<commit_message>
Continua la funcionalidad del configurador
</commit_message>
<xml_diff>
--- a/docs/Proyecto Colegio Belagua.docx
+++ b/docs/Proyecto Colegio Belagua.docx
@@ -1,6 +1,6 @@
 
 <file path=word/document.xml><?xml version="1.0" encoding="utf-8"?>
-<w:document xmlns:wpc="http://schemas.microsoft.com/office/word/2010/wordprocessingCanvas" xmlns:mc="http://schemas.openxmlformats.org/markup-compatibility/2006" xmlns:o="urn:schemas-microsoft-com:office:office" xmlns:r="http://schemas.openxmlformats.org/officeDocument/2006/relationships" xmlns:m="http://schemas.openxmlformats.org/officeDocument/2006/math" xmlns:v="urn:schemas-microsoft-com:vml" xmlns:wp14="http://schemas.microsoft.com/office/word/2010/wordprocessingDrawing" xmlns:wp="http://schemas.openxmlformats.org/drawingml/2006/wordprocessingDrawing" xmlns:w10="urn:schemas-microsoft-com:office:word" xmlns:w="http://schemas.openxmlformats.org/wordprocessingml/2006/main" xmlns:w14="http://schemas.microsoft.com/office/word/2010/wordml" xmlns:w15="http://schemas.microsoft.com/office/word/2012/wordml" xmlns:wpg="http://schemas.microsoft.com/office/word/2010/wordprocessingGroup" xmlns:wpi="http://schemas.microsoft.com/office/word/2010/wordprocessingInk" xmlns:wne="http://schemas.microsoft.com/office/word/2006/wordml" xmlns:wps="http://schemas.microsoft.com/office/word/2010/wordprocessingShape" mc:Ignorable="w14 w15 wp14">
+<w:document xmlns:wpc="http://schemas.microsoft.com/office/word/2010/wordprocessingCanvas" xmlns:mc="http://schemas.openxmlformats.org/markup-compatibility/2006" xmlns:o="urn:schemas-microsoft-com:office:office" xmlns:r="http://schemas.openxmlformats.org/officeDocument/2006/relationships" xmlns:m="http://schemas.openxmlformats.org/officeDocument/2006/math" xmlns:v="urn:schemas-microsoft-com:vml" xmlns:wp14="http://schemas.microsoft.com/office/word/2010/wordprocessingDrawing" xmlns:wp="http://schemas.openxmlformats.org/drawingml/2006/wordprocessingDrawing" xmlns:w10="urn:schemas-microsoft-com:office:word" xmlns:w="http://schemas.openxmlformats.org/wordprocessingml/2006/main" xmlns:w14="http://schemas.microsoft.com/office/word/2010/wordml" xmlns:wpg="http://schemas.microsoft.com/office/word/2010/wordprocessingGroup" xmlns:wpi="http://schemas.microsoft.com/office/word/2010/wordprocessingInk" xmlns:wne="http://schemas.microsoft.com/office/word/2006/wordml" xmlns:wps="http://schemas.microsoft.com/office/word/2010/wordprocessingShape" mc:Ignorable="w14 wp14">
   <w:body>
     <w:sdt>
       <w:sdtPr>
@@ -157,6 +157,7 @@
                                       <w:calendar w:val="gregorian"/>
                                     </w:date>
                                   </w:sdtPr>
+                                  <w:sdtEndPr/>
                                   <w:sdtContent>
                                     <w:p>
                                       <w:pPr>
@@ -3434,7 +3435,7 @@
                   </wp:anchor>
                 </w:drawing>
               </mc:Choice>
-              <mc:Fallback>
+              <mc:Fallback xmlns:w15="http://schemas.microsoft.com/office/word/2012/wordml">
                 <w:pict>
                   <v:group id="Grupo 2" o:spid="_x0000_s1026" style="position:absolute;margin-left:0;margin-top:0;width:172.8pt;height:718.55pt;z-index:-251657216;mso-width-percent:330;mso-height-percent:950;mso-left-percent:40;mso-position-horizontal-relative:page;mso-position-vertical:center;mso-position-vertical-relative:page;mso-width-percent:330;mso-height-percent:950;mso-left-percent:40" coordsize="21945,91257" o:gfxdata="UEsDBBQABgAIAAAAIQC2gziS/gAAAOEBAAATAAAAW0NvbnRlbnRfVHlwZXNdLnhtbJSRQU7DMBBF&#10;90jcwfIWJU67QAgl6YK0S0CoHGBkTxKLZGx5TGhvj5O2G0SRWNoz/78nu9wcxkFMGNg6quQqL6RA&#10;0s5Y6ir5vt9lD1JwBDIwOMJKHpHlpr69KfdHjyxSmriSfYz+USnWPY7AufNIadK6MEJMx9ApD/oD&#10;OlTrorhX2lFEilmcO2RdNtjC5xDF9pCuTyYBB5bi6bQ4syoJ3g9WQ0ymaiLzg5KdCXlKLjvcW893&#10;SUOqXwnz5DrgnHtJTxOsQfEKIT7DmDSUCaxw7Rqn8787ZsmRM9e2VmPeBN4uqYvTtW7jvijg9N/y&#10;JsXecLq0q+WD6m8AAAD//wMAUEsDBBQABgAIAAAAIQA4/SH/1gAAAJQBAAALAAAAX3JlbHMvLnJl&#10;bHOkkMFqwzAMhu+DvYPRfXGawxijTi+j0GvpHsDYimMaW0Yy2fr2M4PBMnrbUb/Q94l/f/hMi1qR&#10;JVI2sOt6UJgd+ZiDgffL8ekFlFSbvV0oo4EbChzGx4f9GRdb25HMsYhqlCwG5lrLq9biZkxWOiqY&#10;22YiTra2kYMu1l1tQD30/bPm3wwYN0x18gb45AdQl1tp5j/sFB2T0FQ7R0nTNEV3j6o9feQzro1i&#10;OWA14Fm+Q8a1a8+Bvu/d/dMb2JY5uiPbhG/ktn4cqGU/er3pcvwCAAD//wMAUEsDBBQABgAIAAAA&#10;IQD0SK0wZCQAAMkEAQAOAAAAZHJzL2Uyb0RvYy54bWzsXd1uYzeSvl9g30Hw5QKb1vnRkWRMZxDk&#10;DwtkZoKJF3OtlmXLGFnSSuq4M28zzzIvtl9VkUdFscijWEom6T65iNxW+TtkHbLqq2KR/MMfPzyv&#10;Bj8udvunzfrtTfHZ8GawWM8390/rx7c3/3v3zX9Pbgb7w2x9P1tt1ou3Nz8t9jd//Pw//+MPL9vb&#10;RblZblb3i90AIOv97cv27c3ycNjevnmzny8Xz7P9Z5vtYo0vHza759kB/9w9vrnfzV6A/rx6Uw6H&#10;zZuXze5+u9vMF/s9fvuVfHnzOeM/PCzmh788POwXh8Hq7Q3aduD/7/j/7+j/bz7/w+z2cTfbLp/m&#10;rhmzV7Tiefa0xkNbqK9mh9ng/e4pgnp+mu82+83D4bP55vnN5uHhab7gPqA3xfCkN9/uNu+33JfH&#10;25fHbasmqPZET6+Gnf/5x+93g6f7tzflzWA9e8Yr+nb3frsZlKSal+3jLSS+3W1/2H6/c794lH9R&#10;bz887J7pE/0YfGCl/tQqdfHhMJjjl2UxrUcNdD/Hd9OiHI0Lxp7dzpd4N9HfzZdfd/zlG//gN9S+&#10;tjkvWwyh/VFL+8u09MNytl2w8vekA6elymvprxha//rn+vH9ajOoRFcs1ypqf7uHzs7VEimpGkVK&#10;ars6u93u9odvF5vnAf3w9maH5/OIm/343f6AVwNRL0IP3W9WT/ffPK1W/A+aTosvV7vBjzNMhMMH&#10;fgP4i0BqtSbZ9Yb+SgDpN1Cy7wr/dPhptSC51fqviweMHHrF3BCes8eHzObzxfpQyFfL2f1Cnj0a&#10;4j/SFz3dN4v/xYCE/IDnt9gOwEsKiMcWGCdPf7rgKd/+8TDXMPnj9i/4yZv1of3j56f1ZmcBrNAr&#10;92SR90oS1ZCW3m3uf8KI2W3E4Oy382+e8Nq+m+0P3892sDCYD7Ca+Ha52f3jZvACC/T2Zv9/72e7&#10;xc1g9T9rDN5pUddksvgf9Whc4h87/c07/c36/fOXG7zbAvZ2O+cfSf6w8j8+7DbPf4Ox/IKeiq9m&#10;6zme/fZmftj5f3x5EMsIcztffPEFi8FMbWeH79Y/bOcETlqiYXb34W+z3daNxQPm+p83fsLMbk+G&#10;pMjSX643X7w/bB6eeLwe9eT0h8lLJudXmMW1n8XfY4j+65+Pm/VmUL9iEhd100xGzouYBm80Koej&#10;kRsu3lz6eerUt9w8L75fzQ5kbSLl0ZSnX/eT8+Fak/Pw4d0HzN/j+LviPG3naDEpJxP8SyYpfvh4&#10;JqjzuS09cK4R3ksTCB70P5NAjBtwupsBiEJdFsNhNLOGo3FNAkQl6mkxrMoJTS1FJSbDpkZDBKGY&#10;HKmGJxVFNWzKMdw4YVQFHlM2wfQ8JRWJ3jZhbxkj7C21i8nJd5v53/eD9ebL5Wz9uPhiv4XrJltK&#10;PuT0TwJG43lOS7CKukDr4+5501MM6/EYWjvtnFJQCuJIu1IgLRc51dCvYLDJ98ng+oZCgcHq6d1u&#10;McBv3TwGQSPiRSrfb1nfotyWksl0J0Y2ePfyp809eO4MrogtrjfLjsVWzbRxSm7KopmUPJLBLRwt&#10;LaZVM3ZUrZnC/Hs643Hm74WpUWu8K8RQuAdP4zFx77pyh049PK/ABv7rzWA4eBkUpWPGj60I3LkS&#10;WQ6IEvCIP4pgPLQi1dSGwXhvZYpROTCB4BVboUltA6HfrUw1rG0gzI1WCH2ykcZKqC7GNhKix26k&#10;qRKCfmykQit73NhtKrS6YSgSUOdovAhUPkm1Sus81Sit81GVaJPWeWosaZWrBmFit4NztpRoAhbj&#10;w9oNWPwEtoigU+j0drOnoI1GL0zonefCkKLRnRAWo3XHkRKelxeGUgjZ06a8MDpOwmNnxPPCGE8k&#10;PD1LmIYM9/C8LsLXiPh5nSxcL4vzulm4fhZBR0WV7j1RSHia59iBgby9eSc2A0SeXi+9Jvpx8AIv&#10;BJMzWMKbwq7Q7583Py7uNixxOAnN8azjt6u1lqowBaEpWBanWP+1/9wy2ES6DLuRFeM2AQ5W4Tw5&#10;sYlon3+c/5THjkV1mM9ZON8JsDZyHik0ARv5l+wf5T/lkTJyToHmq81+Idikf35I+07oVSrHEUTm&#10;baDcEb/TG3Ux788P/ykq+Wq2X8oz+PmkiNktslDre/5puZjdf+1+PsyeVvIzq8rFcJLzUNT6F4ty&#10;ffx6OI1erxixcu5DYnnXv18vRi3hiwzKw7aI9HtNyoPkwsRTnulwNBFKoyjPpC48razL8bBi2o33&#10;fjnlgV3joXXkM9oHk5cqGzbX5KQ8cYLNamnBhFx5jBK436kNA3PUwlRjG0c73yk5X6M5MAktTpPA&#10;0b63gJAJFNCdgvlA3DNNd9AYGymgO8UwoaSA76SxtLobJhdxq0K+k2xWoPIUVKDzSaKDWumF/e7g&#10;P44vphwlgLTSUy3SOldjEjOgZ04GNfwdMKckUy0cRywCkkjeuSXEryJamDJEtMh8vJ5oSdvapnnS&#10;4T+FfFQY9qBP0zxFaUQKtihLd8i0Epoze+zrhfqFD4WNOUuOVoKIKopRT8JVIjb1jsY/zH9KT+Eq&#10;qGmeQfsv/WfPxZAR6bnYz1ly9YsYjmG51CYFSQYX42jn2lwslaDz6acS/3kuhjXjaXXF/FOcXDol&#10;Y0U5jnJUmh6wA41hNBsj/2nBaGrADj2G0cRgTMzHwtHEoCJiEONoXlCMUkCaGBScxYqRNDGoOItl&#10;NSlgY2WiUQEZq5GisrtHaYaWbUq+L25WwMaaivJ0Zru0zkdMEg2sUOuUPDSxtN4nqT5qzU9r4nYm&#10;VqD6IVNqo2Fa+fA/KY1R8rjVWFGN7DFB8dZRqsRbsttGtuAoh3SjOcJKPeKpiyk0/QaKKvEK4OHU&#10;M8smiabfQTFM9VS/hAIrCqm26bcwTryEUr+EaZ2aS+TPW60hiWkqrdKvYDxN9bLSbyD1Oiv9AtIz&#10;oNL6LxMvkwoz2sanZ2altc+J+HjMEjdrodIGAwH2USxheihf1UKlrRjacBRLdLAOFZ8YD7XWewpJ&#10;q11b+j5UsrPoH1+olIysyA6Drt/B0koSNJ+rJ0PL4j6O6RDHTGZxHw10iGOysrgPfzrEMSFZPIgK&#10;k1114csdLNo5XSWLRugwWmeJu67CLp0l7roK23OWuOsq7Ms54mRfqO2wIWeJu67WQVcvD6+pGQiv&#10;mU28Pr6Wvpzm7cN4ErYS/R177fgv/aeLwVkIVtkpxX/rP138KsqAH8iKEZnAI+F5smJuAQPOLis2&#10;kvcL/5oVm8hDQdKyYsUQHg2NI/6VFyQvSoKgVnlBN6I8MUzmCECXHCJy1zL2vHr9p1Pz0D0aXCcr&#10;OJa+gMZkxbD4I0Mg/1jX4a734cxi19uFt4f2OoeKaKRj3Mkw7xjC9lzo17CuWKn50a9hYaIYeROe&#10;/9fOm1SojZrI/K0nDcIaVyjj8ybjoiZ7QWVfiAGx4uWd50VrWDXFWKg4g/nRC1SaTxMLnozYJmsR&#10;mP6WvSdQoL1WJIGiwxcOheK26OCloVjPaIyOXEpad4phdOBSVBQdGzhQcNvigkqIYhwdtZS8EGbg&#10;BAkTuz1humRY2A0KsyVmg4JcyYhzJVaLtKYTLQo1TaGwBaR1ndBRsHA1GSaUTSsVR21T6iDWNpYK&#10;jjJojd2mMENiIwX5kckooe8gO0IxcNykIDUygQZMNZVa34kWaX0ntYTyzqMGKK9otEiP7YbXLo0X&#10;h1rTIxCFvwaQ1nZyKAW5EEqFxEBBJqRODe4gEcIZSgNJG5HkfAvTILZNC7IgRUXZGUNLQRIEk8ns&#10;XajvBJBWd8pAan0rC9knG/pkg9DXPtkQ1W3+DpINF6cDYAcpG0D2yUoG0NfggT7OT5U1noj5oNJ/&#10;ukhfsJp8ZEleiJlnV+zLYrDT2QBUwOAXslISpcINZaUEC14vK+WqVeFl82Iw2uim8wvpyN2L5TsA&#10;605geHYuundYXS1jrK5uitHoUpkotkv9rh64613S2g6PjI5kguT8OoZZYsT2QXsftBv7yxPFDhhp&#10;RtDOk/DqQXtTYQ+WTM2yKgr8zJG0D9rLuq79Xpsp9tpcsfA0jshPg/YGa5sncb0O2gteAothNOGu&#10;KboxcHRwU3KxQ4wDu3CM7hCUm0A6uGG2XcRAmm2XWEw3gTTblvXZGEiz7ZKLYY2uBaH7mJegY6Qg&#10;eK94d4wFFao7oe8gfseGXLt/5MCUOlNYWukjvBlTV1QSd8SqE+8vCOJHXM9h9VErnrZmYWXc0JdW&#10;fVNQ3YSBFYbxCPZNrCCQB0oCK9C9lDnE7Qpi+dGUSmytdgW6LxJjIihyGHF8aWFp3WMM2l3UQ75u&#10;UurSqpe6baOHWvMV6lrMHgYhfc2lEjFUENSXKWUFQX3JBSEGlDYyyTkdRPVSwWRA6SGPvZ+JDmq1&#10;JyZPUNtA0bh7fX003kfjfTSO+gJrF+W/Ixq/OLwmD0XxNU1wK74Olw5T4bUrfanz4R25K4qP2m36&#10;Pvz2ny4MR4sgBluYDRbd0i3YS1aMOCfQwEyyYrTIRHJgHXk5t8YLRpGXo0Is4IEt5OWw0ZLkwAQ6&#10;5EQrR0PsleY/3QK5W3KHB8/jYbMqtw+jNheSQ7uilnzz3BYEeNUsWg1vjs7CY2bFKD9PYh0jwIUb&#10;8HRZtHAIe3X1gXQfSJ8fSGOyGIE0j+JrB9I4OKV2q99jFNi4TQHHHZyjsppgfvDq93B6xThaStb0&#10;wnYURmejaKwkvwxiEM1veUEu3gSqg4qSYp0YRVPbBIrmtUyRYxQdTGCNHbw26pGOJIgdxyA6jGBu&#10;7POtn/IGwouJCPTMPOQSGkIY5Ev9C/G23n+Ki6T16G4p51zawkyP4T8Fq/ct/oC8/nSAzkNAE0la&#10;2C3DtzBtvLZvQbVUNXbDvxhVlVROHX0LXAvl4Ni3oIrxmjlaomg53yI0XkvotBXvwYhqs7Rrwa7/&#10;5SAG0a7FBtGehY8cikECzyI5r9PuaM/C+dQYRXsWG0R7Ft5/E4MEOVnJ3pw2JcjIkoMSlD53Y4ft&#10;Lna9g9okEOLtAxf7M4qvEFdD968PqzEe4KjaYn/vevynuCARQtiXC+NctNeOBA/hPwUKTcbzOkqm&#10;e5fXu7yzz71OuDxYS8Plcb7n2i5vhHVJSmdjYI+ayRSHKoq99OuSTTlq1yVxhmQzvE41cTXlOGbK&#10;qQnt1U5jqrEknLSIdnxJHO37yMgbONr3VSOqdAXaqbfQ7g+bVk0g7f+qgtyoAaQ9ILaYmkDaBZZ8&#10;MKEBpL1gwRuxjb4FfrCEszTbFLhCvFu7VUT120VAWoKxsbTGS164s9qllY4jJxNYWuslLyhaWFrv&#10;RUWLk4a6gsXJCtvITc0HFcbTVLO06uthaUMFa5OIxc1WBUuTNReHGz0Maoy5MtToYLgyyWG7BaUV&#10;z4XvFpTWe8MrZBZUoPfEPC71eG/GtJpoQekRnxhYwb7rcU2r3gZSsC6ZmMvBsiQwEkh6uHOKI7YK&#10;FEm3U2LMXNRqk9Z5YngGtcZjrqKwkLTKE3oKFiWTGqedIW3LuSDDGAfBhuuGq/KNRlEqvYXidXMD&#10;KthwjZDK1nmw4boh9m9BaaVL+YPVKq30lJeh6jHV9IThq7XWsUkv0Sw90qsqMaqwufD4xKJJzBpw&#10;y6NUiZoSc6zToSht65EOtds10q60RC2CjaVHe4lzKkzV02JS+8QC52fYWFr15YQqPIzXiEPiFRbO&#10;frOxtO4ruBMbS+s+5SdoG2jb+IqLRaxmadVztGwMLjrT6QiVGl2N1rwaW32I+XNCzOSWc5d6vEMq&#10;RkWkaXGMSrDbu4uOn02jY3Axuk+qduyul/CwL9b/PRbrJweBW1S+7GSANLobwHBa54x38lo0IrGY&#10;fJa4G8BtWiM/gMn3EDq8yznobvn+rj1FuAPddbW9SKRD3HV1dF5X3XkAd+2e8Ty6O8DvDuZcdfXi&#10;zBf5Hkp9kXuxcl/8PVTsM1apopJTOZ+r8p+Ss0Jgyy+szVX7r/2nE6Ptk3gozgWQvvqv/aeIIShl&#10;McSdeTkiMoBDTJmXc2cqIF7MyiFSZDzEgnk5ovh4LuK8rBxOWyQxxHBZMayUsVjHJhW3F4Gutcoq&#10;T94E4qqsmNuAAgafFQPzofeF2Z57pjzSMRkMXf86/ae8VpnTiGOyWKJaxChZKWlXV+tdrRNiiyyY&#10;r9aRVeZk+xtQSnqdHcVJNPH4recHJZg+y4HLZxsHFs9y4OlZOTB0kWsZiNe+/3STi2IEtA/8Oo83&#10;AWcnOTmbOKkVsGaW65gzYMQs1pFHT5mbvlCoLxQ6v1AII9LIbPN4/wUz280Uq7mni7m4ntGfLloN&#10;x9N2El90Sgbni9hs6Iz1aTyIOxBphmsRHYZz+ioCCUJwipoNFMzkNjzldEWEEgTffIZh3BY4jRal&#10;4LxVBKPjbt7UYjQG77qF4QMHxZ7qXuuYWzbaGzhBLluqqKL2hJnsCSU7LCStZWRqkFOIkQI9I8S3&#10;kbSmJY0WIwW6bmiLjdWmQNuc+oqRtLoLJIJtJK3wBJBW+CTRoiCBbb/+MH2dwtHatidGkLumTIlT&#10;EHzap1wtlgwF7cX4tLgQhU83U4JxhBjvgluD6JAPxGo0LK1YTYizp5OpSE1IeAdbE87ZceA9mTkw&#10;v45ifVeDD4Oa5ZGuHLCY5OkrqYDYpviJJNt0jL5oo2VPbv2nkFxXaQEjlm2bEPqJj7w9hv90WNyw&#10;9jhG/6X/1LGNf0X+u5619qz1fNYKr2mwVo6Wr81am+F4fCxvnzagqMwUfT1GPS3bEsQhIjwfKl7O&#10;WnmuaXJ2yloRZWdIq6y/RyCaTWFhDyXlEUpApbhIPkLRTCqBomkUk40IRJMo4hrSko+Palzu9PDm&#10;ac/b6AKf5xJxrY694fWfLuWB4QHf0iEVelmP0Jvw3oSfbcKpPCQ24fgtLNq1TbgqqWsm40l7NbM3&#10;4Tj8w5vwpqELdtEGzNmLLTin5HMGHFUWGQNO4XAEoc23XF0bYWjzTTmHCEMb75qKpuJ2aONttkPb&#10;bq7hijF09EsOIGqHjn350osYI0g1mCBBooG8iIB8fF4kGVRCzzDZd36tIL+GZgesF3soDAc4KKj+&#10;4qCMRwna472K/xT/JEFZ+4r9l/5ThCQ+6lhxEh+GfIdMdo/gP/tYZddf4PXZ8+UXeBHvMhwdk+Gr&#10;O7oJjpqGVYU5wA+jEQpz2L94R6cPop6MXQL+Gp5Okgc5V1fIgrIW0dlI8jExSODsOMMeo2hvx3nf&#10;GCbwd5xij2G0w+OUdgyjXR5qwZEbjWG0z0ucHKu9HhBsnMDvoQjV0k7g+dJIWs2FfeYvsZ92ZYDv&#10;eTe6Fh5jRWnoWEWUTGqBmFpYQFrX5NMNHK1rTkOLqnuv/rst2LuYYmCUcOYXI+FiksELOkmS4TKn&#10;HdUXLluLApwcg6BWU7K2Hb+eYPhPIRqo4ThHjCYq0NriLQ/iPwXMJaU7WFIfxH/M++Jwf/zj7eNu&#10;+8OWaFzwI65vd5eLwsoKNfl29367kQCNhCHxLf3p9+CA8Nj043eb+d/3g/XmyyUuXV58sd8u5gcM&#10;ax77p3/SPk/+3sfRm4eHwQdaK2ncpKgnuNrXX+rpOUpRDZsSpVa8qRvXjY4mDXN0hD/Lv0QITT2d&#10;ouqHWc58+fWHw2BOjxjXYypK5n3hzXg8PcnKHpVDLSQW9rLfDj48r9b4abt/e7M8HLa3b97s58vF&#10;82x/DRoIYhCzwF+kzAKmZuwUPCqwgVDOMD7umS+mk/Y6EiKE18t3FL6i4/HedfbuNGVd+/T5UUTz&#10;EznQMobR/KQYUdbaANJMEDdy4njGGEjzk2pIXNAA0vwEGDaSZig13/BuIGk6mETShBAYdpsCQogL&#10;aM3eBYwQZ9omoM7ReEAJCz580uhfwAkp12SoPOCEfA2IBaR1TpzQAtIqV2rqSeGnSwppmHDmCXbl&#10;9azQnX0Hy5LlcrhmjtgX7EZWjNsEOViF8+TEJibpKC5L48didmeZJmwtMc2OI+0wiYhB5lnrL88N&#10;6WXNVtvlbPDjbEVH5+E/1z32uosvV3DN0Ml+s3q6/+ZptaK/WK0HL1SITz8HX7R/I3CHD5KJ/PlP&#10;2O72h69m+6Xg8DOoWbPb3eb9+p5/Wi5m91+7nw+zp5X8zK8PLSY2sWfmRD+929z/BLLVHzb0ysOG&#10;MPRj2vSLrPNX2B+JYx55ckymuOCRn6JokyTMmFPWVYM1JTdcPb2dv98fvl1snnlk/4gSJx4sbdXc&#10;kfBgcrU5EnZ1cRrplDa5ivZU9ow2YxqJFs2aUO+5HBgwmjRhk6WJo0nTlNJwBo7237zH3miP9t/F&#10;ONGggDLxNlMDSVMmNMZuUkCZCpA9s3MBZ0pjac6EylEbSiu8GFOK0NBUwJmq1ADQOsdZrwkorfUU&#10;ktY6n+VvtUlrPQWkla4a1NOv3y39Si4pwiKRIbxrqx95URFv+rLiTZrJxNZoBJKZPNZnWsttx2/D&#10;9Ja0DTWVOTbkjtCZ5jN9bj8ZjFEWjNsNfbiZw67+bkM9CFsGI8N665Kj/ehE1XC0XbYPQsPcfaLJ&#10;p4pUxyHVPaPrGd3h7sPfZjskBJmkCjV1/0D+61dKhJFXjikdfouZQIwZuUefeNxL1pGmSPCNp9iD&#10;dy9/2twv3t7M3h82bFA8F4tSjaNhMaywjRBYR0qHG60RekmWcFoOT5KEMHavZXRimzRbOyV0OLlL&#10;2nKkhZph4BCOl0GMovnFuAQnMGA0oeNNPjFMwC34phkDR1MLpmExjmYWuD/Jbs8ps4hhNK9A0arZ&#10;q4DLEUGJYQIiR/zEdarnJz+Hn1zs4/FieJkOA/z1Lp6uOYKDlLWBpOOjR5EblbmUFHNkxt3wlRQT&#10;MJRr5FyyCJ2yhWtWvpLSfn7aok+M0GBYv3/+coNsEqztx36/PS1vGW6UC34CZ4lE2aVuFDOn8qmR&#10;cljWpytKWKWbUB5WjvjHgYRXzI3I1vucK21qtz6YcKUcrMcw2pfyGXYGTuBL5X40XrLTzQmdKa0o&#10;GUDamfI2V3ekgAbS3rTktRsDSHtTrIMhDRH3LPCnfIG3ARQ4VBzUZSIFLhUZMbtzNBTbhBZoVgIr&#10;ULjcSRe/uSA5gmGXwNJKlzPsrC5qrRdcRGVoKziOcjThC9uMdmnF0wqkrS+t+kbukYuxyFId9YWz&#10;20wsOLWjFHpn6z44kLJAxZWNpXXfDBN9DO69R8ibwAp0L7dMGn3Uusd9c3az9JCvx6lmadVLajEe&#10;88GZlNWUWKQxIoIzKd1dedGEpoLN9vVUfKioBaUHPW4yNDsYnEpZMkO2oLSZ4Qo9Y5gGx1IWcpVm&#10;rHbaGtq2nfN4saqCYymJJ7smgRi1yerZ0uevjwkf/GTdIiaMCAv9Qps4UZTMK0FpIGx3PnWeF4Za&#10;SNgvouWF0XES9tXjeWGMKBL2y3h5YbKUJN0uv3WIuz5iAf0cjZDBY/TzuumI8V173FNHY1xPwzxe&#10;+vW4rraEOo9Oxofa3hbRd4i7rrbLoh3i7pVK1I7R2SHuuio353aKkymgtrd8P4/+O70rDzpBupUm&#10;+AWxGOwhNNVxrpUbC0Wrfp8Z9Z+S4XV718FvsmEWHUmKZ1Yd18zjICUWk7W6ZGQHTiJd6Dh4CXyD&#10;5cAosq0DlxC5NmPkO+k/XR2m6waYQB4PRpr6cTTEHsd/OjxUdLLc0G8y9t/7TyfnIt5Rx8lgjtPD&#10;82ab55Lk8KpZMXdXHjxmVow8NfoKb5gVc5Wu8HRZMZnFfTzeFyr8u9PaMB1GPM6G5NrxOEo2ka4W&#10;U4BzpBGc0xw55rXxG1gmCcdxdl7LRHx2/NV5bbGLOmjVXJm45JhthJaAyWoZ6Rk37o2JuscoMLgt&#10;Ssnna7Nm9YN0XJJA0exYztGKUHRIIkeHRz2Catu2EMeOtaLDwKNWPnGCLZTskqN/MMXAZjA4Xk9m&#10;KCKD95EBliQM7sa9DinKjhBJyS8x9x6qX3j9bSy8woYaHopLEK7toYohDtUVDo9NqDU2dIQeSt/b&#10;h+Tx9TyUnOiq3cKph5KrnLWE9lCS9JLGHvPJMBqtxZd7+zha1yDaQdkg2j9hnwOuuYtAAv8kSbPT&#10;pmj/hLyahaL9E7nKWCfaP8m9fVFTgvywZJJOmxJkh8nNSYc+cTeXTK7YeaSLvSJtr4BXhO5f7xUl&#10;/Ow4b1iEOg53o9bAJ7YjwQem/lMCVAmfO/ZX9o6zd5y/DceJMW04TjaZ13acKEkq3Gnitd7b6HdH&#10;4opbFC252I5WYttk6kXBHd2dhn34krrRbu3Ue47ROI41j85Ru88kjvagHOHFONqDVg0fVBC3B10/&#10;emJajzQapL0ozriwO6b9KLbTmUDakZZTcoKGhrQvRSWKjRR405KXDw2owKHSlVRmq4LlVlooNptF&#10;+bNWU2VZJrC00jH0Elha63QNot0urfdCztCIX2Cw3FrJ5XHxWKAEZtt6Kn+3+6h1X/OSuTEcguXW&#10;VBeD1VZZirSggrGeGFnBEcqjVA+DxdaSNl4YA4KKKlo1NHK1ZKwsVP4epeSEj1jvdIXCEYqX8q0O&#10;ar2nGqW1PuZTtA2kYKk1gRSstALDHle09NK2PDESKKxvZcZ8IKXVpmC02yoP1lnTvdMqT/Uu1Dit&#10;bltt0hqX82vilxde/yc3tMXjIL7+zxhStNWx1dSITy43WkULDa0U7mU0RydWlY5CuJPW7iCtlbRQ&#10;XAlgtUoP9Jr3ZVut0lrHOQGJZmm9V1w4YWFpvRe479Puoh7rJZ/PbmBREXHbxZI3Ghl9DK//4/1Y&#10;FpbWfImzeMx2hdf/wVmaY4vuETm2a5LoIy1StVJFsl1a9xWnYK0+at1zQYfVRa36qkkwD9wJdWyW&#10;XPQbD/ng+j+0x9ZWfP2fIPWRql3SYUeq6cAWQxYx36d7qH1SMy6PfNeS9HyRATlyUuQnW/GQVCRd&#10;kkuaac90zCuyv/6PimWsaq3++r8DlbZRqmw7OyzpNAFyY7yuBKdgpdD4eww+X2SQ2pbo5fJVEohs&#10;eSi3I9lnxvynZMjobEYa8Tj7QarI/Nf+U8QQlbJY1xYIhJwiJ2clpRe+3JoWAsbscxEqMh5dP5hr&#10;H8JAlkOgl5fD4Q/UXQRxWTn32K6KFb/00PFUionwUARW2Ye6UpSmo8pIwBAyZMGcVEtA/Pv0n/Je&#10;RRsIZLJY8g7Oe2LTUatEATDrIv+i/P1/0HDuvePeP36d7dlSvnv+U7qJNDGLdR2o4or1QOazTwWN&#10;ZzwQ9awcKLrIITWQ6wXoN8sV7X4G33z/6Wahux8C5DmLB9rMeB31VqDELNZxQ6i3N6fP7Dcj4Z3O&#10;bvtTWn7FPb2Y7kaGnE3JL5ghH02H9fD0nJYRzmkBW6S9SDgBjW4UlCl+UX6cUg2yPJZLjhdy2oAW&#10;0dE8pVFiEJ1EKSiHYqDoOJ6i+BgliOEp1WSg6AgeexEsGNjPNhXgbhHkl6i7pKN3TljFrdGhe1Hx&#10;UcmxaoKcuFSGuSqB49pCmBHnzTlGx4KMOB9iEzcpyIcDw1ZRsP0ISXNLR7TE2SqpQPrCVDYV6h+l&#10;KFVstEmru+BMsdU7rfAEkFa4u0Uwem9BHpwy/XGDwiw4Lekb7Qm2HNkTI0iBK5g+4WJHZX3CJRWv&#10;2ltMLi6awNCnkI9GtxXyCf32niMV8AnHleqaZEQljBTrWTmiSQYM/qrrFkGh6DCoWTAXch1vIvNk&#10;1X8KaSUV4Jlugifb7/d1gJNme+Diy46IS6Q66Ll0E5FG7oHhK/Jd67kvdNZzXz7P+dc6zwbzyOC+&#10;TGWuzn2xk4jcOAXqZYlakZOyyuAuwnrcRt+Xc18OqDULxCRt6Q15eET8PPSO3E1T33PuIiRKFqNo&#10;6lty4X/UFM3HsFZpoWgyxpQlAsFbNPrz8RGWy10n3jztKbzEc9LCP41hHjNp1yPZkg6p3hH0ZYK/&#10;jTJBxGmGI2Dmd3VHcCwTxP0INaUC2fr6MkF9oyEuWfBp04v9QBygn5hNydBqR6HdAOUuIoggATKG&#10;+Y4xtBMwMbQL4IqPGEO7AMrERO3QHqAmlxZj6Eic3EiEoeNwuRMg2mAWpD1MkCDpcWzIx+eLksu9&#10;0DPcw0XnM1zs5zAc4OYwBl4fIAKCIiweJUkvJ0Iy1pJCEmqeFRK1tQY+JvKfEvb17rJ3l78Ndwlb&#10;abhLXu++urtESaFba2yKijxm6C7HOLQALoTPL7vqQaCSDtHu8DRuciv3WuTUY8YggcvkVLac2KJR&#10;tM/kTHYMo70m3ztjNEa7TanpjgI97Thx7w6SxnFrtOdEohtFjRGM9p1AsHEC7ykXLEZAgf9MI2k1&#10;F3zDYoykFc3XDhldC9YMpBw/BtKq5jOzLCCta2IGsY6C6nlOrIuqe27wu02sX0xUMEo4l42RcDFV&#10;4YGbZCEuF9wuqXpm4T9dYhmTBrQHl+Xk8rfUaiJH7fj1IP5TwFwlT5eYO0ULVU65Z5JhwDM7TsXp&#10;GVLPkLoY0vECQT6bvL1ekX//8khn0cAX72bb5dP8q9lhpv/Nf3G7KDfLzep+sfv8/wUAAAD//wMA&#10;UEsDBBQABgAIAAAAIQBP95Uy3QAAAAYBAAAPAAAAZHJzL2Rvd25yZXYueG1sTI/NTsMwEITvSLyD&#10;tUjcqFNaShXiVKgVINEDIuUB3HjzI+x1ZLtpeHsWLnAZaTWjmW+LzeSsGDHE3pOC+SwDgVR701Or&#10;4OPwdLMGEZMmo60nVPCFETbl5UWhc+PP9I5jlVrBJRRzraBLaciljHWHTseZH5DYa3xwOvEZWmmC&#10;PnO5s/I2y1bS6Z54odMDbjusP6uTU/CyC7vXOKa3bO2ft/vKNs2hGpW6vpoeH0AknNJfGH7wGR1K&#10;Zjr6E5korAJ+JP0qe4vl3QrEkUPLxf0cZFnI//jlNwAAAP//AwBQSwECLQAUAAYACAAAACEAtoM4&#10;kv4AAADhAQAAEwAAAAAAAAAAAAAAAAAAAAAAW0NvbnRlbnRfVHlwZXNdLnhtbFBLAQItABQABgAI&#10;AAAAIQA4/SH/1gAAAJQBAAALAAAAAAAAAAAAAAAAAC8BAABfcmVscy8ucmVsc1BLAQItABQABgAI&#10;AAAAIQD0SK0wZCQAAMkEAQAOAAAAAAAAAAAAAAAAAC4CAABkcnMvZTJvRG9jLnhtbFBLAQItABQA&#10;BgAIAAAAIQBP95Uy3QAAAAYBAAAPAAAAAAAAAAAAAAAAAL4mAABkcnMvZG93bnJldi54bWxQSwUG&#10;AAAAAAQABADzAAAAyCcAAAAA&#10;">
                     <v:rect id="Rectángulo 3" o:spid="_x0000_s1027" style="position:absolute;width:1945;height:91257;visibility:visible;mso-wrap-style:square;v-text-anchor:middle" o:gfxdata="UEsDBBQABgAIAAAAIQDw94q7/QAAAOIBAAATAAAAW0NvbnRlbnRfVHlwZXNdLnhtbJSRzUrEMBDH&#10;74LvEOYqbaoHEWm6B6tHFV0fYEimbdg2CZlYd9/edD8u4goeZ+b/8SOpV9tpFDNFtt4puC4rEOS0&#10;N9b1Cj7WT8UdCE7oDI7ekYIdMayay4t6vQvEIrsdKxhSCvdSsh5oQi59IJcvnY8TpjzGXgbUG+xJ&#10;3lTVrdTeJXKpSEsGNHVLHX6OSTxu8/pAEmlkEA8H4dKlAEMYrcaUSeXszI+W4thQZudew4MNfJUx&#10;QP7asFzOFxx9L/lpojUkXjGmZ5wyhjSRJQ8YKGvKv1MWzIkL33VWU9lGfl98J6hz4cZ/uUjzf7Pb&#10;bHuj+ZQu9z/UfAMAAP//AwBQSwMEFAAGAAgAAAAhADHdX2HSAAAAjwEAAAsAAABfcmVscy8ucmVs&#10;c6SQwWrDMAyG74O9g9G9cdpDGaNOb4VeSwe7CltJTGPLWCZt376mMFhGbzvqF/o+8e/2tzCpmbJ4&#10;jgbWTQuKomXn42Dg63xYfYCSgtHhxJEM3Elg372/7U40YalHMvokqlKiGBhLSZ9aix0poDScKNZN&#10;zzlgqWMedEJ7wYH0pm23Ov9mQLdgqqMzkI9uA+p8T9X8hx28zSzcl8Zy0Nz33r6iasfXeKK5UjAP&#10;VAy4LM8w09zU50C/9q7/6ZURE31X/kL8TKv1x6wXNXYPAAAA//8DAFBLAwQUAAYACAAAACEAMy8F&#10;nkEAAAA5AAAAEAAAAGRycy9zaGFwZXhtbC54bWyysa/IzVEoSy0qzszPs1Uy1DNQUkjNS85PycxL&#10;t1UKDXHTtVBSKC5JzEtJzMnPS7VVqkwtVrK34+UCAAAA//8DAFBLAwQUAAYACAAAACEAP6bvmMUA&#10;AADaAAAADwAAAGRycy9kb3ducmV2LnhtbESPQWvCQBSE7wX/w/KE3upGC1Kjq4ggtBQp1SDt7Zl9&#10;zaZm34bs1qT+elcQPA4z8w0zW3S2EidqfOlYwXCQgCDOnS65UJDt1k8vIHxA1lg5JgX/5GEx7z3M&#10;MNWu5U86bUMhIoR9igpMCHUqpc8NWfQDVxNH78c1FkOUTSF1g22E20qOkmQsLZYcFwzWtDKUH7d/&#10;VoH7PU+y93ZzPOzMJN9/j4qvt49Wqcd+t5yCCNSFe/jWftUKnuF6Jd4AOb8AAAD//wMAUEsBAi0A&#10;FAAGAAgAAAAhAPD3irv9AAAA4gEAABMAAAAAAAAAAAAAAAAAAAAAAFtDb250ZW50X1R5cGVzXS54&#10;bWxQSwECLQAUAAYACAAAACEAMd1fYdIAAACPAQAACwAAAAAAAAAAAAAAAAAuAQAAX3JlbHMvLnJl&#10;bHNQSwECLQAUAAYACAAAACEAMy8FnkEAAAA5AAAAEAAAAAAAAAAAAAAAAAApAgAAZHJzL3NoYXBl&#10;eG1sLnhtbFBLAQItABQABgAIAAAAIQA/pu+YxQAAANoAAAAPAAAAAAAAAAAAAAAAAJgCAABkcnMv&#10;ZG93bnJldi54bWxQSwUGAAAAAAQABAD1AAAAigMAAAAA&#10;" fillcolor="#44546a [3215]" stroked="f" strokeweight="1pt"/>
@@ -3688,25 +3689,7 @@
                                     <w:sz w:val="26"/>
                                     <w:szCs w:val="26"/>
                                   </w:rPr>
-                                  <w:t xml:space="preserve">José </w:t>
-                                </w:r>
-                                <w:proofErr w:type="spellStart"/>
-                                <w:r>
-                                  <w:rPr>
-                                    <w:color w:val="5B9BD5" w:themeColor="accent1"/>
-                                    <w:sz w:val="26"/>
-                                    <w:szCs w:val="26"/>
-                                  </w:rPr>
-                                  <w:t>Angel</w:t>
-                                </w:r>
-                                <w:proofErr w:type="spellEnd"/>
-                                <w:r>
-                                  <w:rPr>
-                                    <w:color w:val="5B9BD5" w:themeColor="accent1"/>
-                                    <w:sz w:val="26"/>
-                                    <w:szCs w:val="26"/>
-                                  </w:rPr>
-                                  <w:t xml:space="preserve"> Pereira / </w:t>
+                                  <w:t xml:space="preserve">José Angel Pereira / </w:t>
                                 </w:r>
                                 <w:sdt>
                                   <w:sdtPr>
@@ -3721,6 +3704,7 @@
                                     <w:dataBinding w:prefixMappings="xmlns:ns0='http://purl.org/dc/elements/1.1/' xmlns:ns1='http://schemas.openxmlformats.org/package/2006/metadata/core-properties' " w:xpath="/ns1:coreProperties[1]/ns0:creator[1]" w:storeItemID="{6C3C8BC8-F283-45AE-878A-BAB7291924A1}"/>
                                     <w:text/>
                                   </w:sdtPr>
+                                  <w:sdtEndPr/>
                                   <w:sdtContent>
                                     <w:r>
                                       <w:rPr>
@@ -3757,6 +3741,7 @@
                                     <w:dataBinding w:prefixMappings="xmlns:ns0='http://schemas.openxmlformats.org/officeDocument/2006/extended-properties' " w:xpath="/ns0:Properties[1]/ns0:Company[1]" w:storeItemID="{6668398D-A668-4E3E-A5EB-62B293D839F1}"/>
                                     <w:text/>
                                   </w:sdtPr>
+                                  <w:sdtEndPr/>
                                   <w:sdtContent>
                                     <w:r>
                                       <w:rPr>
@@ -3791,7 +3776,7 @@
                   </wp:anchor>
                 </w:drawing>
               </mc:Choice>
-              <mc:Fallback>
+              <mc:Fallback xmlns:w15="http://schemas.microsoft.com/office/word/2012/wordml">
                 <w:pict>
                   <v:shapetype id="_x0000_t202" coordsize="21600,21600" o:spt="202" path="m,l,21600r21600,l21600,xe">
                     <v:stroke joinstyle="miter"/>
@@ -4001,6 +3986,7 @@
                                     <w:dataBinding w:prefixMappings="xmlns:ns0='http://purl.org/dc/elements/1.1/' xmlns:ns1='http://schemas.openxmlformats.org/package/2006/metadata/core-properties' " w:xpath="/ns1:coreProperties[1]/ns0:title[1]" w:storeItemID="{6C3C8BC8-F283-45AE-878A-BAB7291924A1}"/>
                                     <w:text/>
                                   </w:sdtPr>
+                                  <w:sdtEndPr/>
                                   <w:sdtContent>
                                     <w:r>
                                       <w:rPr>
@@ -4009,19 +3995,8 @@
                                         <w:sz w:val="72"/>
                                         <w:szCs w:val="72"/>
                                       </w:rPr>
-                                      <w:t xml:space="preserve">Colegio </w:t>
+                                      <w:t>Colegio Belagua</w:t>
                                     </w:r>
-                                    <w:proofErr w:type="spellStart"/>
-                                    <w:r>
-                                      <w:rPr>
-                                        <w:rFonts w:asciiTheme="majorHAnsi" w:eastAsiaTheme="majorEastAsia" w:hAnsiTheme="majorHAnsi" w:cstheme="majorBidi"/>
-                                        <w:color w:val="262626" w:themeColor="text1" w:themeTint="D9"/>
-                                        <w:sz w:val="72"/>
-                                        <w:szCs w:val="72"/>
-                                      </w:rPr>
-                                      <w:t>Belagua</w:t>
-                                    </w:r>
-                                    <w:proofErr w:type="spellEnd"/>
                                     <w:r>
                                       <w:rPr>
                                         <w:rFonts w:asciiTheme="majorHAnsi" w:eastAsiaTheme="majorEastAsia" w:hAnsiTheme="majorHAnsi" w:cstheme="majorBidi"/>
@@ -4056,6 +4031,7 @@
                                     <w:dataBinding w:prefixMappings="xmlns:ns0='http://purl.org/dc/elements/1.1/' xmlns:ns1='http://schemas.openxmlformats.org/package/2006/metadata/core-properties' " w:xpath="/ns1:coreProperties[1]/ns0:subject[1]" w:storeItemID="{6C3C8BC8-F283-45AE-878A-BAB7291924A1}"/>
                                     <w:text/>
                                   </w:sdtPr>
+                                  <w:sdtEndPr/>
                                   <w:sdtContent>
                                     <w:r>
                                       <w:rPr>
@@ -4088,7 +4064,7 @@
                   </wp:anchor>
                 </w:drawing>
               </mc:Choice>
-              <mc:Fallback>
+              <mc:Fallback xmlns:w15="http://schemas.microsoft.com/office/word/2012/wordml">
                 <w:pict>
                   <v:shape id="Cuadro de texto 1" o:spid="_x0000_s1056" type="#_x0000_t202" style="position:absolute;margin-left:0;margin-top:0;width:4in;height:84.25pt;z-index:251660288;visibility:visible;mso-wrap-style:square;mso-width-percent:450;mso-height-percent:0;mso-left-percent:420;mso-top-percent:175;mso-wrap-distance-left:9pt;mso-wrap-distance-top:0;mso-wrap-distance-right:9pt;mso-wrap-distance-bottom:0;mso-position-horizontal-relative:page;mso-position-vertical-relative:page;mso-width-percent:450;mso-height-percent:0;mso-left-percent:420;mso-top-percent:175;mso-width-relative:page;mso-height-relative:margin;v-text-anchor:top" o:gfxdata="UEsDBBQABgAIAAAAIQC2gziS/gAAAOEBAAATAAAAW0NvbnRlbnRfVHlwZXNdLnhtbJSRQU7DMBBF&#10;90jcwfIWJU67QAgl6YK0S0CoHGBkTxKLZGx5TGhvj5O2G0SRWNoz/78nu9wcxkFMGNg6quQqL6RA&#10;0s5Y6ir5vt9lD1JwBDIwOMJKHpHlpr69KfdHjyxSmriSfYz+USnWPY7AufNIadK6MEJMx9ApD/oD&#10;OlTrorhX2lFEilmcO2RdNtjC5xDF9pCuTyYBB5bi6bQ4syoJ3g9WQ0ymaiLzg5KdCXlKLjvcW893&#10;SUOqXwnz5DrgnHtJTxOsQfEKIT7DmDSUCaxw7Rqn8787ZsmRM9e2VmPeBN4uqYvTtW7jvijg9N/y&#10;JsXecLq0q+WD6m8AAAD//wMAUEsDBBQABgAIAAAAIQA4/SH/1gAAAJQBAAALAAAAX3JlbHMvLnJl&#10;bHOkkMFqwzAMhu+DvYPRfXGawxijTi+j0GvpHsDYimMaW0Yy2fr2M4PBMnrbUb/Q94l/f/hMi1qR&#10;JVI2sOt6UJgd+ZiDgffL8ekFlFSbvV0oo4EbChzGx4f9GRdb25HMsYhqlCwG5lrLq9biZkxWOiqY&#10;22YiTra2kYMu1l1tQD30/bPm3wwYN0x18gb45AdQl1tp5j/sFB2T0FQ7R0nTNEV3j6o9feQzro1i&#10;OWA14Fm+Q8a1a8+Bvu/d/dMb2JY5uiPbhG/ktn4cqGU/er3pcvwCAAD//wMAUEsDBBQABgAIAAAA&#10;IQDBTytUfAIAAGEFAAAOAAAAZHJzL2Uyb0RvYy54bWysVE1v2zAMvQ/YfxB0X+20a9YZdYosRYcB&#10;xVqsHXpWZKkxJokapcTOfv0o2U6LbpcOu8g0+Ujx41HnF701bKcwtOBqPjsqOVNOQtO6x5p/v796&#10;d8ZZiMI1woBTNd+rwC8Wb9+cd75Sx7AB0yhkFMSFqvM138Toq6IIcqOsCEfglSOjBrQi0i8+Fg2K&#10;jqJbUxyX5bzoABuPIFUIpL0cjHyR42utZLzROqjITM0pt5hPzOc6ncXiXFSPKPymlWMa4h+ysKJ1&#10;dOkh1KWIgm2x/SOUbSVCAB2PJNgCtG6lyjVQNbPyRTV3G+FVroWaE/yhTeH/hZVfd7fI2oZmx5kT&#10;lka02ooGgTWKRdVHYLPUpM6HirB3ntCx/wR9chj1gZSp9l6jTV+qipGd2r0/tJgiMUnKk/nph3lJ&#10;Jkm2WTn/ePb+LMUpntw9hvhZgWVJqDnSDHNrxe46xAE6QdJtDq5aY0gvKuNYV/P5yWmZHQ4WCm5c&#10;AqjMiDFMKmlIPUtxb9QQ5JvS1JFcQVJkLqqVQbYTxCIhpXIxF5/jEjqhNCXxGscR/5TVa5yHOqab&#10;wcWDs20dYK7+RdrNjyllPeCp58/qTmLs132mwvE02TU0exo4wrA3wcurloZyLUK8FUiLQoOk5Y83&#10;dGgD1HwYJc42gL/+pk944i9ZOeto8Woefm4FKs7MF0fMTls6CTgJ60lwW7sCmgKxlbLJIjlgNJOo&#10;EewDvQnLdAuZhJN0V83jJK7isP70pki1XGYQ7aIX8drdeZlCp6Ekit33DwL9yMO0DF9hWklRvaDj&#10;gM188cttJFJmrqa+Dl0c+017nNk+vjnpoXj+n1FPL+PiNwAAAP//AwBQSwMEFAAGAAgAAAAhAMjP&#10;qBXYAAAABQEAAA8AAABkcnMvZG93bnJldi54bWxMj8FOwzAQRO9I/QdrK3GjTikJUYhTQaUeOVD4&#10;ADte4oh4HWK3CX/PwgUuK41mNPum3i9+EBecYh9IwXaTgUBqg+2pU/D2erwpQcSkyeohECr4wgj7&#10;ZnVV68qGmV7wckqd4BKKlVbgUhorKWPr0Ou4CSMSe+9h8jqxnDppJz1zuR/kbZYV0uue+IPTIx4c&#10;th+ns1fwbO7srvw02+44P1lrUuly3yp1vV4eH0AkXNJfGH7wGR0aZjLhTDaKQQEPSb+Xvfy+YGk4&#10;VJQ5yKaW/+mbbwAAAP//AwBQSwECLQAUAAYACAAAACEAtoM4kv4AAADhAQAAEwAAAAAAAAAAAAAA&#10;AAAAAAAAW0NvbnRlbnRfVHlwZXNdLnhtbFBLAQItABQABgAIAAAAIQA4/SH/1gAAAJQBAAALAAAA&#10;AAAAAAAAAAAAAC8BAABfcmVscy8ucmVsc1BLAQItABQABgAIAAAAIQDBTytUfAIAAGEFAAAOAAAA&#10;AAAAAAAAAAAAAC4CAABkcnMvZTJvRG9jLnhtbFBLAQItABQABgAIAAAAIQDIz6gV2AAAAAUBAAAP&#10;AAAAAAAAAAAAAAAAANYEAABkcnMvZG93bnJldi54bWxQSwUGAAAAAAQABADzAAAA2wUAAAAA&#10;" filled="f" stroked="f" strokeweight=".5pt">
                     <v:textbox style="mso-fit-shape-to-text:t" inset="0,0,0,0">
@@ -4224,6 +4200,7 @@
           <w:docPartUnique/>
         </w:docPartObj>
       </w:sdtPr>
+      <w:sdtEndPr/>
       <w:sdtContent>
         <w:p>
           <w:pPr>
@@ -4739,21 +4716,7 @@
         <w:rPr>
           <w:lang w:val="es-419"/>
         </w:rPr>
-        <w:t xml:space="preserve">, la administración del Colegio </w:t>
-      </w:r>
-      <w:proofErr w:type="spellStart"/>
-      <w:r>
-        <w:rPr>
-          <w:lang w:val="es-419"/>
-        </w:rPr>
-        <w:t>Belagua</w:t>
-      </w:r>
-      <w:proofErr w:type="spellEnd"/>
-      <w:r>
-        <w:rPr>
-          <w:lang w:val="es-419"/>
-        </w:rPr>
-        <w:t>, requiere de un</w:t>
+        <w:t>, la administración del Colegio Belagua, requiere de un</w:t>
       </w:r>
       <w:r>
         <w:rPr>
@@ -4825,16 +4788,8 @@
         <w:rPr>
           <w:lang w:val="es-419"/>
         </w:rPr>
-        <w:t xml:space="preserve"> </w:t>
-      </w:r>
-      <w:proofErr w:type="spellStart"/>
-      <w:r>
-        <w:rPr>
-          <w:lang w:val="es-419"/>
-        </w:rPr>
-        <w:t>Belagua</w:t>
-      </w:r>
-      <w:proofErr w:type="spellEnd"/>
+        <w:t xml:space="preserve"> Belagua</w:t>
+      </w:r>
       <w:r>
         <w:rPr>
           <w:lang w:val="es-419"/>
@@ -5159,19 +5114,11 @@
         </w:rPr>
         <w:t xml:space="preserve">Administración de </w:t>
       </w:r>
-      <w:proofErr w:type="spellStart"/>
-      <w:r>
-        <w:rPr>
-          <w:lang w:val="es-419"/>
-        </w:rPr>
-        <w:t>de</w:t>
-      </w:r>
-      <w:proofErr w:type="spellEnd"/>
-      <w:r>
-        <w:rPr>
-          <w:lang w:val="es-419"/>
-        </w:rPr>
-        <w:t xml:space="preserve"> cursos – secciones</w:t>
+      <w:r>
+        <w:rPr>
+          <w:lang w:val="es-419"/>
+        </w:rPr>
+        <w:t>de cursos – secciones</w:t>
       </w:r>
       <w:r>
         <w:rPr>
@@ -5210,19 +5157,11 @@
           <w:lang w:val="es-419"/>
         </w:rPr>
       </w:pPr>
-      <w:proofErr w:type="spellStart"/>
-      <w:r>
-        <w:rPr>
-          <w:lang w:val="es-419"/>
-        </w:rPr>
-        <w:t>Tambien</w:t>
-      </w:r>
-      <w:proofErr w:type="spellEnd"/>
-      <w:r>
-        <w:rPr>
-          <w:lang w:val="es-419"/>
-        </w:rPr>
-        <w:t xml:space="preserve"> son necesarios otros usuarios operativos del sistema, tales como: </w:t>
+      <w:r>
+        <w:rPr>
+          <w:lang w:val="es-419"/>
+        </w:rPr>
+        <w:t xml:space="preserve">Tambien son necesarios otros usuarios operativos del sistema, tales como: </w:t>
       </w:r>
       <w:r>
         <w:rPr>
@@ -5458,21 +5397,7 @@
         <w:rPr>
           <w:lang w:val="es-419"/>
         </w:rPr>
-        <w:t>Un archivo de texto (</w:t>
-      </w:r>
-      <w:proofErr w:type="spellStart"/>
-      <w:r>
-        <w:rPr>
-          <w:lang w:val="es-419"/>
-        </w:rPr>
-        <w:t>txt</w:t>
-      </w:r>
-      <w:proofErr w:type="spellEnd"/>
-      <w:r>
-        <w:rPr>
-          <w:lang w:val="es-419"/>
-        </w:rPr>
-        <w:t>)</w:t>
+        <w:t>Un archivo de texto (txt)</w:t>
       </w:r>
     </w:p>
     <w:p>
@@ -6525,21 +6450,7 @@
         <w:rPr>
           <w:lang w:val="es-419"/>
         </w:rPr>
-        <w:t xml:space="preserve"> donde se </w:t>
-      </w:r>
-      <w:proofErr w:type="spellStart"/>
-      <w:r>
-        <w:rPr>
-          <w:lang w:val="es-419"/>
-        </w:rPr>
-        <w:t>relalizan</w:t>
-      </w:r>
-      <w:proofErr w:type="spellEnd"/>
-      <w:r>
-        <w:rPr>
-          <w:lang w:val="es-419"/>
-        </w:rPr>
-        <w:t xml:space="preserve"> los pagos</w:t>
+        <w:t xml:space="preserve"> donde se relalizan los pagos</w:t>
       </w:r>
       <w:r>
         <w:rPr>
@@ -6950,7 +6861,7 @@
                     <pic:cNvPicPr/>
                   </pic:nvPicPr>
                   <pic:blipFill>
-                    <a:blip r:embed="rId9">
+                    <a:blip r:embed="rId10">
                       <a:extLst>
                         <a:ext uri="{28A0092B-C50C-407E-A947-70E740481C1C}">
                           <a14:useLocalDpi xmlns:a14="http://schemas.microsoft.com/office/drawing/2010/main" val="0"/>
@@ -6976,8 +6887,6 @@
           </wp:inline>
         </w:drawing>
       </w:r>
-      <w:bookmarkStart w:id="5" w:name="_GoBack"/>
-      <w:bookmarkEnd w:id="5"/>
     </w:p>
     <w:p>
       <w:pPr>
@@ -7765,21 +7674,7 @@
               <w:rPr>
                 <w:lang w:val="es-419"/>
               </w:rPr>
-              <w:t xml:space="preserve">as donde se </w:t>
-            </w:r>
-            <w:proofErr w:type="spellStart"/>
-            <w:r>
-              <w:rPr>
-                <w:lang w:val="es-419"/>
-              </w:rPr>
-              <w:t>relalizan</w:t>
-            </w:r>
-            <w:proofErr w:type="spellEnd"/>
-            <w:r>
-              <w:rPr>
-                <w:lang w:val="es-419"/>
-              </w:rPr>
-              <w:t xml:space="preserve"> los pagos (10)</w:t>
+              <w:t>as donde se relalizan los pagos (10)</w:t>
             </w:r>
           </w:p>
         </w:tc>
@@ -8104,6 +7999,13 @@
                 <w:b w:val="0"/>
                 <w:lang w:val="es-419"/>
               </w:rPr>
+              <w:t xml:space="preserve">14.- </w:t>
+            </w:r>
+            <w:r>
+              <w:rPr>
+                <w:b w:val="0"/>
+                <w:lang w:val="es-419"/>
+              </w:rPr>
               <w:t>Maneja emisión de correos</w:t>
             </w:r>
           </w:p>
@@ -8181,6 +8083,13 @@
                 <w:b w:val="0"/>
                 <w:lang w:val="es-419"/>
               </w:rPr>
+              <w:t xml:space="preserve">15.- </w:t>
+            </w:r>
+            <w:r>
+              <w:rPr>
+                <w:b w:val="0"/>
+                <w:lang w:val="es-419"/>
+              </w:rPr>
               <w:t>Realiza Pagos</w:t>
             </w:r>
           </w:p>
@@ -8224,6 +8133,15 @@
                 <w:lang w:val="es-419"/>
               </w:rPr>
             </w:pPr>
+            <w:r>
+              <w:rPr>
+                <w:b w:val="0"/>
+                <w:lang w:val="es-419"/>
+              </w:rPr>
+              <w:t xml:space="preserve">16.- </w:t>
+            </w:r>
+            <w:bookmarkStart w:id="5" w:name="_GoBack"/>
+            <w:bookmarkEnd w:id="5"/>
             <w:r>
               <w:rPr>
                 <w:b w:val="0"/>
@@ -17957,7 +17875,7 @@
                     <pic:cNvPicPr/>
                   </pic:nvPicPr>
                   <pic:blipFill>
-                    <a:blip r:embed="rId10">
+                    <a:blip r:embed="rId11">
                       <a:extLst>
                         <a:ext uri="{28A0092B-C50C-407E-A947-70E740481C1C}">
                           <a14:useLocalDpi xmlns:a14="http://schemas.microsoft.com/office/drawing/2010/main" val="0"/>
@@ -18089,13 +18007,8 @@
         </w:numPr>
       </w:pPr>
       <w:r>
-        <w:t xml:space="preserve">Tipo: el tipo de comunicación: teléfono, email, Facebook, twitter, </w:t>
-      </w:r>
-      <w:proofErr w:type="spellStart"/>
-      <w:r>
-        <w:t>etc</w:t>
-      </w:r>
-      <w:proofErr w:type="spellEnd"/>
+        <w:t>Tipo: el tipo de comunicación: teléfono, email, Facebook, twitter, etc</w:t>
+      </w:r>
     </w:p>
     <w:p>
       <w:pPr>
@@ -18133,31 +18046,18 @@
         <w:t>colegio</w:t>
       </w:r>
       <w:r>
-        <w:t xml:space="preserve"> a través de la FK: </w:t>
-      </w:r>
-      <w:proofErr w:type="spellStart"/>
-      <w:r>
-        <w:t>colegio_id</w:t>
-      </w:r>
-      <w:proofErr w:type="spellEnd"/>
+        <w:t xml:space="preserve"> a través de la FK: colegio_id</w:t>
+      </w:r>
     </w:p>
     <w:p>
       <w:pPr>
         <w:ind w:left="708"/>
       </w:pPr>
-      <w:proofErr w:type="spellStart"/>
       <w:r>
         <w:rPr>
           <w:u w:val="single"/>
         </w:rPr>
-        <w:t>User</w:t>
-      </w:r>
-      <w:proofErr w:type="spellEnd"/>
-      <w:r>
-        <w:rPr>
-          <w:u w:val="single"/>
-        </w:rPr>
-        <w:t>:</w:t>
+        <w:t>User:</w:t>
       </w:r>
       <w:r>
         <w:t xml:space="preserve"> el usuario autorizado a ingresar al sistema</w:t>
@@ -18186,13 +18086,8 @@
           <w:numId w:val="8"/>
         </w:numPr>
       </w:pPr>
-      <w:proofErr w:type="spellStart"/>
-      <w:r>
-        <w:t>Usr</w:t>
-      </w:r>
-      <w:proofErr w:type="spellEnd"/>
-      <w:r>
-        <w:t>: el usuario usado para ingresar (será un email del usuario)</w:t>
+      <w:r>
+        <w:t>Usr: el usuario usado para ingresar (será un email del usuario)</w:t>
       </w:r>
     </w:p>
     <w:p>
@@ -18203,21 +18098,8 @@
           <w:numId w:val="8"/>
         </w:numPr>
       </w:pPr>
-      <w:proofErr w:type="spellStart"/>
-      <w:r>
-        <w:t>Psw</w:t>
-      </w:r>
-      <w:proofErr w:type="spellEnd"/>
-      <w:r>
-        <w:t xml:space="preserve">: el </w:t>
-      </w:r>
-      <w:proofErr w:type="spellStart"/>
-      <w:r>
-        <w:t>password</w:t>
-      </w:r>
-      <w:proofErr w:type="spellEnd"/>
-      <w:r>
-        <w:t xml:space="preserve"> elegido por el usuario</w:t>
+      <w:r>
+        <w:t>Psw: el password elegido por el usuario</w:t>
       </w:r>
     </w:p>
     <w:p>
@@ -18257,27 +18139,20 @@
           <w:u w:val="single"/>
         </w:rPr>
       </w:pPr>
-      <w:proofErr w:type="spellStart"/>
-      <w:r>
-        <w:t>Name</w:t>
-      </w:r>
-      <w:proofErr w:type="spellEnd"/>
-      <w:r>
-        <w:t>: el nombre del rol (Administrativo, Representante, Docente, Configurador)</w:t>
+      <w:r>
+        <w:t>Name: el nombre del rol (Administrativo, Representante, Docente, Configurador)</w:t>
       </w:r>
     </w:p>
     <w:p>
       <w:pPr>
         <w:ind w:left="708"/>
       </w:pPr>
-      <w:proofErr w:type="spellStart"/>
       <w:r>
         <w:rPr>
           <w:u w:val="single"/>
         </w:rPr>
         <w:t>User_has_rol</w:t>
       </w:r>
-      <w:proofErr w:type="spellEnd"/>
       <w:r>
         <w:t>: tabla intermedia usada para relacionar el usuario con su(s) rol(es), de esta manera un usuario puede tener más de un rol.</w:t>
       </w:r>
@@ -18286,14 +18161,12 @@
       <w:pPr>
         <w:ind w:left="708"/>
       </w:pPr>
-      <w:proofErr w:type="spellStart"/>
       <w:r>
         <w:rPr>
           <w:u w:val="single"/>
         </w:rPr>
         <w:t>Datos_persona</w:t>
       </w:r>
-      <w:proofErr w:type="spellEnd"/>
       <w:r>
         <w:t>: los datos personales correspondiente a los diferentes roles del sistema</w:t>
       </w:r>
@@ -18372,13 +18245,8 @@
           <w:numId w:val="8"/>
         </w:numPr>
       </w:pPr>
-      <w:proofErr w:type="spellStart"/>
-      <w:r>
-        <w:t>Fecha_nacimiento</w:t>
-      </w:r>
-      <w:proofErr w:type="spellEnd"/>
-      <w:r>
-        <w:t>:</w:t>
+      <w:r>
+        <w:t>Fecha_nacimiento:</w:t>
       </w:r>
       <w:r>
         <w:t xml:space="preserve"> usado cuando aplique, para cálculos de edad</w:t>
@@ -18466,13 +18334,8 @@
           <w:numId w:val="8"/>
         </w:numPr>
       </w:pPr>
-      <w:proofErr w:type="spellStart"/>
-      <w:r>
-        <w:t>Mail_colegio</w:t>
-      </w:r>
-      <w:proofErr w:type="spellEnd"/>
-      <w:r>
-        <w:t xml:space="preserve">: email asignado por el colegio </w:t>
+      <w:r>
+        <w:t xml:space="preserve">Mail_colegio: email asignado por el colegio </w:t>
       </w:r>
     </w:p>
     <w:p>
@@ -18486,24 +18349,14 @@
       <w:r>
         <w:t xml:space="preserve">Posee una relación uno-a-uno con </w:t>
       </w:r>
-      <w:proofErr w:type="spellStart"/>
       <w:r>
         <w:rPr>
           <w:b/>
         </w:rPr>
         <w:t>datos_persona</w:t>
       </w:r>
-      <w:proofErr w:type="spellEnd"/>
-      <w:r>
-        <w:t xml:space="preserve">, a través de la FK: </w:t>
-      </w:r>
-      <w:proofErr w:type="spellStart"/>
-      <w:r>
-        <w:t>datos_persona_id</w:t>
-      </w:r>
-      <w:proofErr w:type="spellEnd"/>
-      <w:r>
-        <w:t xml:space="preserve"> (obligatoria)</w:t>
+      <w:r>
+        <w:t>, a través de la FK: datos_persona_id (obligatoria)</w:t>
       </w:r>
     </w:p>
     <w:p>
@@ -18517,24 +18370,14 @@
       <w:r>
         <w:t xml:space="preserve">Posee una relación uno-a-uno con </w:t>
       </w:r>
-      <w:proofErr w:type="spellStart"/>
       <w:r>
         <w:rPr>
           <w:b/>
         </w:rPr>
         <w:t>user</w:t>
       </w:r>
-      <w:proofErr w:type="spellEnd"/>
-      <w:r>
-        <w:t xml:space="preserve">, a través de la FK: </w:t>
-      </w:r>
-      <w:proofErr w:type="spellStart"/>
-      <w:r>
-        <w:t>user_id</w:t>
-      </w:r>
-      <w:proofErr w:type="spellEnd"/>
-      <w:r>
-        <w:t xml:space="preserve"> </w:t>
+      <w:r>
+        <w:t xml:space="preserve">, a través de la FK: user_id </w:t>
       </w:r>
     </w:p>
     <w:p>
@@ -18560,13 +18403,8 @@
           <w:numId w:val="8"/>
         </w:numPr>
       </w:pPr>
-      <w:proofErr w:type="spellStart"/>
-      <w:r>
-        <w:t>Mail_colegio</w:t>
-      </w:r>
-      <w:proofErr w:type="spellEnd"/>
-      <w:r>
-        <w:t xml:space="preserve">: email asignado por el colegio </w:t>
+      <w:r>
+        <w:t xml:space="preserve">Mail_colegio: email asignado por el colegio </w:t>
       </w:r>
     </w:p>
     <w:p>
@@ -18580,24 +18418,14 @@
       <w:r>
         <w:t xml:space="preserve">Posee una relación uno-a-uno con </w:t>
       </w:r>
-      <w:proofErr w:type="spellStart"/>
       <w:r>
         <w:rPr>
           <w:b/>
         </w:rPr>
         <w:t>datos_persona</w:t>
       </w:r>
-      <w:proofErr w:type="spellEnd"/>
-      <w:r>
-        <w:t xml:space="preserve">, a través de la FK: </w:t>
-      </w:r>
-      <w:proofErr w:type="spellStart"/>
-      <w:r>
-        <w:t>datos_persona_id</w:t>
-      </w:r>
-      <w:proofErr w:type="spellEnd"/>
-      <w:r>
-        <w:t xml:space="preserve"> (obligatoria)</w:t>
+      <w:r>
+        <w:t>, a través de la FK: datos_persona_id (obligatoria)</w:t>
       </w:r>
     </w:p>
     <w:p>
@@ -18611,24 +18439,14 @@
       <w:r>
         <w:t xml:space="preserve">Posee una relación uno-a-uno con </w:t>
       </w:r>
-      <w:proofErr w:type="spellStart"/>
       <w:r>
         <w:rPr>
           <w:b/>
         </w:rPr>
         <w:t>user</w:t>
       </w:r>
-      <w:proofErr w:type="spellEnd"/>
-      <w:r>
-        <w:t xml:space="preserve">, a través de la FK: </w:t>
-      </w:r>
-      <w:proofErr w:type="spellStart"/>
-      <w:r>
-        <w:t>user_id</w:t>
-      </w:r>
-      <w:proofErr w:type="spellEnd"/>
-      <w:r>
-        <w:t xml:space="preserve"> </w:t>
+      <w:r>
+        <w:t xml:space="preserve">, a través de la FK: user_id </w:t>
       </w:r>
     </w:p>
     <w:p>
@@ -18656,24 +18474,14 @@
       <w:r>
         <w:t xml:space="preserve">Posee una relación uno-a-uno con </w:t>
       </w:r>
-      <w:proofErr w:type="spellStart"/>
       <w:r>
         <w:rPr>
           <w:b/>
         </w:rPr>
         <w:t>datos_persona</w:t>
       </w:r>
-      <w:proofErr w:type="spellEnd"/>
-      <w:r>
-        <w:t xml:space="preserve">, a través de la FK: </w:t>
-      </w:r>
-      <w:proofErr w:type="spellStart"/>
-      <w:r>
-        <w:t>datos_persona_id</w:t>
-      </w:r>
-      <w:proofErr w:type="spellEnd"/>
-      <w:r>
-        <w:t xml:space="preserve"> (obligatoria)</w:t>
+      <w:r>
+        <w:t>, a través de la FK: datos_persona_id (obligatoria)</w:t>
       </w:r>
     </w:p>
     <w:p>
@@ -18687,24 +18495,14 @@
       <w:r>
         <w:t xml:space="preserve">Posee una relación uno-a-uno con </w:t>
       </w:r>
-      <w:proofErr w:type="spellStart"/>
       <w:r>
         <w:rPr>
           <w:b/>
         </w:rPr>
         <w:t>user</w:t>
       </w:r>
-      <w:proofErr w:type="spellEnd"/>
-      <w:r>
-        <w:t xml:space="preserve">, a través de la FK: </w:t>
-      </w:r>
-      <w:proofErr w:type="spellStart"/>
-      <w:r>
-        <w:t>user_id</w:t>
-      </w:r>
-      <w:proofErr w:type="spellEnd"/>
-      <w:r>
-        <w:t xml:space="preserve"> </w:t>
+      <w:r>
+        <w:t xml:space="preserve">, a través de la FK: user_id </w:t>
       </w:r>
     </w:p>
     <w:p>
@@ -18730,15 +18528,7 @@
         </w:numPr>
       </w:pPr>
       <w:r>
-        <w:t xml:space="preserve">Id: campo </w:t>
-      </w:r>
-      <w:proofErr w:type="spellStart"/>
-      <w:r>
-        <w:t>autoincremental</w:t>
-      </w:r>
-      <w:proofErr w:type="spellEnd"/>
-      <w:r>
-        <w:t>, para asegurar un id interno de la base de datos</w:t>
+        <w:t>Id: campo autoincremental, para asegurar un id interno de la base de datos</w:t>
       </w:r>
     </w:p>
     <w:p>
@@ -18764,13 +18554,8 @@
           <w:numId w:val="8"/>
         </w:numPr>
       </w:pPr>
-      <w:proofErr w:type="spellStart"/>
-      <w:r>
-        <w:t>Id_colegio</w:t>
-      </w:r>
-      <w:proofErr w:type="spellEnd"/>
-      <w:r>
-        <w:t>: identificación que asigna el colegio al alumno</w:t>
+      <w:r>
+        <w:t>Id_colegio: identificación que asigna el colegio al alumno</w:t>
       </w:r>
       <w:r>
         <w:t>,</w:t>
@@ -18793,31 +18578,20 @@
       <w:r>
         <w:t xml:space="preserve">Posee una relación uno-a-uno con </w:t>
       </w:r>
-      <w:proofErr w:type="spellStart"/>
       <w:r>
         <w:rPr>
           <w:b/>
         </w:rPr>
         <w:t>datos_persona</w:t>
       </w:r>
-      <w:proofErr w:type="spellEnd"/>
-      <w:r>
-        <w:t xml:space="preserve">, a través de la FK: </w:t>
-      </w:r>
-      <w:proofErr w:type="spellStart"/>
-      <w:r>
-        <w:t>datos_persona_id</w:t>
-      </w:r>
-      <w:proofErr w:type="spellEnd"/>
-      <w:r>
-        <w:t xml:space="preserve"> (obligatoria)</w:t>
+      <w:r>
+        <w:t>, a través de la FK: datos_persona_id (obligatoria)</w:t>
       </w:r>
     </w:p>
     <w:p>
       <w:pPr>
         <w:ind w:left="708"/>
       </w:pPr>
-      <w:proofErr w:type="spellStart"/>
       <w:r>
         <w:rPr>
           <w:u w:val="single"/>
@@ -18836,7 +18610,6 @@
         </w:rPr>
         <w:t>has_representante</w:t>
       </w:r>
-      <w:proofErr w:type="spellEnd"/>
       <w:r>
         <w:t>: tabla para relacionar los alumnos con sus representantes. Se puede dar el caso que un representante lo sea de más de un alumno, así mismo un alumno puede estar representado por más de un repr</w:t>
       </w:r>
@@ -18877,14 +18650,12 @@
       <w:pPr>
         <w:ind w:left="708"/>
       </w:pPr>
-      <w:proofErr w:type="spellStart"/>
       <w:r>
         <w:rPr>
           <w:u w:val="single"/>
         </w:rPr>
         <w:t>Materia_has_docente</w:t>
       </w:r>
-      <w:proofErr w:type="spellEnd"/>
       <w:r>
         <w:t xml:space="preserve">: tabla que relaciona una (o más) materia(s) con un (o más) docente(s). Esto se hace </w:t>
       </w:r>
@@ -18975,13 +18746,8 @@
           <w:numId w:val="8"/>
         </w:numPr>
       </w:pPr>
-      <w:proofErr w:type="spellStart"/>
-      <w:r>
-        <w:t>Codigo</w:t>
-      </w:r>
-      <w:proofErr w:type="spellEnd"/>
-      <w:r>
-        <w:t>: usado en caso de que el colegio asigne códigos a los cursos</w:t>
+      <w:r>
+        <w:t>Codigo: usado en caso de que el colegio asigne códigos a los cursos</w:t>
       </w:r>
     </w:p>
     <w:p>
@@ -18993,15 +18759,7 @@
         </w:numPr>
       </w:pPr>
       <w:r>
-        <w:t xml:space="preserve">Nombre: nombre del curso (primer grado, tercer año, </w:t>
-      </w:r>
-      <w:proofErr w:type="spellStart"/>
-      <w:r>
-        <w:t>etc</w:t>
-      </w:r>
-      <w:proofErr w:type="spellEnd"/>
-      <w:r>
-        <w:t>)</w:t>
+        <w:t>Nombre: nombre del curso (primer grado, tercer año, etc)</w:t>
       </w:r>
     </w:p>
     <w:p>
@@ -19012,13 +18770,8 @@
           <w:numId w:val="8"/>
         </w:numPr>
       </w:pPr>
-      <w:proofErr w:type="spellStart"/>
-      <w:r>
-        <w:t>Seccion</w:t>
-      </w:r>
-      <w:proofErr w:type="spellEnd"/>
-      <w:r>
-        <w:t>: usado para cuando un curso esté dividido en secciones</w:t>
+      <w:r>
+        <w:t>Seccion: usado para cuando un curso esté dividido en secciones</w:t>
       </w:r>
     </w:p>
     <w:p>
@@ -19029,14 +18782,9 @@
           <w:numId w:val="8"/>
         </w:numPr>
       </w:pPr>
-      <w:proofErr w:type="spellStart"/>
       <w:r>
         <w:lastRenderedPageBreak/>
-        <w:t>Mail_colegio</w:t>
-      </w:r>
-      <w:proofErr w:type="spellEnd"/>
-      <w:r>
-        <w:t>: usado en caso que se asigne un mail a un curso</w:t>
+        <w:t>Mail_colegio: usado en caso que se asigne un mail a un curso</w:t>
       </w:r>
     </w:p>
     <w:p>
@@ -19057,13 +18805,8 @@
         <w:t>periodo</w:t>
       </w:r>
       <w:r>
-        <w:t xml:space="preserve"> a través de la FK: </w:t>
-      </w:r>
-      <w:proofErr w:type="spellStart"/>
-      <w:r>
-        <w:t>periodo_id</w:t>
-      </w:r>
-      <w:proofErr w:type="spellEnd"/>
+        <w:t xml:space="preserve"> a través de la FK: periodo_id</w:t>
+      </w:r>
     </w:p>
     <w:p>
       <w:pPr>
@@ -19083,26 +18826,19 @@
         <w:t>nivel</w:t>
       </w:r>
       <w:r>
-        <w:t xml:space="preserve"> a través de la FK: </w:t>
-      </w:r>
-      <w:proofErr w:type="spellStart"/>
-      <w:r>
-        <w:t>nivel_id</w:t>
-      </w:r>
-      <w:proofErr w:type="spellEnd"/>
+        <w:t xml:space="preserve"> a través de la FK: nivel_id</w:t>
+      </w:r>
     </w:p>
     <w:p>
       <w:pPr>
         <w:ind w:left="708"/>
       </w:pPr>
-      <w:proofErr w:type="spellStart"/>
       <w:r>
         <w:rPr>
           <w:u w:val="single"/>
         </w:rPr>
         <w:t>Curso_has_docente</w:t>
       </w:r>
-      <w:proofErr w:type="spellEnd"/>
       <w:r>
         <w:t>: tabla para relacionar los docentes con el curso, se puede dar el caso que un docente esté en más de curso, además que un curso puede tener más de un docente.</w:t>
       </w:r>
@@ -19111,14 +18847,12 @@
       <w:pPr>
         <w:ind w:left="708"/>
       </w:pPr>
-      <w:proofErr w:type="spellStart"/>
       <w:r>
         <w:rPr>
           <w:u w:val="single"/>
         </w:rPr>
         <w:t>Curso_has_alumno</w:t>
       </w:r>
-      <w:proofErr w:type="spellEnd"/>
       <w:r>
         <w:t>: tabla para relacionar los alumnos con el curso, cada alumno está en un curso, pero al cambiar el período, ese alumno aparecerá en el (los) curso(s) anterior(es) también. Permite llevar un histórico del alumno.</w:t>
       </w:r>
@@ -19155,13 +18889,8 @@
         </w:numPr>
       </w:pPr>
       <w:r>
-        <w:t xml:space="preserve">Motivo: nombre del pago a realizar: inscripción, mensualidad, </w:t>
-      </w:r>
-      <w:proofErr w:type="spellStart"/>
-      <w:r>
-        <w:t>etc</w:t>
-      </w:r>
-      <w:proofErr w:type="spellEnd"/>
+        <w:t>Motivo: nombre del pago a realizar: inscripción, mensualidad, etc</w:t>
+      </w:r>
     </w:p>
     <w:p>
       <w:pPr>
@@ -19195,27 +18924,20 @@
           <w:numId w:val="8"/>
         </w:numPr>
       </w:pPr>
-      <w:proofErr w:type="spellStart"/>
-      <w:r>
-        <w:t>Fecha_vencimiento</w:t>
-      </w:r>
-      <w:proofErr w:type="spellEnd"/>
-      <w:r>
-        <w:t xml:space="preserve">: fecha en que vence el pago </w:t>
+      <w:r>
+        <w:t xml:space="preserve">Fecha_vencimiento: fecha en que vence el pago </w:t>
       </w:r>
     </w:p>
     <w:p>
       <w:pPr>
         <w:ind w:left="708"/>
       </w:pPr>
-      <w:proofErr w:type="spellStart"/>
       <w:r>
         <w:rPr>
           <w:u w:val="single"/>
         </w:rPr>
         <w:t>Pago_alumno</w:t>
       </w:r>
-      <w:proofErr w:type="spellEnd"/>
       <w:r>
         <w:t>:</w:t>
       </w:r>
@@ -19253,13 +18975,8 @@
         <w:t>alumno</w:t>
       </w:r>
       <w:r>
-        <w:t xml:space="preserve"> a través de la FK: </w:t>
-      </w:r>
-      <w:proofErr w:type="spellStart"/>
-      <w:r>
-        <w:t>alumno_id</w:t>
-      </w:r>
-      <w:proofErr w:type="spellEnd"/>
+        <w:t xml:space="preserve"> a través de la FK: alumno_id</w:t>
+      </w:r>
     </w:p>
     <w:p>
       <w:pPr>
@@ -19279,13 +18996,8 @@
         <w:t>pago</w:t>
       </w:r>
       <w:r>
-        <w:t xml:space="preserve"> a través de la FK: </w:t>
-      </w:r>
-      <w:proofErr w:type="spellStart"/>
-      <w:r>
-        <w:t>pago_id</w:t>
-      </w:r>
-      <w:proofErr w:type="spellEnd"/>
+        <w:t xml:space="preserve"> a través de la FK: pago_id</w:t>
+      </w:r>
     </w:p>
     <w:p>
       <w:pPr>
@@ -19299,14 +19011,12 @@
       <w:pPr>
         <w:ind w:left="708"/>
       </w:pPr>
-      <w:proofErr w:type="spellStart"/>
       <w:r>
         <w:rPr>
           <w:u w:val="single"/>
         </w:rPr>
         <w:t>Status_pago</w:t>
       </w:r>
-      <w:proofErr w:type="spellEnd"/>
       <w:r>
         <w:t>: tabla para almacenar los diferentes status que puede tener un pago</w:t>
       </w:r>
@@ -19342,14 +19052,12 @@
       <w:pPr>
         <w:ind w:left="708"/>
       </w:pPr>
-      <w:proofErr w:type="spellStart"/>
       <w:r>
         <w:rPr>
           <w:u w:val="single"/>
         </w:rPr>
         <w:t>Pago_has_status</w:t>
       </w:r>
-      <w:proofErr w:type="spellEnd"/>
       <w:r>
         <w:t>: tabla para identificar los diferentes status que puede tener un pago, se hace así ya que un pago puede tener más de un status, ejemplo: con descuento y pendiente</w:t>
       </w:r>
@@ -19365,22 +19073,15 @@
       <w:r>
         <w:t xml:space="preserve">Posee una relación muchos-a-uno con </w:t>
       </w:r>
-      <w:proofErr w:type="spellStart"/>
       <w:r>
         <w:rPr>
           <w:b/>
         </w:rPr>
         <w:t>pago_alumno</w:t>
       </w:r>
-      <w:proofErr w:type="spellEnd"/>
-      <w:r>
-        <w:t xml:space="preserve"> a través de la FK: </w:t>
-      </w:r>
-      <w:proofErr w:type="spellStart"/>
-      <w:r>
-        <w:t>pago_alumno_id</w:t>
-      </w:r>
-      <w:proofErr w:type="spellEnd"/>
+      <w:r>
+        <w:t xml:space="preserve"> a través de la FK: pago_alumno_id</w:t>
+      </w:r>
     </w:p>
     <w:p>
       <w:pPr>
@@ -19393,7 +19094,6 @@
       <w:r>
         <w:t xml:space="preserve">Posee una relación muchos-a-uno con </w:t>
       </w:r>
-      <w:proofErr w:type="spellStart"/>
       <w:r>
         <w:rPr>
           <w:b/>
@@ -19406,18 +19106,15 @@
         </w:rPr>
         <w:t>pago</w:t>
       </w:r>
-      <w:proofErr w:type="spellEnd"/>
       <w:r>
         <w:t xml:space="preserve"> a través de la FK: </w:t>
       </w:r>
-      <w:proofErr w:type="spellStart"/>
       <w:r>
         <w:t>status_</w:t>
       </w:r>
       <w:r>
         <w:t>pago_id</w:t>
       </w:r>
-      <w:proofErr w:type="spellEnd"/>
     </w:p>
     <w:p>
       <w:pPr>
@@ -19437,8 +19134,8 @@
       </w:pPr>
     </w:p>
     <w:sectPr>
-      <w:headerReference w:type="default" r:id="rId11"/>
-      <w:footerReference w:type="default" r:id="rId12"/>
+      <w:headerReference w:type="default" r:id="rId12"/>
+      <w:footerReference w:type="default" r:id="rId13"/>
       <w:pgSz w:w="12240" w:h="15840"/>
       <w:pgMar w:top="1417" w:right="1701" w:bottom="1417" w:left="1701" w:header="708" w:footer="708" w:gutter="0"/>
       <w:pgNumType w:start="0"/>
@@ -19451,7 +19148,7 @@
 </file>
 
 <file path=word/endnotes.xml><?xml version="1.0" encoding="utf-8"?>
-<w:endnotes xmlns:wpc="http://schemas.microsoft.com/office/word/2010/wordprocessingCanvas" xmlns:mc="http://schemas.openxmlformats.org/markup-compatibility/2006" xmlns:o="urn:schemas-microsoft-com:office:office" xmlns:r="http://schemas.openxmlformats.org/officeDocument/2006/relationships" xmlns:m="http://schemas.openxmlformats.org/officeDocument/2006/math" xmlns:v="urn:schemas-microsoft-com:vml" xmlns:wp14="http://schemas.microsoft.com/office/word/2010/wordprocessingDrawing" xmlns:wp="http://schemas.openxmlformats.org/drawingml/2006/wordprocessingDrawing" xmlns:w10="urn:schemas-microsoft-com:office:word" xmlns:w="http://schemas.openxmlformats.org/wordprocessingml/2006/main" xmlns:w14="http://schemas.microsoft.com/office/word/2010/wordml" xmlns:w15="http://schemas.microsoft.com/office/word/2012/wordml" xmlns:wpg="http://schemas.microsoft.com/office/word/2010/wordprocessingGroup" xmlns:wpi="http://schemas.microsoft.com/office/word/2010/wordprocessingInk" xmlns:wne="http://schemas.microsoft.com/office/word/2006/wordml" xmlns:wps="http://schemas.microsoft.com/office/word/2010/wordprocessingShape" mc:Ignorable="w14 w15 wp14">
+<w:endnotes xmlns:wpc="http://schemas.microsoft.com/office/word/2010/wordprocessingCanvas" xmlns:mc="http://schemas.openxmlformats.org/markup-compatibility/2006" xmlns:o="urn:schemas-microsoft-com:office:office" xmlns:r="http://schemas.openxmlformats.org/officeDocument/2006/relationships" xmlns:m="http://schemas.openxmlformats.org/officeDocument/2006/math" xmlns:v="urn:schemas-microsoft-com:vml" xmlns:wp14="http://schemas.microsoft.com/office/word/2010/wordprocessingDrawing" xmlns:wp="http://schemas.openxmlformats.org/drawingml/2006/wordprocessingDrawing" xmlns:w10="urn:schemas-microsoft-com:office:word" xmlns:w="http://schemas.openxmlformats.org/wordprocessingml/2006/main" xmlns:w14="http://schemas.microsoft.com/office/word/2010/wordml" xmlns:wpg="http://schemas.microsoft.com/office/word/2010/wordprocessingGroup" xmlns:wpi="http://schemas.microsoft.com/office/word/2010/wordprocessingInk" xmlns:wne="http://schemas.microsoft.com/office/word/2006/wordml" xmlns:wps="http://schemas.microsoft.com/office/word/2010/wordprocessingShape" mc:Ignorable="w14 wp14">
   <w:endnote w:type="separator" w:id="-1">
     <w:p>
       <w:pPr>
@@ -19476,7 +19173,7 @@
 </file>
 
 <file path=word/footer1.xml><?xml version="1.0" encoding="utf-8"?>
-<w:ftr xmlns:wpc="http://schemas.microsoft.com/office/word/2010/wordprocessingCanvas" xmlns:mc="http://schemas.openxmlformats.org/markup-compatibility/2006" xmlns:o="urn:schemas-microsoft-com:office:office" xmlns:r="http://schemas.openxmlformats.org/officeDocument/2006/relationships" xmlns:m="http://schemas.openxmlformats.org/officeDocument/2006/math" xmlns:v="urn:schemas-microsoft-com:vml" xmlns:wp14="http://schemas.microsoft.com/office/word/2010/wordprocessingDrawing" xmlns:wp="http://schemas.openxmlformats.org/drawingml/2006/wordprocessingDrawing" xmlns:w10="urn:schemas-microsoft-com:office:word" xmlns:w="http://schemas.openxmlformats.org/wordprocessingml/2006/main" xmlns:w14="http://schemas.microsoft.com/office/word/2010/wordml" xmlns:w15="http://schemas.microsoft.com/office/word/2012/wordml" xmlns:wpg="http://schemas.microsoft.com/office/word/2010/wordprocessingGroup" xmlns:wpi="http://schemas.microsoft.com/office/word/2010/wordprocessingInk" xmlns:wne="http://schemas.microsoft.com/office/word/2006/wordml" xmlns:wps="http://schemas.microsoft.com/office/word/2010/wordprocessingShape" mc:Ignorable="w14 w15 wp14">
+<w:ftr xmlns:wpc="http://schemas.microsoft.com/office/word/2010/wordprocessingCanvas" xmlns:mc="http://schemas.openxmlformats.org/markup-compatibility/2006" xmlns:o="urn:schemas-microsoft-com:office:office" xmlns:r="http://schemas.openxmlformats.org/officeDocument/2006/relationships" xmlns:m="http://schemas.openxmlformats.org/officeDocument/2006/math" xmlns:v="urn:schemas-microsoft-com:vml" xmlns:wp14="http://schemas.microsoft.com/office/word/2010/wordprocessingDrawing" xmlns:wp="http://schemas.openxmlformats.org/drawingml/2006/wordprocessingDrawing" xmlns:w10="urn:schemas-microsoft-com:office:word" xmlns:w="http://schemas.openxmlformats.org/wordprocessingml/2006/main" xmlns:w14="http://schemas.microsoft.com/office/word/2010/wordml" xmlns:wpg="http://schemas.microsoft.com/office/word/2010/wordprocessingGroup" xmlns:wpi="http://schemas.microsoft.com/office/word/2010/wordprocessingInk" xmlns:wne="http://schemas.microsoft.com/office/word/2006/wordml" xmlns:wps="http://schemas.microsoft.com/office/word/2010/wordprocessingShape" mc:Ignorable="w14 wp14">
   <w:sdt>
     <w:sdtPr>
       <w:rPr>
@@ -19489,6 +19186,7 @@
         <w:docPartUnique/>
       </w:docPartObj>
     </w:sdtPr>
+    <w:sdtEndPr/>
     <w:sdtContent>
       <w:p>
         <w:pPr>
@@ -19571,7 +19269,7 @@
                 </wp:anchor>
               </w:drawing>
             </mc:Choice>
-            <mc:Fallback>
+            <mc:Fallback xmlns:w15="http://schemas.microsoft.com/office/word/2012/wordml">
               <w:pict>
                 <v:line w14:anchorId="167F9690" id="Conector recto 11" o:spid="_x0000_s1026" style="position:absolute;flip:y;z-index:251659264;visibility:visible;mso-wrap-style:square;mso-wrap-distance-left:9pt;mso-wrap-distance-top:0;mso-wrap-distance-right:9pt;mso-wrap-distance-bottom:0;mso-position-horizontal:absolute;mso-position-horizontal-relative:text;mso-position-vertical:absolute;mso-position-vertical-relative:text" from=".45pt,1.85pt" to="446.7pt,3.35pt" o:gfxdata="UEsDBBQABgAIAAAAIQC2gziS/gAAAOEBAAATAAAAW0NvbnRlbnRfVHlwZXNdLnhtbJSRQU7DMBBF&#10;90jcwfIWJU67QAgl6YK0S0CoHGBkTxKLZGx5TGhvj5O2G0SRWNoz/78nu9wcxkFMGNg6quQqL6RA&#10;0s5Y6ir5vt9lD1JwBDIwOMJKHpHlpr69KfdHjyxSmriSfYz+USnWPY7AufNIadK6MEJMx9ApD/oD&#10;OlTrorhX2lFEilmcO2RdNtjC5xDF9pCuTyYBB5bi6bQ4syoJ3g9WQ0ymaiLzg5KdCXlKLjvcW893&#10;SUOqXwnz5DrgnHtJTxOsQfEKIT7DmDSUCaxw7Rqn8787ZsmRM9e2VmPeBN4uqYvTtW7jvijg9N/y&#10;JsXecLq0q+WD6m8AAAD//wMAUEsDBBQABgAIAAAAIQA4/SH/1gAAAJQBAAALAAAAX3JlbHMvLnJl&#10;bHOkkMFqwzAMhu+DvYPRfXGawxijTi+j0GvpHsDYimMaW0Yy2fr2M4PBMnrbUb/Q94l/f/hMi1qR&#10;JVI2sOt6UJgd+ZiDgffL8ekFlFSbvV0oo4EbChzGx4f9GRdb25HMsYhqlCwG5lrLq9biZkxWOiqY&#10;22YiTra2kYMu1l1tQD30/bPm3wwYN0x18gb45AdQl1tp5j/sFB2T0FQ7R0nTNEV3j6o9feQzro1i&#10;OWA14Fm+Q8a1a8+Bvu/d/dMb2JY5uiPbhG/ktn4cqGU/er3pcvwCAAD//wMAUEsDBBQABgAIAAAA&#10;IQB0RZQg2QEAAA8EAAAOAAAAZHJzL2Uyb0RvYy54bWysU02P0zAQvSPxHyzfadJF7ULUdA9dLRcE&#10;FV93rzNuLPlLY9Ok/56x06YrQEis9uJk7HnP896MN3ejNewIGLV3LV8uas7ASd9pd2j5928Pb95x&#10;FpNwnTDeQctPEPnd9vWrzRAauPG9Nx0gIxIXmyG0vE8pNFUVZQ9WxIUP4OhQebQiUYiHqkMxELs1&#10;1U1dr6vBYxfQS4iRdu+nQ74t/EqBTJ+VipCYaTnVlsqKZX3Ma7XdiOaAIvRanssQz6jCCu3o0pnq&#10;XiTBfqL+g8pqiT56lRbS28orpSUUDaRmWf+m5msvAhQtZE4Ms03x5Wjlp+Meme6od0vOnLDUox11&#10;SiaPDPOH0QG5NITYUPLO7fEcxbDHLHlUaJkyOvwgkmICyWJj8fg0ewxjYpI2V+v17dvbFWeSzpbv&#10;61XpQTXRZLqAMX0Ab1n+abnRLlsgGnH8GBNdTamXlLxtXF6jN7p70MaUIA8P7Ayyo6C2p7EIINyT&#10;LIoyssqyJiHlL50MTKxfQJEtVPAkqQzklVNICS5deI2j7AxTVMEMrEvZ/wSe8zMUyrD+D3hGlJu9&#10;SzPYaufxb7dfrVBT/sWBSXe24NF3p9LiYg1NXXH8/ELyWD+NC/z6jre/AAAA//8DAFBLAwQUAAYA&#10;CAAAACEAtIYrrdwAAAAEAQAADwAAAGRycy9kb3ducmV2LnhtbEyOTU/DMBBE70j8B2uRuFGnFPUj&#10;zaZCSByQqlJaDvTm2ksSiNfBdtrw7zEnOI5m9OYVq8G24kQ+NI4RxqMMBLF2puEK4XX/eDMHEaJi&#10;o1rHhPBNAVbl5UWhcuPO/EKnXaxEgnDIFUIdY5dLGXRNVoWR64hT9+68VTFFX0nj1TnBbStvs2wq&#10;rWo4PdSqo4ea9Oeutwhv46evre4+tvtnvT74ddxsKPaI11fD/RJEpCH+jeFXP6lDmZyOrmcTRIuw&#10;SDuEyQxEKueLyR2II8J0BrIs5H/58gcAAP//AwBQSwECLQAUAAYACAAAACEAtoM4kv4AAADhAQAA&#10;EwAAAAAAAAAAAAAAAAAAAAAAW0NvbnRlbnRfVHlwZXNdLnhtbFBLAQItABQABgAIAAAAIQA4/SH/&#10;1gAAAJQBAAALAAAAAAAAAAAAAAAAAC8BAABfcmVscy8ucmVsc1BLAQItABQABgAIAAAAIQB0RZQg&#10;2QEAAA8EAAAOAAAAAAAAAAAAAAAAAC4CAABkcnMvZTJvRG9jLnhtbFBLAQItABQABgAIAAAAIQC0&#10;hiut3AAAAAQBAAAPAAAAAAAAAAAAAAAAADMEAABkcnMvZG93bnJldi54bWxQSwUGAAAAAAQABADz&#10;AAAAPAUAAAAA&#10;" strokecolor="black [3213]" strokeweight=".5pt">
                   <v:stroke joinstyle="miter"/>
@@ -19618,7 +19316,7 @@
             <w:szCs w:val="18"/>
             <w:lang w:val="es-ES"/>
           </w:rPr>
-          <w:t>6</w:t>
+          <w:t>7</w:t>
         </w:r>
         <w:r>
           <w:rPr>
@@ -19634,7 +19332,7 @@
 </file>
 
 <file path=word/footnotes.xml><?xml version="1.0" encoding="utf-8"?>
-<w:footnotes xmlns:wpc="http://schemas.microsoft.com/office/word/2010/wordprocessingCanvas" xmlns:mc="http://schemas.openxmlformats.org/markup-compatibility/2006" xmlns:o="urn:schemas-microsoft-com:office:office" xmlns:r="http://schemas.openxmlformats.org/officeDocument/2006/relationships" xmlns:m="http://schemas.openxmlformats.org/officeDocument/2006/math" xmlns:v="urn:schemas-microsoft-com:vml" xmlns:wp14="http://schemas.microsoft.com/office/word/2010/wordprocessingDrawing" xmlns:wp="http://schemas.openxmlformats.org/drawingml/2006/wordprocessingDrawing" xmlns:w10="urn:schemas-microsoft-com:office:word" xmlns:w="http://schemas.openxmlformats.org/wordprocessingml/2006/main" xmlns:w14="http://schemas.microsoft.com/office/word/2010/wordml" xmlns:w15="http://schemas.microsoft.com/office/word/2012/wordml" xmlns:wpg="http://schemas.microsoft.com/office/word/2010/wordprocessingGroup" xmlns:wpi="http://schemas.microsoft.com/office/word/2010/wordprocessingInk" xmlns:wne="http://schemas.microsoft.com/office/word/2006/wordml" xmlns:wps="http://schemas.microsoft.com/office/word/2010/wordprocessingShape" mc:Ignorable="w14 w15 wp14">
+<w:footnotes xmlns:wpc="http://schemas.microsoft.com/office/word/2010/wordprocessingCanvas" xmlns:mc="http://schemas.openxmlformats.org/markup-compatibility/2006" xmlns:o="urn:schemas-microsoft-com:office:office" xmlns:r="http://schemas.openxmlformats.org/officeDocument/2006/relationships" xmlns:m="http://schemas.openxmlformats.org/officeDocument/2006/math" xmlns:v="urn:schemas-microsoft-com:vml" xmlns:wp14="http://schemas.microsoft.com/office/word/2010/wordprocessingDrawing" xmlns:wp="http://schemas.openxmlformats.org/drawingml/2006/wordprocessingDrawing" xmlns:w10="urn:schemas-microsoft-com:office:word" xmlns:w="http://schemas.openxmlformats.org/wordprocessingml/2006/main" xmlns:w14="http://schemas.microsoft.com/office/word/2010/wordml" xmlns:wpg="http://schemas.microsoft.com/office/word/2010/wordprocessingGroup" xmlns:wpi="http://schemas.microsoft.com/office/word/2010/wordprocessingInk" xmlns:wne="http://schemas.microsoft.com/office/word/2006/wordml" xmlns:wps="http://schemas.microsoft.com/office/word/2010/wordprocessingShape" mc:Ignorable="w14 wp14">
   <w:footnote w:type="separator" w:id="-1">
     <w:p>
       <w:pPr>
@@ -19659,21 +19357,13 @@
 </file>
 
 <file path=word/header1.xml><?xml version="1.0" encoding="utf-8"?>
-<w:hdr xmlns:wpc="http://schemas.microsoft.com/office/word/2010/wordprocessingCanvas" xmlns:mc="http://schemas.openxmlformats.org/markup-compatibility/2006" xmlns:o="urn:schemas-microsoft-com:office:office" xmlns:r="http://schemas.openxmlformats.org/officeDocument/2006/relationships" xmlns:m="http://schemas.openxmlformats.org/officeDocument/2006/math" xmlns:v="urn:schemas-microsoft-com:vml" xmlns:wp14="http://schemas.microsoft.com/office/word/2010/wordprocessingDrawing" xmlns:wp="http://schemas.openxmlformats.org/drawingml/2006/wordprocessingDrawing" xmlns:w10="urn:schemas-microsoft-com:office:word" xmlns:w="http://schemas.openxmlformats.org/wordprocessingml/2006/main" xmlns:w14="http://schemas.microsoft.com/office/word/2010/wordml" xmlns:w15="http://schemas.microsoft.com/office/word/2012/wordml" xmlns:wpg="http://schemas.microsoft.com/office/word/2010/wordprocessingGroup" xmlns:wpi="http://schemas.microsoft.com/office/word/2010/wordprocessingInk" xmlns:wne="http://schemas.microsoft.com/office/word/2006/wordml" xmlns:wps="http://schemas.microsoft.com/office/word/2010/wordprocessingShape" mc:Ignorable="w14 w15 wp14">
+<w:hdr xmlns:wpc="http://schemas.microsoft.com/office/word/2010/wordprocessingCanvas" xmlns:mc="http://schemas.openxmlformats.org/markup-compatibility/2006" xmlns:o="urn:schemas-microsoft-com:office:office" xmlns:r="http://schemas.openxmlformats.org/officeDocument/2006/relationships" xmlns:m="http://schemas.openxmlformats.org/officeDocument/2006/math" xmlns:v="urn:schemas-microsoft-com:vml" xmlns:wp14="http://schemas.microsoft.com/office/word/2010/wordprocessingDrawing" xmlns:wp="http://schemas.openxmlformats.org/drawingml/2006/wordprocessingDrawing" xmlns:w10="urn:schemas-microsoft-com:office:word" xmlns:w="http://schemas.openxmlformats.org/wordprocessingml/2006/main" xmlns:w14="http://schemas.microsoft.com/office/word/2010/wordml" xmlns:wpg="http://schemas.microsoft.com/office/word/2010/wordprocessingGroup" xmlns:wpi="http://schemas.microsoft.com/office/word/2010/wordprocessingInk" xmlns:wne="http://schemas.microsoft.com/office/word/2006/wordml" xmlns:wps="http://schemas.microsoft.com/office/word/2010/wordprocessingShape" mc:Ignorable="w14 wp14">
   <w:p>
     <w:pPr>
       <w:pStyle w:val="Encabezado"/>
     </w:pPr>
     <w:r>
-      <w:t xml:space="preserve">Colegio </w:t>
-    </w:r>
-    <w:proofErr w:type="spellStart"/>
-    <w:r>
-      <w:t>Belagua</w:t>
-    </w:r>
-    <w:proofErr w:type="spellEnd"/>
-    <w:r>
-      <w:t xml:space="preserve"> Portal Web 2016</w:t>
+      <w:t>Colegio Belagua Portal Web 2016</w:t>
     </w:r>
     <w:r>
       <w:t>, Guatire, Edo.  Miranda</w:t>
@@ -19683,8 +19373,8 @@
 </file>
 
 <file path=word/numbering.xml><?xml version="1.0" encoding="utf-8"?>
-<w:numbering xmlns:wpc="http://schemas.microsoft.com/office/word/2010/wordprocessingCanvas" xmlns:mc="http://schemas.openxmlformats.org/markup-compatibility/2006" xmlns:o="urn:schemas-microsoft-com:office:office" xmlns:r="http://schemas.openxmlformats.org/officeDocument/2006/relationships" xmlns:m="http://schemas.openxmlformats.org/officeDocument/2006/math" xmlns:v="urn:schemas-microsoft-com:vml" xmlns:wp14="http://schemas.microsoft.com/office/word/2010/wordprocessingDrawing" xmlns:wp="http://schemas.openxmlformats.org/drawingml/2006/wordprocessingDrawing" xmlns:w10="urn:schemas-microsoft-com:office:word" xmlns:w="http://schemas.openxmlformats.org/wordprocessingml/2006/main" xmlns:w14="http://schemas.microsoft.com/office/word/2010/wordml" xmlns:w15="http://schemas.microsoft.com/office/word/2012/wordml" xmlns:wpg="http://schemas.microsoft.com/office/word/2010/wordprocessingGroup" xmlns:wpi="http://schemas.microsoft.com/office/word/2010/wordprocessingInk" xmlns:wne="http://schemas.microsoft.com/office/word/2006/wordml" xmlns:wps="http://schemas.microsoft.com/office/word/2010/wordprocessingShape" mc:Ignorable="w14 w15 wp14">
-  <w:abstractNum w:abstractNumId="0" w15:restartNumberingAfterBreak="0">
+<w:numbering xmlns:wpc="http://schemas.microsoft.com/office/word/2010/wordprocessingCanvas" xmlns:mc="http://schemas.openxmlformats.org/markup-compatibility/2006" xmlns:o="urn:schemas-microsoft-com:office:office" xmlns:r="http://schemas.openxmlformats.org/officeDocument/2006/relationships" xmlns:m="http://schemas.openxmlformats.org/officeDocument/2006/math" xmlns:v="urn:schemas-microsoft-com:vml" xmlns:wp14="http://schemas.microsoft.com/office/word/2010/wordprocessingDrawing" xmlns:wp="http://schemas.openxmlformats.org/drawingml/2006/wordprocessingDrawing" xmlns:w10="urn:schemas-microsoft-com:office:word" xmlns:w="http://schemas.openxmlformats.org/wordprocessingml/2006/main" xmlns:w14="http://schemas.microsoft.com/office/word/2010/wordml" xmlns:wpg="http://schemas.microsoft.com/office/word/2010/wordprocessingGroup" xmlns:wpi="http://schemas.microsoft.com/office/word/2010/wordprocessingInk" xmlns:wne="http://schemas.microsoft.com/office/word/2006/wordml" xmlns:wps="http://schemas.microsoft.com/office/word/2010/wordprocessingShape" mc:Ignorable="w14 wp14">
+  <w:abstractNum w:abstractNumId="0">
     <w:nsid w:val="02785FE1"/>
     <w:multiLevelType w:val="hybridMultilevel"/>
     <w:tmpl w:val="30C69866"/>
@@ -19773,7 +19463,7 @@
       </w:pPr>
     </w:lvl>
   </w:abstractNum>
-  <w:abstractNum w:abstractNumId="1" w15:restartNumberingAfterBreak="0">
+  <w:abstractNum w:abstractNumId="1">
     <w:nsid w:val="06535F9C"/>
     <w:multiLevelType w:val="hybridMultilevel"/>
     <w:tmpl w:val="C9A8DA2E"/>
@@ -19862,7 +19552,7 @@
       </w:pPr>
     </w:lvl>
   </w:abstractNum>
-  <w:abstractNum w:abstractNumId="2" w15:restartNumberingAfterBreak="0">
+  <w:abstractNum w:abstractNumId="2">
     <w:nsid w:val="08F42EC6"/>
     <w:multiLevelType w:val="hybridMultilevel"/>
     <w:tmpl w:val="DA046410"/>
@@ -19975,7 +19665,7 @@
       </w:rPr>
     </w:lvl>
   </w:abstractNum>
-  <w:abstractNum w:abstractNumId="3" w15:restartNumberingAfterBreak="0">
+  <w:abstractNum w:abstractNumId="3">
     <w:nsid w:val="1BFE1D8A"/>
     <w:multiLevelType w:val="hybridMultilevel"/>
     <w:tmpl w:val="B6DA5D36"/>
@@ -20088,7 +19778,7 @@
       </w:rPr>
     </w:lvl>
   </w:abstractNum>
-  <w:abstractNum w:abstractNumId="4" w15:restartNumberingAfterBreak="0">
+  <w:abstractNum w:abstractNumId="4">
     <w:nsid w:val="29CA6CBB"/>
     <w:multiLevelType w:val="hybridMultilevel"/>
     <w:tmpl w:val="06C056CA"/>
@@ -20177,7 +19867,7 @@
       </w:pPr>
     </w:lvl>
   </w:abstractNum>
-  <w:abstractNum w:abstractNumId="5" w15:restartNumberingAfterBreak="0">
+  <w:abstractNum w:abstractNumId="5">
     <w:nsid w:val="3D220D3C"/>
     <w:multiLevelType w:val="hybridMultilevel"/>
     <w:tmpl w:val="EEB05966"/>
@@ -20290,7 +19980,7 @@
       </w:rPr>
     </w:lvl>
   </w:abstractNum>
-  <w:abstractNum w:abstractNumId="6" w15:restartNumberingAfterBreak="0">
+  <w:abstractNum w:abstractNumId="6">
     <w:nsid w:val="50F51C04"/>
     <w:multiLevelType w:val="hybridMultilevel"/>
     <w:tmpl w:val="06647BEE"/>
@@ -20403,7 +20093,7 @@
       </w:rPr>
     </w:lvl>
   </w:abstractNum>
-  <w:abstractNum w:abstractNumId="7" w15:restartNumberingAfterBreak="0">
+  <w:abstractNum w:abstractNumId="7">
     <w:nsid w:val="5AE556CF"/>
     <w:multiLevelType w:val="hybridMultilevel"/>
     <w:tmpl w:val="B7AE1A12"/>
@@ -20492,7 +20182,7 @@
       </w:pPr>
     </w:lvl>
   </w:abstractNum>
-  <w:abstractNum w:abstractNumId="8" w15:restartNumberingAfterBreak="0">
+  <w:abstractNum w:abstractNumId="8">
     <w:nsid w:val="5E1D4D5E"/>
     <w:multiLevelType w:val="hybridMultilevel"/>
     <w:tmpl w:val="BF243AFE"/>
@@ -20578,7 +20268,7 @@
       </w:pPr>
     </w:lvl>
   </w:abstractNum>
-  <w:abstractNum w:abstractNumId="9" w15:restartNumberingAfterBreak="0">
+  <w:abstractNum w:abstractNumId="9">
     <w:nsid w:val="60D517E2"/>
     <w:multiLevelType w:val="hybridMultilevel"/>
     <w:tmpl w:val="1DC209EC"/>
@@ -20691,7 +20381,7 @@
       </w:rPr>
     </w:lvl>
   </w:abstractNum>
-  <w:abstractNum w:abstractNumId="10" w15:restartNumberingAfterBreak="0">
+  <w:abstractNum w:abstractNumId="10">
     <w:nsid w:val="75103710"/>
     <w:multiLevelType w:val="hybridMultilevel"/>
     <w:tmpl w:val="2BB2D736"/>
@@ -20841,7 +20531,7 @@
 </file>
 
 <file path=word/styles.xml><?xml version="1.0" encoding="utf-8"?>
-<w:styles xmlns:mc="http://schemas.openxmlformats.org/markup-compatibility/2006" xmlns:r="http://schemas.openxmlformats.org/officeDocument/2006/relationships" xmlns:w="http://schemas.openxmlformats.org/wordprocessingml/2006/main" xmlns:w14="http://schemas.microsoft.com/office/word/2010/wordml" xmlns:w15="http://schemas.microsoft.com/office/word/2012/wordml" mc:Ignorable="w14 w15">
+<w:styles xmlns:mc="http://schemas.openxmlformats.org/markup-compatibility/2006" xmlns:r="http://schemas.openxmlformats.org/officeDocument/2006/relationships" xmlns:w="http://schemas.openxmlformats.org/wordprocessingml/2006/main" xmlns:w14="http://schemas.microsoft.com/office/word/2010/wordml" mc:Ignorable="w14">
   <w:docDefaults>
     <w:rPrDefault>
       <w:rPr>
@@ -20857,378 +20547,709 @@
       </w:pPr>
     </w:pPrDefault>
   </w:docDefaults>
-  <w:latentStyles w:defLockedState="0" w:defUIPriority="99" w:defSemiHidden="0" w:defUnhideWhenUsed="0" w:defQFormat="0" w:count="371">
-    <w:lsdException w:name="Normal" w:uiPriority="0" w:qFormat="1"/>
-    <w:lsdException w:name="heading 1" w:uiPriority="9" w:qFormat="1"/>
-    <w:lsdException w:name="heading 2" w:semiHidden="1" w:uiPriority="9" w:unhideWhenUsed="1" w:qFormat="1"/>
-    <w:lsdException w:name="heading 3" w:semiHidden="1" w:uiPriority="9" w:unhideWhenUsed="1" w:qFormat="1"/>
-    <w:lsdException w:name="heading 4" w:semiHidden="1" w:uiPriority="9" w:unhideWhenUsed="1" w:qFormat="1"/>
-    <w:lsdException w:name="heading 5" w:semiHidden="1" w:uiPriority="9" w:unhideWhenUsed="1" w:qFormat="1"/>
-    <w:lsdException w:name="heading 6" w:semiHidden="1" w:uiPriority="9" w:unhideWhenUsed="1" w:qFormat="1"/>
-    <w:lsdException w:name="heading 7" w:semiHidden="1" w:uiPriority="9" w:unhideWhenUsed="1" w:qFormat="1"/>
-    <w:lsdException w:name="heading 8" w:semiHidden="1" w:uiPriority="9" w:unhideWhenUsed="1" w:qFormat="1"/>
-    <w:lsdException w:name="heading 9" w:semiHidden="1" w:uiPriority="9" w:unhideWhenUsed="1" w:qFormat="1"/>
-    <w:lsdException w:name="index 1" w:semiHidden="1" w:unhideWhenUsed="1"/>
-    <w:lsdException w:name="index 2" w:semiHidden="1" w:unhideWhenUsed="1"/>
-    <w:lsdException w:name="index 3" w:semiHidden="1" w:unhideWhenUsed="1"/>
-    <w:lsdException w:name="index 4" w:semiHidden="1" w:unhideWhenUsed="1"/>
-    <w:lsdException w:name="index 5" w:semiHidden="1" w:unhideWhenUsed="1"/>
-    <w:lsdException w:name="index 6" w:semiHidden="1" w:unhideWhenUsed="1"/>
-    <w:lsdException w:name="index 7" w:semiHidden="1" w:unhideWhenUsed="1"/>
-    <w:lsdException w:name="index 8" w:semiHidden="1" w:unhideWhenUsed="1"/>
-    <w:lsdException w:name="index 9" w:semiHidden="1" w:unhideWhenUsed="1"/>
-    <w:lsdException w:name="toc 1" w:semiHidden="1" w:uiPriority="39" w:unhideWhenUsed="1" w:qFormat="1"/>
-    <w:lsdException w:name="toc 2" w:semiHidden="1" w:uiPriority="39" w:unhideWhenUsed="1" w:qFormat="1"/>
-    <w:lsdException w:name="toc 3" w:semiHidden="1" w:uiPriority="39" w:unhideWhenUsed="1" w:qFormat="1"/>
-    <w:lsdException w:name="toc 4" w:semiHidden="1" w:uiPriority="39" w:unhideWhenUsed="1"/>
-    <w:lsdException w:name="toc 5" w:semiHidden="1" w:uiPriority="39" w:unhideWhenUsed="1"/>
-    <w:lsdException w:name="toc 6" w:semiHidden="1" w:uiPriority="39" w:unhideWhenUsed="1"/>
-    <w:lsdException w:name="toc 7" w:semiHidden="1" w:uiPriority="39" w:unhideWhenUsed="1"/>
-    <w:lsdException w:name="toc 8" w:semiHidden="1" w:uiPriority="39" w:unhideWhenUsed="1"/>
-    <w:lsdException w:name="toc 9" w:semiHidden="1" w:uiPriority="39" w:unhideWhenUsed="1"/>
-    <w:lsdException w:name="Normal Indent" w:semiHidden="1" w:unhideWhenUsed="1"/>
-    <w:lsdException w:name="footnote text" w:semiHidden="1" w:unhideWhenUsed="1"/>
-    <w:lsdException w:name="annotation text" w:semiHidden="1" w:unhideWhenUsed="1"/>
-    <w:lsdException w:name="header" w:semiHidden="1" w:unhideWhenUsed="1"/>
-    <w:lsdException w:name="footer" w:semiHidden="1" w:unhideWhenUsed="1"/>
-    <w:lsdException w:name="index heading" w:semiHidden="1" w:unhideWhenUsed="1"/>
-    <w:lsdException w:name="caption" w:semiHidden="1" w:uiPriority="35" w:unhideWhenUsed="1" w:qFormat="1"/>
-    <w:lsdException w:name="table of figures" w:semiHidden="1" w:unhideWhenUsed="1"/>
-    <w:lsdException w:name="envelope address" w:semiHidden="1" w:unhideWhenUsed="1"/>
-    <w:lsdException w:name="envelope return" w:semiHidden="1" w:unhideWhenUsed="1"/>
-    <w:lsdException w:name="footnote reference" w:semiHidden="1" w:unhideWhenUsed="1"/>
-    <w:lsdException w:name="annotation reference" w:semiHidden="1" w:unhideWhenUsed="1"/>
-    <w:lsdException w:name="line number" w:semiHidden="1" w:unhideWhenUsed="1"/>
-    <w:lsdException w:name="page number" w:semiHidden="1" w:unhideWhenUsed="1"/>
-    <w:lsdException w:name="endnote reference" w:semiHidden="1" w:unhideWhenUsed="1"/>
-    <w:lsdException w:name="endnote text" w:semiHidden="1" w:unhideWhenUsed="1"/>
-    <w:lsdException w:name="table of authorities" w:semiHidden="1" w:unhideWhenUsed="1"/>
-    <w:lsdException w:name="macro" w:semiHidden="1" w:unhideWhenUsed="1"/>
-    <w:lsdException w:name="toa heading" w:semiHidden="1" w:unhideWhenUsed="1"/>
-    <w:lsdException w:name="List" w:semiHidden="1" w:unhideWhenUsed="1"/>
-    <w:lsdException w:name="List Bullet" w:semiHidden="1" w:unhideWhenUsed="1"/>
-    <w:lsdException w:name="List Number" w:semiHidden="1" w:unhideWhenUsed="1"/>
-    <w:lsdException w:name="List 2" w:semiHidden="1" w:unhideWhenUsed="1"/>
-    <w:lsdException w:name="List 3" w:semiHidden="1" w:unhideWhenUsed="1"/>
-    <w:lsdException w:name="List 4" w:semiHidden="1" w:unhideWhenUsed="1"/>
-    <w:lsdException w:name="List 5" w:semiHidden="1" w:unhideWhenUsed="1"/>
-    <w:lsdException w:name="List Bullet 2" w:semiHidden="1" w:unhideWhenUsed="1"/>
-    <w:lsdException w:name="List Bullet 3" w:semiHidden="1" w:unhideWhenUsed="1"/>
-    <w:lsdException w:name="List Bullet 4" w:semiHidden="1" w:unhideWhenUsed="1"/>
-    <w:lsdException w:name="List Bullet 5" w:semiHidden="1" w:unhideWhenUsed="1"/>
-    <w:lsdException w:name="List Number 2" w:semiHidden="1" w:unhideWhenUsed="1"/>
-    <w:lsdException w:name="List Number 3" w:semiHidden="1" w:unhideWhenUsed="1"/>
-    <w:lsdException w:name="List Number 4" w:semiHidden="1" w:unhideWhenUsed="1"/>
-    <w:lsdException w:name="List Number 5" w:semiHidden="1" w:unhideWhenUsed="1"/>
-    <w:lsdException w:name="Title" w:uiPriority="10" w:qFormat="1"/>
-    <w:lsdException w:name="Closing" w:semiHidden="1" w:unhideWhenUsed="1"/>
-    <w:lsdException w:name="Signature" w:semiHidden="1" w:unhideWhenUsed="1"/>
-    <w:lsdException w:name="Default Paragraph Font" w:semiHidden="1" w:uiPriority="1" w:unhideWhenUsed="1"/>
-    <w:lsdException w:name="Body Text" w:semiHidden="1" w:unhideWhenUsed="1"/>
-    <w:lsdException w:name="Body Text Indent" w:semiHidden="1" w:unhideWhenUsed="1"/>
-    <w:lsdException w:name="List Continue" w:semiHidden="1" w:unhideWhenUsed="1"/>
-    <w:lsdException w:name="List Continue 2" w:semiHidden="1" w:unhideWhenUsed="1"/>
-    <w:lsdException w:name="List Continue 3" w:semiHidden="1" w:unhideWhenUsed="1"/>
-    <w:lsdException w:name="List Continue 4" w:semiHidden="1" w:unhideWhenUsed="1"/>
-    <w:lsdException w:name="List Continue 5" w:semiHidden="1" w:unhideWhenUsed="1"/>
-    <w:lsdException w:name="Message Header" w:semiHidden="1" w:unhideWhenUsed="1"/>
-    <w:lsdException w:name="Subtitle" w:uiPriority="11" w:qFormat="1"/>
-    <w:lsdException w:name="Salutation" w:semiHidden="1" w:unhideWhenUsed="1"/>
-    <w:lsdException w:name="Date" w:semiHidden="1" w:unhideWhenUsed="1"/>
-    <w:lsdException w:name="Body Text First Indent" w:semiHidden="1" w:unhideWhenUsed="1"/>
-    <w:lsdException w:name="Body Text First Indent 2" w:semiHidden="1" w:unhideWhenUsed="1"/>
-    <w:lsdException w:name="Note Heading" w:semiHidden="1" w:unhideWhenUsed="1"/>
-    <w:lsdException w:name="Body Text 2" w:semiHidden="1" w:unhideWhenUsed="1"/>
-    <w:lsdException w:name="Body Text 3" w:semiHidden="1" w:unhideWhenUsed="1"/>
-    <w:lsdException w:name="Body Text Indent 2" w:semiHidden="1" w:unhideWhenUsed="1"/>
-    <w:lsdException w:name="Body Text Indent 3" w:semiHidden="1" w:unhideWhenUsed="1"/>
-    <w:lsdException w:name="Block Text" w:semiHidden="1" w:unhideWhenUsed="1"/>
-    <w:lsdException w:name="Hyperlink" w:semiHidden="1" w:unhideWhenUsed="1"/>
-    <w:lsdException w:name="FollowedHyperlink" w:semiHidden="1" w:unhideWhenUsed="1"/>
-    <w:lsdException w:name="Strong" w:uiPriority="22" w:qFormat="1"/>
-    <w:lsdException w:name="Emphasis" w:uiPriority="20" w:qFormat="1"/>
-    <w:lsdException w:name="Document Map" w:semiHidden="1" w:unhideWhenUsed="1"/>
-    <w:lsdException w:name="Plain Text" w:semiHidden="1" w:unhideWhenUsed="1"/>
-    <w:lsdException w:name="E-mail Signature" w:semiHidden="1" w:unhideWhenUsed="1"/>
-    <w:lsdException w:name="HTML Top of Form" w:semiHidden="1" w:unhideWhenUsed="1"/>
-    <w:lsdException w:name="HTML Bottom of Form" w:semiHidden="1" w:unhideWhenUsed="1"/>
-    <w:lsdException w:name="Normal (Web)" w:semiHidden="1" w:unhideWhenUsed="1"/>
-    <w:lsdException w:name="HTML Acronym" w:semiHidden="1" w:unhideWhenUsed="1"/>
-    <w:lsdException w:name="HTML Address" w:semiHidden="1" w:unhideWhenUsed="1"/>
-    <w:lsdException w:name="HTML Cite" w:semiHidden="1" w:unhideWhenUsed="1"/>
-    <w:lsdException w:name="HTML Code" w:semiHidden="1" w:unhideWhenUsed="1"/>
-    <w:lsdException w:name="HTML Definition" w:semiHidden="1" w:unhideWhenUsed="1"/>
-    <w:lsdException w:name="HTML Keyboard" w:semiHidden="1" w:unhideWhenUsed="1"/>
-    <w:lsdException w:name="HTML Preformatted" w:semiHidden="1" w:unhideWhenUsed="1"/>
-    <w:lsdException w:name="HTML Sample" w:semiHidden="1" w:unhideWhenUsed="1"/>
-    <w:lsdException w:name="HTML Typewriter" w:semiHidden="1" w:unhideWhenUsed="1"/>
-    <w:lsdException w:name="HTML Variable" w:semiHidden="1" w:unhideWhenUsed="1"/>
-    <w:lsdException w:name="Normal Table" w:semiHidden="1" w:unhideWhenUsed="1"/>
-    <w:lsdException w:name="annotation subject" w:semiHidden="1" w:unhideWhenUsed="1"/>
-    <w:lsdException w:name="No List" w:semiHidden="1" w:unhideWhenUsed="1"/>
-    <w:lsdException w:name="Outline List 1" w:semiHidden="1" w:unhideWhenUsed="1"/>
-    <w:lsdException w:name="Outline List 2" w:semiHidden="1" w:unhideWhenUsed="1"/>
-    <w:lsdException w:name="Outline List 3" w:semiHidden="1" w:unhideWhenUsed="1"/>
-    <w:lsdException w:name="Table Simple 1" w:semiHidden="1" w:unhideWhenUsed="1"/>
-    <w:lsdException w:name="Table Simple 2" w:semiHidden="1" w:unhideWhenUsed="1"/>
-    <w:lsdException w:name="Table Simple 3" w:semiHidden="1" w:unhideWhenUsed="1"/>
-    <w:lsdException w:name="Table Classic 1" w:semiHidden="1" w:unhideWhenUsed="1"/>
-    <w:lsdException w:name="Table Classic 2" w:semiHidden="1" w:unhideWhenUsed="1"/>
-    <w:lsdException w:name="Table Classic 3" w:semiHidden="1" w:unhideWhenUsed="1"/>
-    <w:lsdException w:name="Table Classic 4" w:semiHidden="1" w:unhideWhenUsed="1"/>
-    <w:lsdException w:name="Table Colorful 1" w:semiHidden="1" w:unhideWhenUsed="1"/>
-    <w:lsdException w:name="Table Colorful 2" w:semiHidden="1" w:unhideWhenUsed="1"/>
-    <w:lsdException w:name="Table Colorful 3" w:semiHidden="1" w:unhideWhenUsed="1"/>
-    <w:lsdException w:name="Table Columns 1" w:semiHidden="1" w:unhideWhenUsed="1"/>
-    <w:lsdException w:name="Table Columns 2" w:semiHidden="1" w:unhideWhenUsed="1"/>
-    <w:lsdException w:name="Table Columns 3" w:semiHidden="1" w:unhideWhenUsed="1"/>
-    <w:lsdException w:name="Table Columns 4" w:semiHidden="1" w:unhideWhenUsed="1"/>
-    <w:lsdException w:name="Table Columns 5" w:semiHidden="1" w:unhideWhenUsed="1"/>
-    <w:lsdException w:name="Table Grid 1" w:semiHidden="1" w:unhideWhenUsed="1"/>
-    <w:lsdException w:name="Table Grid 2" w:semiHidden="1" w:unhideWhenUsed="1"/>
-    <w:lsdException w:name="Table Grid 3" w:semiHidden="1" w:unhideWhenUsed="1"/>
-    <w:lsdException w:name="Table Grid 4" w:semiHidden="1" w:unhideWhenUsed="1"/>
-    <w:lsdException w:name="Table Grid 5" w:semiHidden="1" w:unhideWhenUsed="1"/>
-    <w:lsdException w:name="Table Grid 6" w:semiHidden="1" w:unhideWhenUsed="1"/>
-    <w:lsdException w:name="Table Grid 7" w:semiHidden="1" w:unhideWhenUsed="1"/>
-    <w:lsdException w:name="Table Grid 8" w:semiHidden="1" w:unhideWhenUsed="1"/>
-    <w:lsdException w:name="Table List 1" w:semiHidden="1" w:unhideWhenUsed="1"/>
-    <w:lsdException w:name="Table List 2" w:semiHidden="1" w:unhideWhenUsed="1"/>
-    <w:lsdException w:name="Table List 3" w:semiHidden="1" w:unhideWhenUsed="1"/>
-    <w:lsdException w:name="Table List 4" w:semiHidden="1" w:unhideWhenUsed="1"/>
-    <w:lsdException w:name="Table List 5" w:semiHidden="1" w:unhideWhenUsed="1"/>
-    <w:lsdException w:name="Table List 6" w:semiHidden="1" w:unhideWhenUsed="1"/>
-    <w:lsdException w:name="Table List 7" w:semiHidden="1" w:unhideWhenUsed="1"/>
-    <w:lsdException w:name="Table List 8" w:semiHidden="1" w:unhideWhenUsed="1"/>
-    <w:lsdException w:name="Table 3D effects 1" w:semiHidden="1" w:unhideWhenUsed="1"/>
-    <w:lsdException w:name="Table 3D effects 2" w:semiHidden="1" w:unhideWhenUsed="1"/>
-    <w:lsdException w:name="Table 3D effects 3" w:semiHidden="1" w:unhideWhenUsed="1"/>
-    <w:lsdException w:name="Table Contemporary" w:semiHidden="1" w:unhideWhenUsed="1"/>
-    <w:lsdException w:name="Table Elegant" w:semiHidden="1" w:unhideWhenUsed="1"/>
-    <w:lsdException w:name="Table Professional" w:semiHidden="1" w:unhideWhenUsed="1"/>
-    <w:lsdException w:name="Table Subtle 1" w:semiHidden="1" w:unhideWhenUsed="1"/>
-    <w:lsdException w:name="Table Subtle 2" w:semiHidden="1" w:unhideWhenUsed="1"/>
-    <w:lsdException w:name="Table Web 1" w:semiHidden="1" w:unhideWhenUsed="1"/>
-    <w:lsdException w:name="Table Web 2" w:semiHidden="1" w:unhideWhenUsed="1"/>
-    <w:lsdException w:name="Table Web 3" w:semiHidden="1" w:unhideWhenUsed="1"/>
-    <w:lsdException w:name="Balloon Text" w:semiHidden="1" w:unhideWhenUsed="1"/>
-    <w:lsdException w:name="Table Grid" w:uiPriority="59"/>
-    <w:lsdException w:name="Table Theme" w:semiHidden="1" w:unhideWhenUsed="1"/>
-    <w:lsdException w:name="Placeholder Text" w:semiHidden="1"/>
-    <w:lsdException w:name="No Spacing" w:uiPriority="1" w:qFormat="1"/>
-    <w:lsdException w:name="Light Shading" w:uiPriority="60"/>
-    <w:lsdException w:name="Light List" w:uiPriority="61"/>
-    <w:lsdException w:name="Light Grid" w:uiPriority="62"/>
-    <w:lsdException w:name="Medium Shading 1" w:uiPriority="63"/>
-    <w:lsdException w:name="Medium Shading 2" w:uiPriority="64"/>
-    <w:lsdException w:name="Medium List 1" w:uiPriority="65"/>
-    <w:lsdException w:name="Medium List 2" w:uiPriority="66"/>
-    <w:lsdException w:name="Medium Grid 1" w:uiPriority="67"/>
-    <w:lsdException w:name="Medium Grid 2" w:uiPriority="68"/>
-    <w:lsdException w:name="Medium Grid 3" w:uiPriority="69"/>
-    <w:lsdException w:name="Dark List" w:uiPriority="70"/>
-    <w:lsdException w:name="Colorful Shading" w:uiPriority="71"/>
-    <w:lsdException w:name="Colorful List" w:uiPriority="72"/>
-    <w:lsdException w:name="Colorful Grid" w:uiPriority="73"/>
-    <w:lsdException w:name="Light Shading Accent 1" w:uiPriority="60"/>
-    <w:lsdException w:name="Light List Accent 1" w:uiPriority="61"/>
-    <w:lsdException w:name="Light Grid Accent 1" w:uiPriority="62"/>
-    <w:lsdException w:name="Medium Shading 1 Accent 1" w:uiPriority="63"/>
-    <w:lsdException w:name="Medium Shading 2 Accent 1" w:uiPriority="64"/>
-    <w:lsdException w:name="Medium List 1 Accent 1" w:uiPriority="65"/>
-    <w:lsdException w:name="Revision" w:semiHidden="1"/>
-    <w:lsdException w:name="List Paragraph" w:uiPriority="34" w:qFormat="1"/>
-    <w:lsdException w:name="Quote" w:uiPriority="29" w:qFormat="1"/>
-    <w:lsdException w:name="Intense Quote" w:uiPriority="30" w:qFormat="1"/>
-    <w:lsdException w:name="Medium List 2 Accent 1" w:uiPriority="66"/>
-    <w:lsdException w:name="Medium Grid 1 Accent 1" w:uiPriority="67"/>
-    <w:lsdException w:name="Medium Grid 2 Accent 1" w:uiPriority="68"/>
-    <w:lsdException w:name="Medium Grid 3 Accent 1" w:uiPriority="69"/>
-    <w:lsdException w:name="Dark List Accent 1" w:uiPriority="70"/>
-    <w:lsdException w:name="Colorful Shading Accent 1" w:uiPriority="71"/>
-    <w:lsdException w:name="Colorful List Accent 1" w:uiPriority="72"/>
-    <w:lsdException w:name="Colorful Grid Accent 1" w:uiPriority="73"/>
-    <w:lsdException w:name="Light Shading Accent 2" w:uiPriority="60"/>
-    <w:lsdException w:name="Light List Accent 2" w:uiPriority="61"/>
-    <w:lsdException w:name="Light Grid Accent 2" w:uiPriority="62"/>
-    <w:lsdException w:name="Medium Shading 1 Accent 2" w:uiPriority="63"/>
-    <w:lsdException w:name="Medium Shading 2 Accent 2" w:uiPriority="64"/>
-    <w:lsdException w:name="Medium List 1 Accent 2" w:uiPriority="65"/>
-    <w:lsdException w:name="Medium List 2 Accent 2" w:uiPriority="66"/>
-    <w:lsdException w:name="Medium Grid 1 Accent 2" w:uiPriority="67"/>
-    <w:lsdException w:name="Medium Grid 2 Accent 2" w:uiPriority="68"/>
-    <w:lsdException w:name="Medium Grid 3 Accent 2" w:uiPriority="69"/>
-    <w:lsdException w:name="Dark List Accent 2" w:uiPriority="70"/>
-    <w:lsdException w:name="Colorful Shading Accent 2" w:uiPriority="71"/>
-    <w:lsdException w:name="Colorful List Accent 2" w:uiPriority="72"/>
-    <w:lsdException w:name="Colorful Grid Accent 2" w:uiPriority="73"/>
-    <w:lsdException w:name="Light Shading Accent 3" w:uiPriority="60"/>
-    <w:lsdException w:name="Light List Accent 3" w:uiPriority="61"/>
-    <w:lsdException w:name="Light Grid Accent 3" w:uiPriority="62"/>
-    <w:lsdException w:name="Medium Shading 1 Accent 3" w:uiPriority="63"/>
-    <w:lsdException w:name="Medium Shading 2 Accent 3" w:uiPriority="64"/>
-    <w:lsdException w:name="Medium List 1 Accent 3" w:uiPriority="65"/>
-    <w:lsdException w:name="Medium List 2 Accent 3" w:uiPriority="66"/>
-    <w:lsdException w:name="Medium Grid 1 Accent 3" w:uiPriority="67"/>
-    <w:lsdException w:name="Medium Grid 2 Accent 3" w:uiPriority="68"/>
-    <w:lsdException w:name="Medium Grid 3 Accent 3" w:uiPriority="69"/>
-    <w:lsdException w:name="Dark List Accent 3" w:uiPriority="70"/>
-    <w:lsdException w:name="Colorful Shading Accent 3" w:uiPriority="71"/>
-    <w:lsdException w:name="Colorful List Accent 3" w:uiPriority="72"/>
-    <w:lsdException w:name="Colorful Grid Accent 3" w:uiPriority="73"/>
-    <w:lsdException w:name="Light Shading Accent 4" w:uiPriority="60"/>
-    <w:lsdException w:name="Light List Accent 4" w:uiPriority="61"/>
-    <w:lsdException w:name="Light Grid Accent 4" w:uiPriority="62"/>
-    <w:lsdException w:name="Medium Shading 1 Accent 4" w:uiPriority="63"/>
-    <w:lsdException w:name="Medium Shading 2 Accent 4" w:uiPriority="64"/>
-    <w:lsdException w:name="Medium List 1 Accent 4" w:uiPriority="65"/>
-    <w:lsdException w:name="Medium List 2 Accent 4" w:uiPriority="66"/>
-    <w:lsdException w:name="Medium Grid 1 Accent 4" w:uiPriority="67"/>
-    <w:lsdException w:name="Medium Grid 2 Accent 4" w:uiPriority="68"/>
-    <w:lsdException w:name="Medium Grid 3 Accent 4" w:uiPriority="69"/>
-    <w:lsdException w:name="Dark List Accent 4" w:uiPriority="70"/>
-    <w:lsdException w:name="Colorful Shading Accent 4" w:uiPriority="71"/>
-    <w:lsdException w:name="Colorful List Accent 4" w:uiPriority="72"/>
-    <w:lsdException w:name="Colorful Grid Accent 4" w:uiPriority="73"/>
-    <w:lsdException w:name="Light Shading Accent 5" w:uiPriority="60"/>
-    <w:lsdException w:name="Light List Accent 5" w:uiPriority="61"/>
-    <w:lsdException w:name="Light Grid Accent 5" w:uiPriority="62"/>
-    <w:lsdException w:name="Medium Shading 1 Accent 5" w:uiPriority="63"/>
-    <w:lsdException w:name="Medium Shading 2 Accent 5" w:uiPriority="64"/>
-    <w:lsdException w:name="Medium List 1 Accent 5" w:uiPriority="65"/>
-    <w:lsdException w:name="Medium List 2 Accent 5" w:uiPriority="66"/>
-    <w:lsdException w:name="Medium Grid 1 Accent 5" w:uiPriority="67"/>
-    <w:lsdException w:name="Medium Grid 2 Accent 5" w:uiPriority="68"/>
-    <w:lsdException w:name="Medium Grid 3 Accent 5" w:uiPriority="69"/>
-    <w:lsdException w:name="Dark List Accent 5" w:uiPriority="70"/>
-    <w:lsdException w:name="Colorful Shading Accent 5" w:uiPriority="71"/>
-    <w:lsdException w:name="Colorful List Accent 5" w:uiPriority="72"/>
-    <w:lsdException w:name="Colorful Grid Accent 5" w:uiPriority="73"/>
-    <w:lsdException w:name="Light Shading Accent 6" w:uiPriority="60"/>
-    <w:lsdException w:name="Light List Accent 6" w:uiPriority="61"/>
-    <w:lsdException w:name="Light Grid Accent 6" w:uiPriority="62"/>
-    <w:lsdException w:name="Medium Shading 1 Accent 6" w:uiPriority="63"/>
-    <w:lsdException w:name="Medium Shading 2 Accent 6" w:uiPriority="64"/>
-    <w:lsdException w:name="Medium List 1 Accent 6" w:uiPriority="65"/>
-    <w:lsdException w:name="Medium List 2 Accent 6" w:uiPriority="66"/>
-    <w:lsdException w:name="Medium Grid 1 Accent 6" w:uiPriority="67"/>
-    <w:lsdException w:name="Medium Grid 2 Accent 6" w:uiPriority="68"/>
-    <w:lsdException w:name="Medium Grid 3 Accent 6" w:uiPriority="69"/>
-    <w:lsdException w:name="Dark List Accent 6" w:uiPriority="70"/>
-    <w:lsdException w:name="Colorful Shading Accent 6" w:uiPriority="71"/>
-    <w:lsdException w:name="Colorful List Accent 6" w:uiPriority="72"/>
-    <w:lsdException w:name="Colorful Grid Accent 6" w:uiPriority="73"/>
-    <w:lsdException w:name="Subtle Emphasis" w:uiPriority="19" w:qFormat="1"/>
-    <w:lsdException w:name="Intense Emphasis" w:uiPriority="21" w:qFormat="1"/>
-    <w:lsdException w:name="Subtle Reference" w:uiPriority="31" w:qFormat="1"/>
-    <w:lsdException w:name="Intense Reference" w:uiPriority="32" w:qFormat="1"/>
-    <w:lsdException w:name="Book Title" w:uiPriority="33" w:qFormat="1"/>
-    <w:lsdException w:name="Bibliography" w:semiHidden="1" w:uiPriority="37" w:unhideWhenUsed="1"/>
-    <w:lsdException w:name="TOC Heading" w:semiHidden="1" w:uiPriority="39" w:unhideWhenUsed="1" w:qFormat="1"/>
-    <w:lsdException w:name="Plain Table 1" w:uiPriority="41"/>
-    <w:lsdException w:name="Plain Table 2" w:uiPriority="42"/>
-    <w:lsdException w:name="Plain Table 3" w:uiPriority="43"/>
-    <w:lsdException w:name="Plain Table 4" w:uiPriority="44"/>
-    <w:lsdException w:name="Plain Table 5" w:uiPriority="45"/>
-    <w:lsdException w:name="Grid Table Light" w:uiPriority="40"/>
-    <w:lsdException w:name="Grid Table 1 Light" w:uiPriority="46"/>
-    <w:lsdException w:name="Grid Table 2" w:uiPriority="47"/>
-    <w:lsdException w:name="Grid Table 3" w:uiPriority="48"/>
-    <w:lsdException w:name="Grid Table 4" w:uiPriority="49"/>
-    <w:lsdException w:name="Grid Table 5 Dark" w:uiPriority="50"/>
-    <w:lsdException w:name="Grid Table 6 Colorful" w:uiPriority="51"/>
-    <w:lsdException w:name="Grid Table 7 Colorful" w:uiPriority="52"/>
-    <w:lsdException w:name="Grid Table 1 Light Accent 1" w:uiPriority="46"/>
-    <w:lsdException w:name="Grid Table 2 Accent 1" w:uiPriority="47"/>
-    <w:lsdException w:name="Grid Table 3 Accent 1" w:uiPriority="48"/>
-    <w:lsdException w:name="Grid Table 4 Accent 1" w:uiPriority="49"/>
-    <w:lsdException w:name="Grid Table 5 Dark Accent 1" w:uiPriority="50"/>
-    <w:lsdException w:name="Grid Table 6 Colorful Accent 1" w:uiPriority="51"/>
-    <w:lsdException w:name="Grid Table 7 Colorful Accent 1" w:uiPriority="52"/>
-    <w:lsdException w:name="Grid Table 1 Light Accent 2" w:uiPriority="46"/>
-    <w:lsdException w:name="Grid Table 2 Accent 2" w:uiPriority="47"/>
-    <w:lsdException w:name="Grid Table 3 Accent 2" w:uiPriority="48"/>
-    <w:lsdException w:name="Grid Table 4 Accent 2" w:uiPriority="49"/>
-    <w:lsdException w:name="Grid Table 5 Dark Accent 2" w:uiPriority="50"/>
-    <w:lsdException w:name="Grid Table 6 Colorful Accent 2" w:uiPriority="51"/>
-    <w:lsdException w:name="Grid Table 7 Colorful Accent 2" w:uiPriority="52"/>
-    <w:lsdException w:name="Grid Table 1 Light Accent 3" w:uiPriority="46"/>
-    <w:lsdException w:name="Grid Table 2 Accent 3" w:uiPriority="47"/>
-    <w:lsdException w:name="Grid Table 3 Accent 3" w:uiPriority="48"/>
-    <w:lsdException w:name="Grid Table 4 Accent 3" w:uiPriority="49"/>
-    <w:lsdException w:name="Grid Table 5 Dark Accent 3" w:uiPriority="50"/>
-    <w:lsdException w:name="Grid Table 6 Colorful Accent 3" w:uiPriority="51"/>
-    <w:lsdException w:name="Grid Table 7 Colorful Accent 3" w:uiPriority="52"/>
-    <w:lsdException w:name="Grid Table 1 Light Accent 4" w:uiPriority="46"/>
-    <w:lsdException w:name="Grid Table 2 Accent 4" w:uiPriority="47"/>
-    <w:lsdException w:name="Grid Table 3 Accent 4" w:uiPriority="48"/>
-    <w:lsdException w:name="Grid Table 4 Accent 4" w:uiPriority="49"/>
-    <w:lsdException w:name="Grid Table 5 Dark Accent 4" w:uiPriority="50"/>
-    <w:lsdException w:name="Grid Table 6 Colorful Accent 4" w:uiPriority="51"/>
-    <w:lsdException w:name="Grid Table 7 Colorful Accent 4" w:uiPriority="52"/>
-    <w:lsdException w:name="Grid Table 1 Light Accent 5" w:uiPriority="46"/>
-    <w:lsdException w:name="Grid Table 2 Accent 5" w:uiPriority="47"/>
-    <w:lsdException w:name="Grid Table 3 Accent 5" w:uiPriority="48"/>
-    <w:lsdException w:name="Grid Table 4 Accent 5" w:uiPriority="49"/>
-    <w:lsdException w:name="Grid Table 5 Dark Accent 5" w:uiPriority="50"/>
-    <w:lsdException w:name="Grid Table 6 Colorful Accent 5" w:uiPriority="51"/>
-    <w:lsdException w:name="Grid Table 7 Colorful Accent 5" w:uiPriority="52"/>
-    <w:lsdException w:name="Grid Table 1 Light Accent 6" w:uiPriority="46"/>
-    <w:lsdException w:name="Grid Table 2 Accent 6" w:uiPriority="47"/>
-    <w:lsdException w:name="Grid Table 3 Accent 6" w:uiPriority="48"/>
-    <w:lsdException w:name="Grid Table 4 Accent 6" w:uiPriority="49"/>
-    <w:lsdException w:name="Grid Table 5 Dark Accent 6" w:uiPriority="50"/>
-    <w:lsdException w:name="Grid Table 6 Colorful Accent 6" w:uiPriority="51"/>
-    <w:lsdException w:name="Grid Table 7 Colorful Accent 6" w:uiPriority="52"/>
-    <w:lsdException w:name="List Table 1 Light" w:uiPriority="46"/>
-    <w:lsdException w:name="List Table 2" w:uiPriority="47"/>
-    <w:lsdException w:name="List Table 3" w:uiPriority="48"/>
-    <w:lsdException w:name="List Table 4" w:uiPriority="49"/>
-    <w:lsdException w:name="List Table 5 Dark" w:uiPriority="50"/>
-    <w:lsdException w:name="List Table 6 Colorful" w:uiPriority="51"/>
-    <w:lsdException w:name="List Table 7 Colorful" w:uiPriority="52"/>
-    <w:lsdException w:name="List Table 1 Light Accent 1" w:uiPriority="46"/>
-    <w:lsdException w:name="List Table 2 Accent 1" w:uiPriority="47"/>
-    <w:lsdException w:name="List Table 3 Accent 1" w:uiPriority="48"/>
-    <w:lsdException w:name="List Table 4 Accent 1" w:uiPriority="49"/>
-    <w:lsdException w:name="List Table 5 Dark Accent 1" w:uiPriority="50"/>
-    <w:lsdException w:name="List Table 6 Colorful Accent 1" w:uiPriority="51"/>
-    <w:lsdException w:name="List Table 7 Colorful Accent 1" w:uiPriority="52"/>
-    <w:lsdException w:name="List Table 1 Light Accent 2" w:uiPriority="46"/>
-    <w:lsdException w:name="List Table 2 Accent 2" w:uiPriority="47"/>
-    <w:lsdException w:name="List Table 3 Accent 2" w:uiPriority="48"/>
-    <w:lsdException w:name="List Table 4 Accent 2" w:uiPriority="49"/>
-    <w:lsdException w:name="List Table 5 Dark Accent 2" w:uiPriority="50"/>
-    <w:lsdException w:name="List Table 6 Colorful Accent 2" w:uiPriority="51"/>
-    <w:lsdException w:name="List Table 7 Colorful Accent 2" w:uiPriority="52"/>
-    <w:lsdException w:name="List Table 1 Light Accent 3" w:uiPriority="46"/>
-    <w:lsdException w:name="List Table 2 Accent 3" w:uiPriority="47"/>
-    <w:lsdException w:name="List Table 3 Accent 3" w:uiPriority="48"/>
-    <w:lsdException w:name="List Table 4 Accent 3" w:uiPriority="49"/>
-    <w:lsdException w:name="List Table 5 Dark Accent 3" w:uiPriority="50"/>
-    <w:lsdException w:name="List Table 6 Colorful Accent 3" w:uiPriority="51"/>
-    <w:lsdException w:name="List Table 7 Colorful Accent 3" w:uiPriority="52"/>
-    <w:lsdException w:name="List Table 1 Light Accent 4" w:uiPriority="46"/>
-    <w:lsdException w:name="List Table 2 Accent 4" w:uiPriority="47"/>
-    <w:lsdException w:name="List Table 3 Accent 4" w:uiPriority="48"/>
-    <w:lsdException w:name="List Table 4 Accent 4" w:uiPriority="49"/>
-    <w:lsdException w:name="List Table 5 Dark Accent 4" w:uiPriority="50"/>
-    <w:lsdException w:name="List Table 6 Colorful Accent 4" w:uiPriority="51"/>
-    <w:lsdException w:name="List Table 7 Colorful Accent 4" w:uiPriority="52"/>
-    <w:lsdException w:name="List Table 1 Light Accent 5" w:uiPriority="46"/>
-    <w:lsdException w:name="List Table 2 Accent 5" w:uiPriority="47"/>
-    <w:lsdException w:name="List Table 3 Accent 5" w:uiPriority="48"/>
-    <w:lsdException w:name="List Table 4 Accent 5" w:uiPriority="49"/>
-    <w:lsdException w:name="List Table 5 Dark Accent 5" w:uiPriority="50"/>
-    <w:lsdException w:name="List Table 6 Colorful Accent 5" w:uiPriority="51"/>
-    <w:lsdException w:name="List Table 7 Colorful Accent 5" w:uiPriority="52"/>
-    <w:lsdException w:name="List Table 1 Light Accent 6" w:uiPriority="46"/>
-    <w:lsdException w:name="List Table 2 Accent 6" w:uiPriority="47"/>
-    <w:lsdException w:name="List Table 3 Accent 6" w:uiPriority="48"/>
-    <w:lsdException w:name="List Table 4 Accent 6" w:uiPriority="49"/>
-    <w:lsdException w:name="List Table 5 Dark Accent 6" w:uiPriority="50"/>
-    <w:lsdException w:name="List Table 6 Colorful Accent 6" w:uiPriority="51"/>
-    <w:lsdException w:name="List Table 7 Colorful Accent 6" w:uiPriority="52"/>
+  <w:latentStyles w:defLockedState="0" w:defUIPriority="99" w:defSemiHidden="1" w:defUnhideWhenUsed="1" w:defQFormat="0" w:count="267">
+    <w:lsdException w:name="Normal" w:semiHidden="0" w:uiPriority="0" w:unhideWhenUsed="0" w:qFormat="1"/>
+    <w:lsdException w:name="heading 1" w:semiHidden="0" w:uiPriority="9" w:unhideWhenUsed="0" w:qFormat="1"/>
+    <w:lsdException w:name="heading 2" w:uiPriority="9" w:qFormat="1"/>
+    <w:lsdException w:name="heading 3" w:uiPriority="9" w:qFormat="1"/>
+    <w:lsdException w:name="heading 4" w:uiPriority="9" w:qFormat="1"/>
+    <w:lsdException w:name="heading 5" w:uiPriority="9" w:qFormat="1"/>
+    <w:lsdException w:name="heading 6" w:uiPriority="9" w:qFormat="1"/>
+    <w:lsdException w:name="heading 7" w:uiPriority="9" w:qFormat="1"/>
+    <w:lsdException w:name="heading 8" w:uiPriority="9" w:qFormat="1"/>
+    <w:lsdException w:name="heading 9" w:uiPriority="9" w:qFormat="1"/>
+    <w:lsdException w:name="toc 1" w:uiPriority="39" w:qFormat="1"/>
+    <w:lsdException w:name="toc 2" w:uiPriority="39" w:qFormat="1"/>
+    <w:lsdException w:name="toc 3" w:uiPriority="39" w:qFormat="1"/>
+    <w:lsdException w:name="toc 4" w:uiPriority="39"/>
+    <w:lsdException w:name="toc 5" w:uiPriority="39"/>
+    <w:lsdException w:name="toc 6" w:uiPriority="39"/>
+    <w:lsdException w:name="toc 7" w:uiPriority="39"/>
+    <w:lsdException w:name="toc 8" w:uiPriority="39"/>
+    <w:lsdException w:name="toc 9" w:uiPriority="39"/>
+    <w:lsdException w:name="caption" w:uiPriority="35" w:qFormat="1"/>
+    <w:lsdException w:name="Title" w:semiHidden="0" w:uiPriority="10" w:unhideWhenUsed="0" w:qFormat="1"/>
+    <w:lsdException w:name="Default Paragraph Font" w:uiPriority="1"/>
+    <w:lsdException w:name="Subtitle" w:semiHidden="0" w:uiPriority="11" w:unhideWhenUsed="0" w:qFormat="1"/>
+    <w:lsdException w:name="Strong" w:semiHidden="0" w:uiPriority="22" w:unhideWhenUsed="0" w:qFormat="1"/>
+    <w:lsdException w:name="Emphasis" w:semiHidden="0" w:uiPriority="20" w:unhideWhenUsed="0" w:qFormat="1"/>
+    <w:lsdException w:name="Table Grid" w:semiHidden="0" w:uiPriority="59" w:unhideWhenUsed="0"/>
+    <w:lsdException w:name="Placeholder Text" w:unhideWhenUsed="0"/>
+    <w:lsdException w:name="No Spacing" w:semiHidden="0" w:uiPriority="1" w:unhideWhenUsed="0" w:qFormat="1"/>
+    <w:lsdException w:name="Light Shading" w:semiHidden="0" w:uiPriority="60" w:unhideWhenUsed="0"/>
+    <w:lsdException w:name="Light List" w:semiHidden="0" w:uiPriority="61" w:unhideWhenUsed="0"/>
+    <w:lsdException w:name="Light Grid" w:semiHidden="0" w:uiPriority="62" w:unhideWhenUsed="0"/>
+    <w:lsdException w:name="Medium Shading 1" w:semiHidden="0" w:uiPriority="63" w:unhideWhenUsed="0"/>
+    <w:lsdException w:name="Medium Shading 2" w:semiHidden="0" w:uiPriority="64" w:unhideWhenUsed="0"/>
+    <w:lsdException w:name="Medium List 1" w:semiHidden="0" w:uiPriority="65" w:unhideWhenUsed="0"/>
+    <w:lsdException w:name="Medium List 2" w:semiHidden="0" w:uiPriority="66" w:unhideWhenUsed="0"/>
+    <w:lsdException w:name="Medium Grid 1" w:semiHidden="0" w:uiPriority="67" w:unhideWhenUsed="0"/>
+    <w:lsdException w:name="Medium Grid 2" w:semiHidden="0" w:uiPriority="68" w:unhideWhenUsed="0"/>
+    <w:lsdException w:name="Medium Grid 3" w:semiHidden="0" w:uiPriority="69" w:unhideWhenUsed="0"/>
+    <w:lsdException w:name="Dark List" w:semiHidden="0" w:uiPriority="70" w:unhideWhenUsed="0"/>
+    <w:lsdException w:name="Colorful Shading" w:semiHidden="0" w:uiPriority="71" w:unhideWhenUsed="0"/>
+    <w:lsdException w:name="Colorful List" w:semiHidden="0" w:uiPriority="72" w:unhideWhenUsed="0"/>
+    <w:lsdException w:name="Colorful Grid" w:semiHidden="0" w:uiPriority="73" w:unhideWhenUsed="0"/>
+    <w:lsdException w:name="Light Shading Accent 1" w:semiHidden="0" w:uiPriority="60" w:unhideWhenUsed="0"/>
+    <w:lsdException w:name="Light List Accent 1" w:semiHidden="0" w:uiPriority="61" w:unhideWhenUsed="0"/>
+    <w:lsdException w:name="Light Grid Accent 1" w:semiHidden="0" w:uiPriority="62" w:unhideWhenUsed="0"/>
+    <w:lsdException w:name="Medium Shading 1 Accent 1" w:semiHidden="0" w:uiPriority="63" w:unhideWhenUsed="0"/>
+    <w:lsdException w:name="Medium Shading 2 Accent 1" w:semiHidden="0" w:uiPriority="64" w:unhideWhenUsed="0"/>
+    <w:lsdException w:name="Medium List 1 Accent 1" w:semiHidden="0" w:uiPriority="65" w:unhideWhenUsed="0"/>
+    <w:lsdException w:name="Revision" w:unhideWhenUsed="0"/>
+    <w:lsdException w:name="List Paragraph" w:semiHidden="0" w:uiPriority="34" w:unhideWhenUsed="0" w:qFormat="1"/>
+    <w:lsdException w:name="Quote" w:semiHidden="0" w:uiPriority="29" w:unhideWhenUsed="0" w:qFormat="1"/>
+    <w:lsdException w:name="Intense Quote" w:semiHidden="0" w:uiPriority="30" w:unhideWhenUsed="0" w:qFormat="1"/>
+    <w:lsdException w:name="Medium List 2 Accent 1" w:semiHidden="0" w:uiPriority="66" w:unhideWhenUsed="0"/>
+    <w:lsdException w:name="Medium Grid 1 Accent 1" w:semiHidden="0" w:uiPriority="67" w:unhideWhenUsed="0"/>
+    <w:lsdException w:name="Medium Grid 2 Accent 1" w:semiHidden="0" w:uiPriority="68" w:unhideWhenUsed="0"/>
+    <w:lsdException w:name="Medium Grid 3 Accent 1" w:semiHidden="0" w:uiPriority="69" w:unhideWhenUsed="0"/>
+    <w:lsdException w:name="Dark List Accent 1" w:semiHidden="0" w:uiPriority="70" w:unhideWhenUsed="0"/>
+    <w:lsdException w:name="Colorful Shading Accent 1" w:semiHidden="0" w:uiPriority="71" w:unhideWhenUsed="0"/>
+    <w:lsdException w:name="Colorful List Accent 1" w:semiHidden="0" w:uiPriority="72" w:unhideWhenUsed="0"/>
+    <w:lsdException w:name="Colorful Grid Accent 1" w:semiHidden="0" w:uiPriority="73" w:unhideWhenUsed="0"/>
+    <w:lsdException w:name="Light Shading Accent 2" w:semiHidden="0" w:uiPriority="60" w:unhideWhenUsed="0"/>
+    <w:lsdException w:name="Light List Accent 2" w:semiHidden="0" w:uiPriority="61" w:unhideWhenUsed="0"/>
+    <w:lsdException w:name="Light Grid Accent 2" w:semiHidden="0" w:uiPriority="62" w:unhideWhenUsed="0"/>
+    <w:lsdException w:name="Medium Shading 1 Accent 2" w:semiHidden="0" w:uiPriority="63" w:unhideWhenUsed="0"/>
+    <w:lsdException w:name="Medium Shading 2 Accent 2" w:semiHidden="0" w:uiPriority="64" w:unhideWhenUsed="0"/>
+    <w:lsdException w:name="Medium List 1 Accent 2" w:semiHidden="0" w:uiPriority="65" w:unhideWhenUsed="0"/>
+    <w:lsdException w:name="Medium List 2 Accent 2" w:semiHidden="0" w:uiPriority="66" w:unhideWhenUsed="0"/>
+    <w:lsdException w:name="Medium Grid 1 Accent 2" w:semiHidden="0" w:uiPriority="67" w:unhideWhenUsed="0"/>
+    <w:lsdException w:name="Medium Grid 2 Accent 2" w:semiHidden="0" w:uiPriority="68" w:unhideWhenUsed="0"/>
+    <w:lsdException w:name="Medium Grid 3 Accent 2" w:semiHidden="0" w:uiPriority="69" w:unhideWhenUsed="0"/>
+    <w:lsdException w:name="Dark List Accent 2" w:semiHidden="0" w:uiPriority="70" w:unhideWhenUsed="0"/>
+    <w:lsdException w:name="Colorful Shading Accent 2" w:semiHidden="0" w:uiPriority="71" w:unhideWhenUsed="0"/>
+    <w:lsdException w:name="Colorful List Accent 2" w:semiHidden="0" w:uiPriority="72" w:unhideWhenUsed="0"/>
+    <w:lsdException w:name="Colorful Grid Accent 2" w:semiHidden="0" w:uiPriority="73" w:unhideWhenUsed="0"/>
+    <w:lsdException w:name="Light Shading Accent 3" w:semiHidden="0" w:uiPriority="60" w:unhideWhenUsed="0"/>
+    <w:lsdException w:name="Light List Accent 3" w:semiHidden="0" w:uiPriority="61" w:unhideWhenUsed="0"/>
+    <w:lsdException w:name="Light Grid Accent 3" w:semiHidden="0" w:uiPriority="62" w:unhideWhenUsed="0"/>
+    <w:lsdException w:name="Medium Shading 1 Accent 3" w:semiHidden="0" w:uiPriority="63" w:unhideWhenUsed="0"/>
+    <w:lsdException w:name="Medium Shading 2 Accent 3" w:semiHidden="0" w:uiPriority="64" w:unhideWhenUsed="0"/>
+    <w:lsdException w:name="Medium List 1 Accent 3" w:semiHidden="0" w:uiPriority="65" w:unhideWhenUsed="0"/>
+    <w:lsdException w:name="Medium List 2 Accent 3" w:semiHidden="0" w:uiPriority="66" w:unhideWhenUsed="0"/>
+    <w:lsdException w:name="Medium Grid 1 Accent 3" w:semiHidden="0" w:uiPriority="67" w:unhideWhenUsed="0"/>
+    <w:lsdException w:name="Medium Grid 2 Accent 3" w:semiHidden="0" w:uiPriority="68" w:unhideWhenUsed="0"/>
+    <w:lsdException w:name="Medium Grid 3 Accent 3" w:semiHidden="0" w:uiPriority="69" w:unhideWhenUsed="0"/>
+    <w:lsdException w:name="Dark List Accent 3" w:semiHidden="0" w:uiPriority="70" w:unhideWhenUsed="0"/>
+    <w:lsdException w:name="Colorful Shading Accent 3" w:semiHidden="0" w:uiPriority="71" w:unhideWhenUsed="0"/>
+    <w:lsdException w:name="Colorful List Accent 3" w:semiHidden="0" w:uiPriority="72" w:unhideWhenUsed="0"/>
+    <w:lsdException w:name="Colorful Grid Accent 3" w:semiHidden="0" w:uiPriority="73" w:unhideWhenUsed="0"/>
+    <w:lsdException w:name="Light Shading Accent 4" w:semiHidden="0" w:uiPriority="60" w:unhideWhenUsed="0"/>
+    <w:lsdException w:name="Light List Accent 4" w:semiHidden="0" w:uiPriority="61" w:unhideWhenUsed="0"/>
+    <w:lsdException w:name="Light Grid Accent 4" w:semiHidden="0" w:uiPriority="62" w:unhideWhenUsed="0"/>
+    <w:lsdException w:name="Medium Shading 1 Accent 4" w:semiHidden="0" w:uiPriority="63" w:unhideWhenUsed="0"/>
+    <w:lsdException w:name="Medium Shading 2 Accent 4" w:semiHidden="0" w:uiPriority="64" w:unhideWhenUsed="0"/>
+    <w:lsdException w:name="Medium List 1 Accent 4" w:semiHidden="0" w:uiPriority="65" w:unhideWhenUsed="0"/>
+    <w:lsdException w:name="Medium List 2 Accent 4" w:semiHidden="0" w:uiPriority="66" w:unhideWhenUsed="0"/>
+    <w:lsdException w:name="Medium Grid 1 Accent 4" w:semiHidden="0" w:uiPriority="67" w:unhideWhenUsed="0"/>
+    <w:lsdException w:name="Medium Grid 2 Accent 4" w:semiHidden="0" w:uiPriority="68" w:unhideWhenUsed="0"/>
+    <w:lsdException w:name="Medium Grid 3 Accent 4" w:semiHidden="0" w:uiPriority="69" w:unhideWhenUsed="0"/>
+    <w:lsdException w:name="Dark List Accent 4" w:semiHidden="0" w:uiPriority="70" w:unhideWhenUsed="0"/>
+    <w:lsdException w:name="Colorful Shading Accent 4" w:semiHidden="0" w:uiPriority="71" w:unhideWhenUsed="0"/>
+    <w:lsdException w:name="Colorful List Accent 4" w:semiHidden="0" w:uiPriority="72" w:unhideWhenUsed="0"/>
+    <w:lsdException w:name="Colorful Grid Accent 4" w:semiHidden="0" w:uiPriority="73" w:unhideWhenUsed="0"/>
+    <w:lsdException w:name="Light Shading Accent 5" w:semiHidden="0" w:uiPriority="60" w:unhideWhenUsed="0"/>
+    <w:lsdException w:name="Light List Accent 5" w:semiHidden="0" w:uiPriority="61" w:unhideWhenUsed="0"/>
+    <w:lsdException w:name="Light Grid Accent 5" w:semiHidden="0" w:uiPriority="62" w:unhideWhenUsed="0"/>
+    <w:lsdException w:name="Medium Shading 1 Accent 5" w:semiHidden="0" w:uiPriority="63" w:unhideWhenUsed="0"/>
+    <w:lsdException w:name="Medium Shading 2 Accent 5" w:semiHidden="0" w:uiPriority="64" w:unhideWhenUsed="0"/>
+    <w:lsdException w:name="Medium List 1 Accent 5" w:semiHidden="0" w:uiPriority="65" w:unhideWhenUsed="0"/>
+    <w:lsdException w:name="Medium List 2 Accent 5" w:semiHidden="0" w:uiPriority="66" w:unhideWhenUsed="0"/>
+    <w:lsdException w:name="Medium Grid 1 Accent 5" w:semiHidden="0" w:uiPriority="67" w:unhideWhenUsed="0"/>
+    <w:lsdException w:name="Medium Grid 2 Accent 5" w:semiHidden="0" w:uiPriority="68" w:unhideWhenUsed="0"/>
+    <w:lsdException w:name="Medium Grid 3 Accent 5" w:semiHidden="0" w:uiPriority="69" w:unhideWhenUsed="0"/>
+    <w:lsdException w:name="Dark List Accent 5" w:semiHidden="0" w:uiPriority="70" w:unhideWhenUsed="0"/>
+    <w:lsdException w:name="Colorful Shading Accent 5" w:semiHidden="0" w:uiPriority="71" w:unhideWhenUsed="0"/>
+    <w:lsdException w:name="Colorful List Accent 5" w:semiHidden="0" w:uiPriority="72" w:unhideWhenUsed="0"/>
+    <w:lsdException w:name="Colorful Grid Accent 5" w:semiHidden="0" w:uiPriority="73" w:unhideWhenUsed="0"/>
+    <w:lsdException w:name="Light Shading Accent 6" w:semiHidden="0" w:uiPriority="60" w:unhideWhenUsed="0"/>
+    <w:lsdException w:name="Light List Accent 6" w:semiHidden="0" w:uiPriority="61" w:unhideWhenUsed="0"/>
+    <w:lsdException w:name="Light Grid Accent 6" w:semiHidden="0" w:uiPriority="62" w:unhideWhenUsed="0"/>
+    <w:lsdException w:name="Medium Shading 1 Accent 6" w:semiHidden="0" w:uiPriority="63" w:unhideWhenUsed="0"/>
+    <w:lsdException w:name="Medium Shading 2 Accent 6" w:semiHidden="0" w:uiPriority="64" w:unhideWhenUsed="0"/>
+    <w:lsdException w:name="Medium List 1 Accent 6" w:semiHidden="0" w:uiPriority="65" w:unhideWhenUsed="0"/>
+    <w:lsdException w:name="Medium List 2 Accent 6" w:semiHidden="0" w:uiPriority="66" w:unhideWhenUsed="0"/>
+    <w:lsdException w:name="Medium Grid 1 Accent 6" w:semiHidden="0" w:uiPriority="67" w:unhideWhenUsed="0"/>
+    <w:lsdException w:name="Medium Grid 2 Accent 6" w:semiHidden="0" w:uiPriority="68" w:unhideWhenUsed="0"/>
+    <w:lsdException w:name="Medium Grid 3 Accent 6" w:semiHidden="0" w:uiPriority="69" w:unhideWhenUsed="0"/>
+    <w:lsdException w:name="Dark List Accent 6" w:semiHidden="0" w:uiPriority="70" w:unhideWhenUsed="0"/>
+    <w:lsdException w:name="Colorful Shading Accent 6" w:semiHidden="0" w:uiPriority="71" w:unhideWhenUsed="0"/>
+    <w:lsdException w:name="Colorful List Accent 6" w:semiHidden="0" w:uiPriority="72" w:unhideWhenUsed="0"/>
+    <w:lsdException w:name="Colorful Grid Accent 6" w:semiHidden="0" w:uiPriority="73" w:unhideWhenUsed="0"/>
+    <w:lsdException w:name="Subtle Emphasis" w:semiHidden="0" w:uiPriority="19" w:unhideWhenUsed="0" w:qFormat="1"/>
+    <w:lsdException w:name="Intense Emphasis" w:semiHidden="0" w:uiPriority="21" w:unhideWhenUsed="0" w:qFormat="1"/>
+    <w:lsdException w:name="Subtle Reference" w:semiHidden="0" w:uiPriority="31" w:unhideWhenUsed="0" w:qFormat="1"/>
+    <w:lsdException w:name="Intense Reference" w:semiHidden="0" w:uiPriority="32" w:unhideWhenUsed="0" w:qFormat="1"/>
+    <w:lsdException w:name="Book Title" w:semiHidden="0" w:uiPriority="33" w:unhideWhenUsed="0" w:qFormat="1"/>
+    <w:lsdException w:name="Bibliography" w:uiPriority="37"/>
+    <w:lsdException w:name="TOC Heading" w:uiPriority="39" w:qFormat="1"/>
+  </w:latentStyles>
+  <w:style w:type="paragraph" w:default="1" w:styleId="Normal">
+    <w:name w:val="Normal"/>
+    <w:qFormat/>
+    <w:rsid w:val="001F5C0E"/>
+    <w:pPr>
+      <w:jc w:val="both"/>
+    </w:pPr>
+  </w:style>
+  <w:style w:type="paragraph" w:styleId="Ttulo1">
+    <w:name w:val="heading 1"/>
+    <w:basedOn w:val="Normal"/>
+    <w:next w:val="Normal"/>
+    <w:link w:val="Ttulo1Car"/>
+    <w:uiPriority w:val="9"/>
+    <w:qFormat/>
+    <w:rsid w:val="00DC4CE8"/>
+    <w:pPr>
+      <w:keepNext/>
+      <w:keepLines/>
+      <w:spacing w:before="240" w:after="0"/>
+      <w:outlineLvl w:val="0"/>
+    </w:pPr>
+    <w:rPr>
+      <w:rFonts w:asciiTheme="majorHAnsi" w:eastAsiaTheme="majorEastAsia" w:hAnsiTheme="majorHAnsi" w:cstheme="majorBidi"/>
+      <w:b/>
+      <w:color w:val="5B9BD5" w:themeColor="accent1"/>
+      <w:sz w:val="32"/>
+      <w:szCs w:val="32"/>
+    </w:rPr>
+  </w:style>
+  <w:style w:type="paragraph" w:styleId="Ttulo2">
+    <w:name w:val="heading 2"/>
+    <w:basedOn w:val="Normal"/>
+    <w:next w:val="Normal"/>
+    <w:link w:val="Ttulo2Car"/>
+    <w:uiPriority w:val="9"/>
+    <w:unhideWhenUsed/>
+    <w:qFormat/>
+    <w:rsid w:val="003F7D56"/>
+    <w:pPr>
+      <w:keepNext/>
+      <w:keepLines/>
+      <w:spacing w:before="40" w:after="0"/>
+      <w:outlineLvl w:val="1"/>
+    </w:pPr>
+    <w:rPr>
+      <w:rFonts w:asciiTheme="majorHAnsi" w:eastAsiaTheme="majorEastAsia" w:hAnsiTheme="majorHAnsi" w:cstheme="majorBidi"/>
+      <w:b/>
+      <w:sz w:val="26"/>
+      <w:szCs w:val="26"/>
+      <w:u w:val="single"/>
+    </w:rPr>
+  </w:style>
+  <w:style w:type="character" w:default="1" w:styleId="Fuentedeprrafopredeter">
+    <w:name w:val="Default Paragraph Font"/>
+    <w:uiPriority w:val="1"/>
+    <w:semiHidden/>
+    <w:unhideWhenUsed/>
+  </w:style>
+  <w:style w:type="table" w:default="1" w:styleId="Tablanormal">
+    <w:name w:val="Normal Table"/>
+    <w:uiPriority w:val="99"/>
+    <w:semiHidden/>
+    <w:unhideWhenUsed/>
+    <w:tblPr>
+      <w:tblInd w:w="0" w:type="dxa"/>
+      <w:tblCellMar>
+        <w:top w:w="0" w:type="dxa"/>
+        <w:left w:w="108" w:type="dxa"/>
+        <w:bottom w:w="0" w:type="dxa"/>
+        <w:right w:w="108" w:type="dxa"/>
+      </w:tblCellMar>
+    </w:tblPr>
+  </w:style>
+  <w:style w:type="numbering" w:default="1" w:styleId="Sinlista">
+    <w:name w:val="No List"/>
+    <w:uiPriority w:val="99"/>
+    <w:semiHidden/>
+    <w:unhideWhenUsed/>
+  </w:style>
+  <w:style w:type="paragraph" w:styleId="Sinespaciado">
+    <w:name w:val="No Spacing"/>
+    <w:link w:val="SinespaciadoCar"/>
+    <w:uiPriority w:val="1"/>
+    <w:qFormat/>
+    <w:rsid w:val="00023440"/>
+    <w:pPr>
+      <w:spacing w:after="0" w:line="240" w:lineRule="auto"/>
+    </w:pPr>
+    <w:rPr>
+      <w:rFonts w:eastAsiaTheme="minorEastAsia"/>
+      <w:lang w:eastAsia="es-VE"/>
+    </w:rPr>
+  </w:style>
+  <w:style w:type="character" w:customStyle="1" w:styleId="SinespaciadoCar">
+    <w:name w:val="Sin espaciado Car"/>
+    <w:basedOn w:val="Fuentedeprrafopredeter"/>
+    <w:link w:val="Sinespaciado"/>
+    <w:uiPriority w:val="1"/>
+    <w:rsid w:val="00023440"/>
+    <w:rPr>
+      <w:rFonts w:eastAsiaTheme="minorEastAsia"/>
+      <w:lang w:eastAsia="es-VE"/>
+    </w:rPr>
+  </w:style>
+  <w:style w:type="paragraph" w:styleId="Prrafodelista">
+    <w:name w:val="List Paragraph"/>
+    <w:basedOn w:val="Normal"/>
+    <w:uiPriority w:val="34"/>
+    <w:qFormat/>
+    <w:rsid w:val="00023440"/>
+    <w:pPr>
+      <w:ind w:left="720"/>
+      <w:contextualSpacing/>
+    </w:pPr>
+  </w:style>
+  <w:style w:type="character" w:customStyle="1" w:styleId="Ttulo1Car">
+    <w:name w:val="Título 1 Car"/>
+    <w:basedOn w:val="Fuentedeprrafopredeter"/>
+    <w:link w:val="Ttulo1"/>
+    <w:uiPriority w:val="9"/>
+    <w:rsid w:val="00DC4CE8"/>
+    <w:rPr>
+      <w:rFonts w:asciiTheme="majorHAnsi" w:eastAsiaTheme="majorEastAsia" w:hAnsiTheme="majorHAnsi" w:cstheme="majorBidi"/>
+      <w:b/>
+      <w:color w:val="5B9BD5" w:themeColor="accent1"/>
+      <w:sz w:val="32"/>
+      <w:szCs w:val="32"/>
+    </w:rPr>
+  </w:style>
+  <w:style w:type="character" w:customStyle="1" w:styleId="Ttulo2Car">
+    <w:name w:val="Título 2 Car"/>
+    <w:basedOn w:val="Fuentedeprrafopredeter"/>
+    <w:link w:val="Ttulo2"/>
+    <w:uiPriority w:val="9"/>
+    <w:rsid w:val="003F7D56"/>
+    <w:rPr>
+      <w:rFonts w:asciiTheme="majorHAnsi" w:eastAsiaTheme="majorEastAsia" w:hAnsiTheme="majorHAnsi" w:cstheme="majorBidi"/>
+      <w:b/>
+      <w:sz w:val="26"/>
+      <w:szCs w:val="26"/>
+      <w:u w:val="single"/>
+    </w:rPr>
+  </w:style>
+  <w:style w:type="paragraph" w:styleId="Encabezado">
+    <w:name w:val="header"/>
+    <w:basedOn w:val="Normal"/>
+    <w:link w:val="EncabezadoCar"/>
+    <w:uiPriority w:val="99"/>
+    <w:unhideWhenUsed/>
+    <w:rsid w:val="003F7D56"/>
+    <w:pPr>
+      <w:tabs>
+        <w:tab w:val="center" w:pos="4419"/>
+        <w:tab w:val="right" w:pos="8838"/>
+      </w:tabs>
+      <w:spacing w:after="0" w:line="240" w:lineRule="auto"/>
+    </w:pPr>
+  </w:style>
+  <w:style w:type="character" w:customStyle="1" w:styleId="EncabezadoCar">
+    <w:name w:val="Encabezado Car"/>
+    <w:basedOn w:val="Fuentedeprrafopredeter"/>
+    <w:link w:val="Encabezado"/>
+    <w:uiPriority w:val="99"/>
+    <w:rsid w:val="003F7D56"/>
+  </w:style>
+  <w:style w:type="paragraph" w:styleId="Piedepgina">
+    <w:name w:val="footer"/>
+    <w:basedOn w:val="Normal"/>
+    <w:link w:val="PiedepginaCar"/>
+    <w:uiPriority w:val="99"/>
+    <w:unhideWhenUsed/>
+    <w:rsid w:val="003F7D56"/>
+    <w:pPr>
+      <w:tabs>
+        <w:tab w:val="center" w:pos="4419"/>
+        <w:tab w:val="right" w:pos="8838"/>
+      </w:tabs>
+      <w:spacing w:after="0" w:line="240" w:lineRule="auto"/>
+    </w:pPr>
+  </w:style>
+  <w:style w:type="character" w:customStyle="1" w:styleId="PiedepginaCar">
+    <w:name w:val="Pie de página Car"/>
+    <w:basedOn w:val="Fuentedeprrafopredeter"/>
+    <w:link w:val="Piedepgina"/>
+    <w:uiPriority w:val="99"/>
+    <w:rsid w:val="003F7D56"/>
+  </w:style>
+  <w:style w:type="table" w:styleId="Tablaconcuadrcula">
+    <w:name w:val="Table Grid"/>
+    <w:basedOn w:val="Tablanormal"/>
+    <w:uiPriority w:val="59"/>
+    <w:rsid w:val="00BD4ED8"/>
+    <w:pPr>
+      <w:spacing w:after="0" w:line="240" w:lineRule="auto"/>
+    </w:pPr>
+    <w:rPr>
+      <w:rFonts w:eastAsiaTheme="minorEastAsia"/>
+      <w:lang w:val="es-ES"/>
+    </w:rPr>
+    <w:tblPr>
+      <w:tblBorders>
+        <w:top w:val="single" w:sz="4" w:space="0" w:color="000000" w:themeColor="text1"/>
+        <w:left w:val="single" w:sz="4" w:space="0" w:color="000000" w:themeColor="text1"/>
+        <w:bottom w:val="single" w:sz="4" w:space="0" w:color="000000" w:themeColor="text1"/>
+        <w:right w:val="single" w:sz="4" w:space="0" w:color="000000" w:themeColor="text1"/>
+        <w:insideH w:val="single" w:sz="4" w:space="0" w:color="000000" w:themeColor="text1"/>
+        <w:insideV w:val="single" w:sz="4" w:space="0" w:color="000000" w:themeColor="text1"/>
+      </w:tblBorders>
+    </w:tblPr>
+  </w:style>
+  <w:style w:type="table" w:customStyle="1" w:styleId="Tabladecuadrcula41">
+    <w:name w:val="Tabla de cuadrícula 41"/>
+    <w:basedOn w:val="Tablanormal"/>
+    <w:uiPriority w:val="49"/>
+    <w:rsid w:val="0023286A"/>
+    <w:pPr>
+      <w:spacing w:after="0" w:line="240" w:lineRule="auto"/>
+    </w:pPr>
+    <w:tblPr>
+      <w:tblStyleRowBandSize w:val="1"/>
+      <w:tblStyleColBandSize w:val="1"/>
+      <w:tblBorders>
+        <w:top w:val="single" w:sz="4" w:space="0" w:color="666666" w:themeColor="text1" w:themeTint="99"/>
+        <w:left w:val="single" w:sz="4" w:space="0" w:color="666666" w:themeColor="text1" w:themeTint="99"/>
+        <w:bottom w:val="single" w:sz="4" w:space="0" w:color="666666" w:themeColor="text1" w:themeTint="99"/>
+        <w:right w:val="single" w:sz="4" w:space="0" w:color="666666" w:themeColor="text1" w:themeTint="99"/>
+        <w:insideH w:val="single" w:sz="4" w:space="0" w:color="666666" w:themeColor="text1" w:themeTint="99"/>
+        <w:insideV w:val="single" w:sz="4" w:space="0" w:color="666666" w:themeColor="text1" w:themeTint="99"/>
+      </w:tblBorders>
+    </w:tblPr>
+    <w:tblStylePr w:type="firstRow">
+      <w:rPr>
+        <w:b/>
+        <w:bCs/>
+        <w:color w:val="FFFFFF" w:themeColor="background1"/>
+      </w:rPr>
+      <w:tblPr/>
+      <w:tcPr>
+        <w:tcBorders>
+          <w:top w:val="single" w:sz="4" w:space="0" w:color="000000" w:themeColor="text1"/>
+          <w:left w:val="single" w:sz="4" w:space="0" w:color="000000" w:themeColor="text1"/>
+          <w:bottom w:val="single" w:sz="4" w:space="0" w:color="000000" w:themeColor="text1"/>
+          <w:right w:val="single" w:sz="4" w:space="0" w:color="000000" w:themeColor="text1"/>
+          <w:insideH w:val="nil"/>
+          <w:insideV w:val="nil"/>
+        </w:tcBorders>
+        <w:shd w:val="clear" w:color="auto" w:fill="000000" w:themeFill="text1"/>
+      </w:tcPr>
+    </w:tblStylePr>
+    <w:tblStylePr w:type="lastRow">
+      <w:rPr>
+        <w:b/>
+        <w:bCs/>
+      </w:rPr>
+      <w:tblPr/>
+      <w:tcPr>
+        <w:tcBorders>
+          <w:top w:val="double" w:sz="4" w:space="0" w:color="000000" w:themeColor="text1"/>
+        </w:tcBorders>
+      </w:tcPr>
+    </w:tblStylePr>
+    <w:tblStylePr w:type="firstCol">
+      <w:rPr>
+        <w:b/>
+        <w:bCs/>
+      </w:rPr>
+    </w:tblStylePr>
+    <w:tblStylePr w:type="lastCol">
+      <w:rPr>
+        <w:b/>
+        <w:bCs/>
+      </w:rPr>
+    </w:tblStylePr>
+    <w:tblStylePr w:type="band1Vert">
+      <w:tblPr/>
+      <w:tcPr>
+        <w:shd w:val="clear" w:color="auto" w:fill="CCCCCC" w:themeFill="text1" w:themeFillTint="33"/>
+      </w:tcPr>
+    </w:tblStylePr>
+    <w:tblStylePr w:type="band1Horz">
+      <w:tblPr/>
+      <w:tcPr>
+        <w:shd w:val="clear" w:color="auto" w:fill="CCCCCC" w:themeFill="text1" w:themeFillTint="33"/>
+      </w:tcPr>
+    </w:tblStylePr>
+  </w:style>
+  <w:style w:type="paragraph" w:styleId="Textodeglobo">
+    <w:name w:val="Balloon Text"/>
+    <w:basedOn w:val="Normal"/>
+    <w:link w:val="TextodegloboCar"/>
+    <w:uiPriority w:val="99"/>
+    <w:semiHidden/>
+    <w:unhideWhenUsed/>
+    <w:rsid w:val="001C649B"/>
+    <w:pPr>
+      <w:spacing w:after="0" w:line="240" w:lineRule="auto"/>
+    </w:pPr>
+    <w:rPr>
+      <w:rFonts w:ascii="Tahoma" w:hAnsi="Tahoma" w:cs="Tahoma"/>
+      <w:sz w:val="16"/>
+      <w:szCs w:val="16"/>
+    </w:rPr>
+  </w:style>
+  <w:style w:type="character" w:customStyle="1" w:styleId="TextodegloboCar">
+    <w:name w:val="Texto de globo Car"/>
+    <w:basedOn w:val="Fuentedeprrafopredeter"/>
+    <w:link w:val="Textodeglobo"/>
+    <w:uiPriority w:val="99"/>
+    <w:semiHidden/>
+    <w:rsid w:val="001C649B"/>
+    <w:rPr>
+      <w:rFonts w:ascii="Tahoma" w:hAnsi="Tahoma" w:cs="Tahoma"/>
+      <w:sz w:val="16"/>
+      <w:szCs w:val="16"/>
+    </w:rPr>
+  </w:style>
+  <w:style w:type="paragraph" w:styleId="TtulodeTDC">
+    <w:name w:val="TOC Heading"/>
+    <w:basedOn w:val="Ttulo1"/>
+    <w:next w:val="Normal"/>
+    <w:uiPriority w:val="39"/>
+    <w:unhideWhenUsed/>
+    <w:qFormat/>
+    <w:rsid w:val="001C649B"/>
+    <w:pPr>
+      <w:spacing w:before="480" w:line="276" w:lineRule="auto"/>
+      <w:jc w:val="left"/>
+      <w:outlineLvl w:val="9"/>
+    </w:pPr>
+    <w:rPr>
+      <w:bCs/>
+      <w:color w:val="2E74B5" w:themeColor="accent1" w:themeShade="BF"/>
+      <w:sz w:val="28"/>
+      <w:szCs w:val="28"/>
+      <w:lang w:eastAsia="es-VE"/>
+    </w:rPr>
+  </w:style>
+  <w:style w:type="paragraph" w:styleId="TDC2">
+    <w:name w:val="toc 2"/>
+    <w:basedOn w:val="Normal"/>
+    <w:next w:val="Normal"/>
+    <w:autoRedefine/>
+    <w:uiPriority w:val="39"/>
+    <w:unhideWhenUsed/>
+    <w:qFormat/>
+    <w:rsid w:val="001C649B"/>
+    <w:pPr>
+      <w:spacing w:after="100" w:line="276" w:lineRule="auto"/>
+      <w:ind w:left="220"/>
+      <w:jc w:val="left"/>
+    </w:pPr>
+    <w:rPr>
+      <w:rFonts w:eastAsiaTheme="minorEastAsia"/>
+      <w:lang w:eastAsia="es-VE"/>
+    </w:rPr>
+  </w:style>
+  <w:style w:type="paragraph" w:styleId="TDC1">
+    <w:name w:val="toc 1"/>
+    <w:basedOn w:val="Normal"/>
+    <w:next w:val="Normal"/>
+    <w:autoRedefine/>
+    <w:uiPriority w:val="39"/>
+    <w:unhideWhenUsed/>
+    <w:qFormat/>
+    <w:rsid w:val="001C649B"/>
+    <w:pPr>
+      <w:spacing w:after="100" w:line="276" w:lineRule="auto"/>
+      <w:jc w:val="left"/>
+    </w:pPr>
+    <w:rPr>
+      <w:rFonts w:eastAsiaTheme="minorEastAsia"/>
+      <w:lang w:eastAsia="es-VE"/>
+    </w:rPr>
+  </w:style>
+  <w:style w:type="paragraph" w:styleId="TDC3">
+    <w:name w:val="toc 3"/>
+    <w:basedOn w:val="Normal"/>
+    <w:next w:val="Normal"/>
+    <w:autoRedefine/>
+    <w:uiPriority w:val="39"/>
+    <w:semiHidden/>
+    <w:unhideWhenUsed/>
+    <w:qFormat/>
+    <w:rsid w:val="001C649B"/>
+    <w:pPr>
+      <w:spacing w:after="100" w:line="276" w:lineRule="auto"/>
+      <w:ind w:left="440"/>
+      <w:jc w:val="left"/>
+    </w:pPr>
+    <w:rPr>
+      <w:rFonts w:eastAsiaTheme="minorEastAsia"/>
+      <w:lang w:eastAsia="es-VE"/>
+    </w:rPr>
+  </w:style>
+  <w:style w:type="character" w:styleId="Hipervnculo">
+    <w:name w:val="Hyperlink"/>
+    <w:basedOn w:val="Fuentedeprrafopredeter"/>
+    <w:uiPriority w:val="99"/>
+    <w:unhideWhenUsed/>
+    <w:rsid w:val="001C649B"/>
+    <w:rPr>
+      <w:color w:val="0563C1" w:themeColor="hyperlink"/>
+      <w:u w:val="single"/>
+    </w:rPr>
+  </w:style>
+</w:styles>
+</file>
+
+<file path=word/stylesWithEffects.xml><?xml version="1.0" encoding="utf-8"?>
+<w:styles xmlns:wpc="http://schemas.microsoft.com/office/word/2010/wordprocessingCanvas" xmlns:mc="http://schemas.openxmlformats.org/markup-compatibility/2006" xmlns:o="urn:schemas-microsoft-com:office:office" xmlns:r="http://schemas.openxmlformats.org/officeDocument/2006/relationships" xmlns:m="http://schemas.openxmlformats.org/officeDocument/2006/math" xmlns:v="urn:schemas-microsoft-com:vml" xmlns:wp14="http://schemas.microsoft.com/office/word/2010/wordprocessingDrawing" xmlns:wp="http://schemas.openxmlformats.org/drawingml/2006/wordprocessingDrawing" xmlns:w10="urn:schemas-microsoft-com:office:word" xmlns:w="http://schemas.openxmlformats.org/wordprocessingml/2006/main" xmlns:w14="http://schemas.microsoft.com/office/word/2010/wordml" xmlns:wpg="http://schemas.microsoft.com/office/word/2010/wordprocessingGroup" xmlns:wpi="http://schemas.microsoft.com/office/word/2010/wordprocessingInk" xmlns:wne="http://schemas.microsoft.com/office/word/2006/wordml" xmlns:wps="http://schemas.microsoft.com/office/word/2010/wordprocessingShape" mc:Ignorable="w14 wp14">
+  <w:docDefaults>
+    <w:rPrDefault>
+      <w:rPr>
+        <w:rFonts w:asciiTheme="minorHAnsi" w:eastAsiaTheme="minorHAnsi" w:hAnsiTheme="minorHAnsi" w:cstheme="minorBidi"/>
+        <w:sz w:val="22"/>
+        <w:szCs w:val="22"/>
+        <w:lang w:val="es-VE" w:eastAsia="en-US" w:bidi="ar-SA"/>
+      </w:rPr>
+    </w:rPrDefault>
+    <w:pPrDefault>
+      <w:pPr>
+        <w:spacing w:after="160" w:line="259" w:lineRule="auto"/>
+      </w:pPr>
+    </w:pPrDefault>
+  </w:docDefaults>
+  <w:latentStyles w:defLockedState="0" w:defUIPriority="99" w:defSemiHidden="1" w:defUnhideWhenUsed="1" w:defQFormat="0" w:count="267">
+    <w:lsdException w:name="Normal" w:semiHidden="0" w:uiPriority="0" w:unhideWhenUsed="0" w:qFormat="1"/>
+    <w:lsdException w:name="heading 1" w:semiHidden="0" w:uiPriority="9" w:unhideWhenUsed="0" w:qFormat="1"/>
+    <w:lsdException w:name="heading 2" w:uiPriority="9" w:qFormat="1"/>
+    <w:lsdException w:name="heading 3" w:uiPriority="9" w:qFormat="1"/>
+    <w:lsdException w:name="heading 4" w:uiPriority="9" w:qFormat="1"/>
+    <w:lsdException w:name="heading 5" w:uiPriority="9" w:qFormat="1"/>
+    <w:lsdException w:name="heading 6" w:uiPriority="9" w:qFormat="1"/>
+    <w:lsdException w:name="heading 7" w:uiPriority="9" w:qFormat="1"/>
+    <w:lsdException w:name="heading 8" w:uiPriority="9" w:qFormat="1"/>
+    <w:lsdException w:name="heading 9" w:uiPriority="9" w:qFormat="1"/>
+    <w:lsdException w:name="toc 1" w:uiPriority="39" w:qFormat="1"/>
+    <w:lsdException w:name="toc 2" w:uiPriority="39" w:qFormat="1"/>
+    <w:lsdException w:name="toc 3" w:uiPriority="39" w:qFormat="1"/>
+    <w:lsdException w:name="toc 4" w:uiPriority="39"/>
+    <w:lsdException w:name="toc 5" w:uiPriority="39"/>
+    <w:lsdException w:name="toc 6" w:uiPriority="39"/>
+    <w:lsdException w:name="toc 7" w:uiPriority="39"/>
+    <w:lsdException w:name="toc 8" w:uiPriority="39"/>
+    <w:lsdException w:name="toc 9" w:uiPriority="39"/>
+    <w:lsdException w:name="caption" w:uiPriority="35" w:qFormat="1"/>
+    <w:lsdException w:name="Title" w:semiHidden="0" w:uiPriority="10" w:unhideWhenUsed="0" w:qFormat="1"/>
+    <w:lsdException w:name="Default Paragraph Font" w:uiPriority="1"/>
+    <w:lsdException w:name="Subtitle" w:semiHidden="0" w:uiPriority="11" w:unhideWhenUsed="0" w:qFormat="1"/>
+    <w:lsdException w:name="Strong" w:semiHidden="0" w:uiPriority="22" w:unhideWhenUsed="0" w:qFormat="1"/>
+    <w:lsdException w:name="Emphasis" w:semiHidden="0" w:uiPriority="20" w:unhideWhenUsed="0" w:qFormat="1"/>
+    <w:lsdException w:name="Table Grid" w:semiHidden="0" w:uiPriority="59" w:unhideWhenUsed="0"/>
+    <w:lsdException w:name="Placeholder Text" w:unhideWhenUsed="0"/>
+    <w:lsdException w:name="No Spacing" w:semiHidden="0" w:uiPriority="1" w:unhideWhenUsed="0" w:qFormat="1"/>
+    <w:lsdException w:name="Light Shading" w:semiHidden="0" w:uiPriority="60" w:unhideWhenUsed="0"/>
+    <w:lsdException w:name="Light List" w:semiHidden="0" w:uiPriority="61" w:unhideWhenUsed="0"/>
+    <w:lsdException w:name="Light Grid" w:semiHidden="0" w:uiPriority="62" w:unhideWhenUsed="0"/>
+    <w:lsdException w:name="Medium Shading 1" w:semiHidden="0" w:uiPriority="63" w:unhideWhenUsed="0"/>
+    <w:lsdException w:name="Medium Shading 2" w:semiHidden="0" w:uiPriority="64" w:unhideWhenUsed="0"/>
+    <w:lsdException w:name="Medium List 1" w:semiHidden="0" w:uiPriority="65" w:unhideWhenUsed="0"/>
+    <w:lsdException w:name="Medium List 2" w:semiHidden="0" w:uiPriority="66" w:unhideWhenUsed="0"/>
+    <w:lsdException w:name="Medium Grid 1" w:semiHidden="0" w:uiPriority="67" w:unhideWhenUsed="0"/>
+    <w:lsdException w:name="Medium Grid 2" w:semiHidden="0" w:uiPriority="68" w:unhideWhenUsed="0"/>
+    <w:lsdException w:name="Medium Grid 3" w:semiHidden="0" w:uiPriority="69" w:unhideWhenUsed="0"/>
+    <w:lsdException w:name="Dark List" w:semiHidden="0" w:uiPriority="70" w:unhideWhenUsed="0"/>
+    <w:lsdException w:name="Colorful Shading" w:semiHidden="0" w:uiPriority="71" w:unhideWhenUsed="0"/>
+    <w:lsdException w:name="Colorful List" w:semiHidden="0" w:uiPriority="72" w:unhideWhenUsed="0"/>
+    <w:lsdException w:name="Colorful Grid" w:semiHidden="0" w:uiPriority="73" w:unhideWhenUsed="0"/>
+    <w:lsdException w:name="Light Shading Accent 1" w:semiHidden="0" w:uiPriority="60" w:unhideWhenUsed="0"/>
+    <w:lsdException w:name="Light List Accent 1" w:semiHidden="0" w:uiPriority="61" w:unhideWhenUsed="0"/>
+    <w:lsdException w:name="Light Grid Accent 1" w:semiHidden="0" w:uiPriority="62" w:unhideWhenUsed="0"/>
+    <w:lsdException w:name="Medium Shading 1 Accent 1" w:semiHidden="0" w:uiPriority="63" w:unhideWhenUsed="0"/>
+    <w:lsdException w:name="Medium Shading 2 Accent 1" w:semiHidden="0" w:uiPriority="64" w:unhideWhenUsed="0"/>
+    <w:lsdException w:name="Medium List 1 Accent 1" w:semiHidden="0" w:uiPriority="65" w:unhideWhenUsed="0"/>
+    <w:lsdException w:name="Revision" w:unhideWhenUsed="0"/>
+    <w:lsdException w:name="List Paragraph" w:semiHidden="0" w:uiPriority="34" w:unhideWhenUsed="0" w:qFormat="1"/>
+    <w:lsdException w:name="Quote" w:semiHidden="0" w:uiPriority="29" w:unhideWhenUsed="0" w:qFormat="1"/>
+    <w:lsdException w:name="Intense Quote" w:semiHidden="0" w:uiPriority="30" w:unhideWhenUsed="0" w:qFormat="1"/>
+    <w:lsdException w:name="Medium List 2 Accent 1" w:semiHidden="0" w:uiPriority="66" w:unhideWhenUsed="0"/>
+    <w:lsdException w:name="Medium Grid 1 Accent 1" w:semiHidden="0" w:uiPriority="67" w:unhideWhenUsed="0"/>
+    <w:lsdException w:name="Medium Grid 2 Accent 1" w:semiHidden="0" w:uiPriority="68" w:unhideWhenUsed="0"/>
+    <w:lsdException w:name="Medium Grid 3 Accent 1" w:semiHidden="0" w:uiPriority="69" w:unhideWhenUsed="0"/>
+    <w:lsdException w:name="Dark List Accent 1" w:semiHidden="0" w:uiPriority="70" w:unhideWhenUsed="0"/>
+    <w:lsdException w:name="Colorful Shading Accent 1" w:semiHidden="0" w:uiPriority="71" w:unhideWhenUsed="0"/>
+    <w:lsdException w:name="Colorful List Accent 1" w:semiHidden="0" w:uiPriority="72" w:unhideWhenUsed="0"/>
+    <w:lsdException w:name="Colorful Grid Accent 1" w:semiHidden="0" w:uiPriority="73" w:unhideWhenUsed="0"/>
+    <w:lsdException w:name="Light Shading Accent 2" w:semiHidden="0" w:uiPriority="60" w:unhideWhenUsed="0"/>
+    <w:lsdException w:name="Light List Accent 2" w:semiHidden="0" w:uiPriority="61" w:unhideWhenUsed="0"/>
+    <w:lsdException w:name="Light Grid Accent 2" w:semiHidden="0" w:uiPriority="62" w:unhideWhenUsed="0"/>
+    <w:lsdException w:name="Medium Shading 1 Accent 2" w:semiHidden="0" w:uiPriority="63" w:unhideWhenUsed="0"/>
+    <w:lsdException w:name="Medium Shading 2 Accent 2" w:semiHidden="0" w:uiPriority="64" w:unhideWhenUsed="0"/>
+    <w:lsdException w:name="Medium List 1 Accent 2" w:semiHidden="0" w:uiPriority="65" w:unhideWhenUsed="0"/>
+    <w:lsdException w:name="Medium List 2 Accent 2" w:semiHidden="0" w:uiPriority="66" w:unhideWhenUsed="0"/>
+    <w:lsdException w:name="Medium Grid 1 Accent 2" w:semiHidden="0" w:uiPriority="67" w:unhideWhenUsed="0"/>
+    <w:lsdException w:name="Medium Grid 2 Accent 2" w:semiHidden="0" w:uiPriority="68" w:unhideWhenUsed="0"/>
+    <w:lsdException w:name="Medium Grid 3 Accent 2" w:semiHidden="0" w:uiPriority="69" w:unhideWhenUsed="0"/>
+    <w:lsdException w:name="Dark List Accent 2" w:semiHidden="0" w:uiPriority="70" w:unhideWhenUsed="0"/>
+    <w:lsdException w:name="Colorful Shading Accent 2" w:semiHidden="0" w:uiPriority="71" w:unhideWhenUsed="0"/>
+    <w:lsdException w:name="Colorful List Accent 2" w:semiHidden="0" w:uiPriority="72" w:unhideWhenUsed="0"/>
+    <w:lsdException w:name="Colorful Grid Accent 2" w:semiHidden="0" w:uiPriority="73" w:unhideWhenUsed="0"/>
+    <w:lsdException w:name="Light Shading Accent 3" w:semiHidden="0" w:uiPriority="60" w:unhideWhenUsed="0"/>
+    <w:lsdException w:name="Light List Accent 3" w:semiHidden="0" w:uiPriority="61" w:unhideWhenUsed="0"/>
+    <w:lsdException w:name="Light Grid Accent 3" w:semiHidden="0" w:uiPriority="62" w:unhideWhenUsed="0"/>
+    <w:lsdException w:name="Medium Shading 1 Accent 3" w:semiHidden="0" w:uiPriority="63" w:unhideWhenUsed="0"/>
+    <w:lsdException w:name="Medium Shading 2 Accent 3" w:semiHidden="0" w:uiPriority="64" w:unhideWhenUsed="0"/>
+    <w:lsdException w:name="Medium List 1 Accent 3" w:semiHidden="0" w:uiPriority="65" w:unhideWhenUsed="0"/>
+    <w:lsdException w:name="Medium List 2 Accent 3" w:semiHidden="0" w:uiPriority="66" w:unhideWhenUsed="0"/>
+    <w:lsdException w:name="Medium Grid 1 Accent 3" w:semiHidden="0" w:uiPriority="67" w:unhideWhenUsed="0"/>
+    <w:lsdException w:name="Medium Grid 2 Accent 3" w:semiHidden="0" w:uiPriority="68" w:unhideWhenUsed="0"/>
+    <w:lsdException w:name="Medium Grid 3 Accent 3" w:semiHidden="0" w:uiPriority="69" w:unhideWhenUsed="0"/>
+    <w:lsdException w:name="Dark List Accent 3" w:semiHidden="0" w:uiPriority="70" w:unhideWhenUsed="0"/>
+    <w:lsdException w:name="Colorful Shading Accent 3" w:semiHidden="0" w:uiPriority="71" w:unhideWhenUsed="0"/>
+    <w:lsdException w:name="Colorful List Accent 3" w:semiHidden="0" w:uiPriority="72" w:unhideWhenUsed="0"/>
+    <w:lsdException w:name="Colorful Grid Accent 3" w:semiHidden="0" w:uiPriority="73" w:unhideWhenUsed="0"/>
+    <w:lsdException w:name="Light Shading Accent 4" w:semiHidden="0" w:uiPriority="60" w:unhideWhenUsed="0"/>
+    <w:lsdException w:name="Light List Accent 4" w:semiHidden="0" w:uiPriority="61" w:unhideWhenUsed="0"/>
+    <w:lsdException w:name="Light Grid Accent 4" w:semiHidden="0" w:uiPriority="62" w:unhideWhenUsed="0"/>
+    <w:lsdException w:name="Medium Shading 1 Accent 4" w:semiHidden="0" w:uiPriority="63" w:unhideWhenUsed="0"/>
+    <w:lsdException w:name="Medium Shading 2 Accent 4" w:semiHidden="0" w:uiPriority="64" w:unhideWhenUsed="0"/>
+    <w:lsdException w:name="Medium List 1 Accent 4" w:semiHidden="0" w:uiPriority="65" w:unhideWhenUsed="0"/>
+    <w:lsdException w:name="Medium List 2 Accent 4" w:semiHidden="0" w:uiPriority="66" w:unhideWhenUsed="0"/>
+    <w:lsdException w:name="Medium Grid 1 Accent 4" w:semiHidden="0" w:uiPriority="67" w:unhideWhenUsed="0"/>
+    <w:lsdException w:name="Medium Grid 2 Accent 4" w:semiHidden="0" w:uiPriority="68" w:unhideWhenUsed="0"/>
+    <w:lsdException w:name="Medium Grid 3 Accent 4" w:semiHidden="0" w:uiPriority="69" w:unhideWhenUsed="0"/>
+    <w:lsdException w:name="Dark List Accent 4" w:semiHidden="0" w:uiPriority="70" w:unhideWhenUsed="0"/>
+    <w:lsdException w:name="Colorful Shading Accent 4" w:semiHidden="0" w:uiPriority="71" w:unhideWhenUsed="0"/>
+    <w:lsdException w:name="Colorful List Accent 4" w:semiHidden="0" w:uiPriority="72" w:unhideWhenUsed="0"/>
+    <w:lsdException w:name="Colorful Grid Accent 4" w:semiHidden="0" w:uiPriority="73" w:unhideWhenUsed="0"/>
+    <w:lsdException w:name="Light Shading Accent 5" w:semiHidden="0" w:uiPriority="60" w:unhideWhenUsed="0"/>
+    <w:lsdException w:name="Light List Accent 5" w:semiHidden="0" w:uiPriority="61" w:unhideWhenUsed="0"/>
+    <w:lsdException w:name="Light Grid Accent 5" w:semiHidden="0" w:uiPriority="62" w:unhideWhenUsed="0"/>
+    <w:lsdException w:name="Medium Shading 1 Accent 5" w:semiHidden="0" w:uiPriority="63" w:unhideWhenUsed="0"/>
+    <w:lsdException w:name="Medium Shading 2 Accent 5" w:semiHidden="0" w:uiPriority="64" w:unhideWhenUsed="0"/>
+    <w:lsdException w:name="Medium List 1 Accent 5" w:semiHidden="0" w:uiPriority="65" w:unhideWhenUsed="0"/>
+    <w:lsdException w:name="Medium List 2 Accent 5" w:semiHidden="0" w:uiPriority="66" w:unhideWhenUsed="0"/>
+    <w:lsdException w:name="Medium Grid 1 Accent 5" w:semiHidden="0" w:uiPriority="67" w:unhideWhenUsed="0"/>
+    <w:lsdException w:name="Medium Grid 2 Accent 5" w:semiHidden="0" w:uiPriority="68" w:unhideWhenUsed="0"/>
+    <w:lsdException w:name="Medium Grid 3 Accent 5" w:semiHidden="0" w:uiPriority="69" w:unhideWhenUsed="0"/>
+    <w:lsdException w:name="Dark List Accent 5" w:semiHidden="0" w:uiPriority="70" w:unhideWhenUsed="0"/>
+    <w:lsdException w:name="Colorful Shading Accent 5" w:semiHidden="0" w:uiPriority="71" w:unhideWhenUsed="0"/>
+    <w:lsdException w:name="Colorful List Accent 5" w:semiHidden="0" w:uiPriority="72" w:unhideWhenUsed="0"/>
+    <w:lsdException w:name="Colorful Grid Accent 5" w:semiHidden="0" w:uiPriority="73" w:unhideWhenUsed="0"/>
+    <w:lsdException w:name="Light Shading Accent 6" w:semiHidden="0" w:uiPriority="60" w:unhideWhenUsed="0"/>
+    <w:lsdException w:name="Light List Accent 6" w:semiHidden="0" w:uiPriority="61" w:unhideWhenUsed="0"/>
+    <w:lsdException w:name="Light Grid Accent 6" w:semiHidden="0" w:uiPriority="62" w:unhideWhenUsed="0"/>
+    <w:lsdException w:name="Medium Shading 1 Accent 6" w:semiHidden="0" w:uiPriority="63" w:unhideWhenUsed="0"/>
+    <w:lsdException w:name="Medium Shading 2 Accent 6" w:semiHidden="0" w:uiPriority="64" w:unhideWhenUsed="0"/>
+    <w:lsdException w:name="Medium List 1 Accent 6" w:semiHidden="0" w:uiPriority="65" w:unhideWhenUsed="0"/>
+    <w:lsdException w:name="Medium List 2 Accent 6" w:semiHidden="0" w:uiPriority="66" w:unhideWhenUsed="0"/>
+    <w:lsdException w:name="Medium Grid 1 Accent 6" w:semiHidden="0" w:uiPriority="67" w:unhideWhenUsed="0"/>
+    <w:lsdException w:name="Medium Grid 2 Accent 6" w:semiHidden="0" w:uiPriority="68" w:unhideWhenUsed="0"/>
+    <w:lsdException w:name="Medium Grid 3 Accent 6" w:semiHidden="0" w:uiPriority="69" w:unhideWhenUsed="0"/>
+    <w:lsdException w:name="Dark List Accent 6" w:semiHidden="0" w:uiPriority="70" w:unhideWhenUsed="0"/>
+    <w:lsdException w:name="Colorful Shading Accent 6" w:semiHidden="0" w:uiPriority="71" w:unhideWhenUsed="0"/>
+    <w:lsdException w:name="Colorful List Accent 6" w:semiHidden="0" w:uiPriority="72" w:unhideWhenUsed="0"/>
+    <w:lsdException w:name="Colorful Grid Accent 6" w:semiHidden="0" w:uiPriority="73" w:unhideWhenUsed="0"/>
+    <w:lsdException w:name="Subtle Emphasis" w:semiHidden="0" w:uiPriority="19" w:unhideWhenUsed="0" w:qFormat="1"/>
+    <w:lsdException w:name="Intense Emphasis" w:semiHidden="0" w:uiPriority="21" w:unhideWhenUsed="0" w:qFormat="1"/>
+    <w:lsdException w:name="Subtle Reference" w:semiHidden="0" w:uiPriority="31" w:unhideWhenUsed="0" w:qFormat="1"/>
+    <w:lsdException w:name="Intense Reference" w:semiHidden="0" w:uiPriority="32" w:unhideWhenUsed="0" w:qFormat="1"/>
+    <w:lsdException w:name="Book Title" w:semiHidden="0" w:uiPriority="33" w:unhideWhenUsed="0" w:qFormat="1"/>
+    <w:lsdException w:name="Bibliography" w:uiPriority="37"/>
+    <w:lsdException w:name="TOC Heading" w:uiPriority="39" w:qFormat="1"/>
   </w:latentStyles>
   <w:style w:type="paragraph" w:default="1" w:styleId="Normal">
     <w:name w:val="Normal"/>
@@ -21894,7 +21915,7 @@
   <a:extraClrSchemeLst/>
   <a:extLst>
     <a:ext uri="{05A4C25C-085E-4340-85A3-A5531E510DB2}">
-      <thm15:themeFamily xmlns:thm15="http://schemas.microsoft.com/office/thememl/2012/main" name="Office Theme" id="{62F939B6-93AF-4DB8-9C6B-D6C7DFDC589F}" vid="{4A3C46E8-61CC-4603-A589-7422A47A8E4A}"/>
+      <thm15:themeFamily xmlns:thm15="http://schemas.microsoft.com/office/thememl/2012/main" xmlns="" name="Office Theme" id="{62F939B6-93AF-4DB8-9C6B-D6C7DFDC589F}" vid="{4A3C46E8-61CC-4603-A589-7422A47A8E4A}"/>
     </a:ext>
   </a:extLst>
 </a:theme>
@@ -21924,7 +21945,7 @@
 </file>
 
 <file path=customXml/itemProps2.xml><?xml version="1.0" encoding="utf-8"?>
-<ds:datastoreItem xmlns:ds="http://schemas.openxmlformats.org/officeDocument/2006/customXml" ds:itemID="{13E93770-0DD5-4A70-B287-BE2C94203795}">
+<ds:datastoreItem xmlns:ds="http://schemas.openxmlformats.org/officeDocument/2006/customXml" ds:itemID="{8BBF6A9F-8F32-4303-9C95-7C6BBB284F54}">
   <ds:schemaRefs>
     <ds:schemaRef ds:uri="http://schemas.openxmlformats.org/officeDocument/2006/bibliography"/>
   </ds:schemaRefs>

</xml_diff>

<commit_message>
Funcionalidad del configurador de Cursos
</commit_message>
<xml_diff>
--- a/docs/Proyecto Colegio Belagua.docx
+++ b/docs/Proyecto Colegio Belagua.docx
@@ -8140,8 +8140,6 @@
               </w:rPr>
               <w:t xml:space="preserve">16.- </w:t>
             </w:r>
-            <w:bookmarkStart w:id="5" w:name="_GoBack"/>
-            <w:bookmarkEnd w:id="5"/>
             <w:r>
               <w:rPr>
                 <w:b w:val="0"/>
@@ -17772,12 +17770,12 @@
       <w:pPr>
         <w:pStyle w:val="Ttulo2"/>
       </w:pPr>
-      <w:bookmarkStart w:id="6" w:name="_Toc459728929"/>
+      <w:bookmarkStart w:id="5" w:name="_Toc459728929"/>
       <w:r>
         <w:lastRenderedPageBreak/>
         <w:t>Iteraciones</w:t>
       </w:r>
-      <w:bookmarkEnd w:id="6"/>
+      <w:bookmarkEnd w:id="5"/>
     </w:p>
     <w:p/>
     <w:p>
@@ -19047,6 +19045,20 @@
       <w:r>
         <w:t>: el estado en que se encuentra el pago: Pendiente (0), Pagado en tiempo (1), pagado en atraso (2), Exonerado (3), con descuento (4)</w:t>
       </w:r>
+    </w:p>
+    <w:p>
+      <w:pPr>
+        <w:pStyle w:val="Prrafodelista"/>
+        <w:numPr>
+          <w:ilvl w:val="1"/>
+          <w:numId w:val="8"/>
+        </w:numPr>
+      </w:pPr>
+      <w:r>
+        <w:t>fecha: la fecha de cambio de status</w:t>
+      </w:r>
+      <w:bookmarkStart w:id="6" w:name="_GoBack"/>
+      <w:bookmarkEnd w:id="6"/>
     </w:p>
     <w:p>
       <w:pPr>
@@ -19316,7 +19328,7 @@
             <w:szCs w:val="18"/>
             <w:lang w:val="es-ES"/>
           </w:rPr>
-          <w:t>7</w:t>
+          <w:t>18</w:t>
         </w:r>
         <w:r>
           <w:rPr>
@@ -21915,7 +21927,7 @@
   <a:extraClrSchemeLst/>
   <a:extLst>
     <a:ext uri="{05A4C25C-085E-4340-85A3-A5531E510DB2}">
-      <thm15:themeFamily xmlns:thm15="http://schemas.microsoft.com/office/thememl/2012/main" xmlns="" name="Office Theme" id="{62F939B6-93AF-4DB8-9C6B-D6C7DFDC589F}" vid="{4A3C46E8-61CC-4603-A589-7422A47A8E4A}"/>
+      <thm15:themeFamily xmlns="" xmlns:thm15="http://schemas.microsoft.com/office/thememl/2012/main" name="Office Theme" id="{62F939B6-93AF-4DB8-9C6B-D6C7DFDC589F}" vid="{4A3C46E8-61CC-4603-A589-7422A47A8E4A}"/>
     </a:ext>
   </a:extLst>
 </a:theme>
@@ -21945,7 +21957,7 @@
 </file>
 
 <file path=customXml/itemProps2.xml><?xml version="1.0" encoding="utf-8"?>
-<ds:datastoreItem xmlns:ds="http://schemas.openxmlformats.org/officeDocument/2006/customXml" ds:itemID="{8BBF6A9F-8F32-4303-9C95-7C6BBB284F54}">
+<ds:datastoreItem xmlns:ds="http://schemas.openxmlformats.org/officeDocument/2006/customXml" ds:itemID="{8ABB8781-E344-473E-88A5-F03257519AA8}">
   <ds:schemaRefs>
     <ds:schemaRef ds:uri="http://schemas.openxmlformats.org/officeDocument/2006/bibliography"/>
   </ds:schemaRefs>

</xml_diff>